<commit_message>
Admin user design updated
</commit_message>
<xml_diff>
--- a/Design - Admin.docx
+++ b/Design - Admin.docx
@@ -18,26 +18,47 @@
         <w:t>Home Page</w:t>
       </w:r>
     </w:p>
-    <w:p>
+    <w:p/>
+    <w:p/>
+    <w:p/>
+    <w:p>
+      <w:pPr>
+        <w:ind w:left="4320" w:firstLine="720"/>
+        <w:rPr>
+          <w:b/>
+          <w:u w:val="single"/>
+        </w:rPr>
+      </w:pPr>
+    </w:p>
+    <w:p>
+      <w:pPr>
+        <w:ind w:left="4320" w:firstLine="720"/>
+        <w:rPr>
+          <w:b/>
+          <w:u w:val="single"/>
+        </w:rPr>
+      </w:pPr>
       <w:r>
         <w:rPr>
+          <w:b/>
           <w:noProof/>
+          <w:u w:val="single"/>
         </w:rPr>
         <mc:AlternateContent>
           <mc:Choice Requires="wps">
             <w:drawing>
-              <wp:anchor distT="0" distB="0" distL="114300" distR="114300" simplePos="0" relativeHeight="251659264" behindDoc="0" locked="0" layoutInCell="1" allowOverlap="1" wp14:anchorId="0EFCB04A" wp14:editId="0F03B245">
+              <wp:anchor distT="0" distB="0" distL="114300" distR="114300" simplePos="0" relativeHeight="251699200" behindDoc="0" locked="0" layoutInCell="1" allowOverlap="1" wp14:anchorId="3AA3211B" wp14:editId="1F39E858">
                 <wp:simplePos x="0" y="0"/>
-                <wp:positionH relativeFrom="margin">
-                  <wp:posOffset>2078355</wp:posOffset>
+                <wp:positionH relativeFrom="column">
+                  <wp:posOffset>327025</wp:posOffset>
                 </wp:positionH>
                 <wp:positionV relativeFrom="paragraph">
-                  <wp:posOffset>237490</wp:posOffset>
+                  <wp:posOffset>77470</wp:posOffset>
                 </wp:positionV>
-                <wp:extent cx="3067050" cy="4210050"/>
-                <wp:effectExtent l="57150" t="38100" r="76200" b="95250"/>
+                <wp:extent cx="1633855" cy="3387725"/>
+                <wp:effectExtent l="0" t="0" r="23495" b="22225"/>
                 <wp:wrapNone/>
-                <wp:docPr id="1" name="Rectangle 1"/>
+                <wp:docPr id="42" name="Rectangle 42"/>
                 <wp:cNvGraphicFramePr/>
                 <a:graphic xmlns:a="http://schemas.openxmlformats.org/drawingml/2006/main">
                   <a:graphicData uri="http://schemas.microsoft.com/office/word/2010/wordprocessingShape">
@@ -46,20 +67,20 @@
                       <wps:spPr>
                         <a:xfrm>
                           <a:off x="0" y="0"/>
-                          <a:ext cx="3067050" cy="4210050"/>
+                          <a:ext cx="1633855" cy="3387725"/>
                         </a:xfrm>
                         <a:prstGeom prst="rect">
                           <a:avLst/>
                         </a:prstGeom>
                       </wps:spPr>
                       <wps:style>
-                        <a:lnRef idx="1">
+                        <a:lnRef idx="2">
                           <a:schemeClr val="accent1"/>
                         </a:lnRef>
-                        <a:fillRef idx="2">
-                          <a:schemeClr val="accent1"/>
+                        <a:fillRef idx="1">
+                          <a:schemeClr val="lt1"/>
                         </a:fillRef>
-                        <a:effectRef idx="1">
+                        <a:effectRef idx="0">
                           <a:schemeClr val="accent1"/>
                         </a:effectRef>
                         <a:fontRef idx="minor">
@@ -86,38 +107,32 @@
           </mc:Choice>
           <mc:Fallback>
             <w:pict>
-              <v:rect id="Rectangle 1" o:spid="_x0000_s1026" style="position:absolute;margin-left:163.65pt;margin-top:18.7pt;width:241.5pt;height:331.5pt;z-index:251659264;visibility:visible;mso-wrap-style:square;mso-width-percent:0;mso-height-percent:0;mso-wrap-distance-left:9pt;mso-wrap-distance-top:0;mso-wrap-distance-right:9pt;mso-wrap-distance-bottom:0;mso-position-horizontal:absolute;mso-position-horizontal-relative:margin;mso-position-vertical:absolute;mso-position-vertical-relative:text;mso-width-percent:0;mso-height-percent:0;mso-width-relative:margin;mso-height-relative:margin;v-text-anchor:middle" o:gfxdata="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" fillcolor="#a7bfde [1620]" strokecolor="#4579b8 [3044]">
-                <v:fill color2="#e4ecf5 [500]" rotate="t" angle="180" colors="0 #a3c4ff;22938f #bfd5ff;1 #e5eeff" focus="100%" type="gradient"/>
-                <v:shadow on="t" color="black" opacity="24903f" origin=",.5" offset="0,.55556mm"/>
-                <w10:wrap anchorx="margin"/>
-              </v:rect>
+              <v:rect id="Rectangle 42" o:spid="_x0000_s1026" style="position:absolute;margin-left:25.75pt;margin-top:6.1pt;width:128.65pt;height:266.75pt;z-index:251699200;visibility:visible;mso-wrap-style:square;mso-width-percent:0;mso-height-percent:0;mso-wrap-distance-left:9pt;mso-wrap-distance-top:0;mso-wrap-distance-right:9pt;mso-wrap-distance-bottom:0;mso-position-horizontal:absolute;mso-position-horizontal-relative:text;mso-position-vertical:absolute;mso-position-vertical-relative:text;mso-width-percent:0;mso-height-percent:0;mso-width-relative:margin;mso-height-relative:margin;v-text-anchor:middle" o:gfxdata="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" fillcolor="white [3201]" strokecolor="#4f81bd [3204]" strokeweight="2pt"/>
             </w:pict>
           </mc:Fallback>
         </mc:AlternateContent>
       </w:r>
-    </w:p>
-    <w:p/>
-    <w:p/>
-    <w:p>
       <w:r>
         <w:rPr>
+          <w:b/>
           <w:noProof/>
+          <w:u w:val="single"/>
         </w:rPr>
         <mc:AlternateContent>
           <mc:Choice Requires="wps">
             <w:drawing>
-              <wp:anchor distT="0" distB="0" distL="114300" distR="114300" simplePos="0" relativeHeight="251660288" behindDoc="0" locked="0" layoutInCell="1" allowOverlap="1" wp14:anchorId="0C75607D" wp14:editId="0E03503D">
+              <wp:anchor distT="0" distB="0" distL="114300" distR="114300" simplePos="0" relativeHeight="251704320" behindDoc="0" locked="0" layoutInCell="1" allowOverlap="1" wp14:anchorId="0B934227" wp14:editId="2B5D7EE7">
                 <wp:simplePos x="0" y="0"/>
-                <wp:positionH relativeFrom="margin">
-                  <wp:posOffset>2878455</wp:posOffset>
+                <wp:positionH relativeFrom="column">
+                  <wp:posOffset>957549</wp:posOffset>
                 </wp:positionH>
                 <wp:positionV relativeFrom="paragraph">
-                  <wp:posOffset>29210</wp:posOffset>
+                  <wp:posOffset>77845</wp:posOffset>
                 </wp:positionV>
-                <wp:extent cx="1466850" cy="447675"/>
-                <wp:effectExtent l="76200" t="57150" r="76200" b="104775"/>
+                <wp:extent cx="1004268" cy="643931"/>
+                <wp:effectExtent l="0" t="0" r="24765" b="22860"/>
                 <wp:wrapNone/>
-                <wp:docPr id="2" name="Rectangle 2"/>
+                <wp:docPr id="47" name="Rectangle 47"/>
                 <wp:cNvGraphicFramePr/>
                 <a:graphic xmlns:a="http://schemas.openxmlformats.org/drawingml/2006/main">
                   <a:graphicData uri="http://schemas.microsoft.com/office/word/2010/wordprocessingShape">
@@ -126,41 +141,245 @@
                       <wps:spPr>
                         <a:xfrm>
                           <a:off x="0" y="0"/>
-                          <a:ext cx="1466850" cy="447675"/>
+                          <a:ext cx="1004268" cy="643931"/>
                         </a:xfrm>
                         <a:prstGeom prst="rect">
                           <a:avLst/>
                         </a:prstGeom>
                       </wps:spPr>
                       <wps:style>
-                        <a:lnRef idx="3">
-                          <a:schemeClr val="lt1"/>
+                        <a:lnRef idx="2">
+                          <a:schemeClr val="accent6"/>
                         </a:lnRef>
                         <a:fillRef idx="1">
-                          <a:schemeClr val="accent1"/>
+                          <a:schemeClr val="lt1"/>
                         </a:fillRef>
-                        <a:effectRef idx="1">
-                          <a:schemeClr val="accent1"/>
+                        <a:effectRef idx="0">
+                          <a:schemeClr val="accent6"/>
                         </a:effectRef>
                         <a:fontRef idx="minor">
-                          <a:schemeClr val="lt1"/>
+                          <a:schemeClr val="dk1"/>
                         </a:fontRef>
                       </wps:style>
                       <wps:txbx>
                         <w:txbxContent>
                           <w:p>
                             <w:pPr>
-                              <w:spacing w:after="0"/>
                               <w:jc w:val="center"/>
-                              <w:rPr>
-                                <w:szCs w:val="24"/>
-                              </w:rPr>
+                            </w:pPr>
+                            <w:proofErr w:type="spellStart"/>
+                            <w:r>
+                              <w:t>Kalpesh</w:t>
+                            </w:r>
+                            <w:proofErr w:type="spellEnd"/>
+                            <w:r>
+                              <w:t xml:space="preserve"> </w:t>
+                            </w:r>
+                            <w:proofErr w:type="spellStart"/>
+                            <w:r>
+                              <w:t>Jethwa</w:t>
+                            </w:r>
+                            <w:proofErr w:type="spellEnd"/>
+                          </w:p>
+                        </w:txbxContent>
+                      </wps:txbx>
+                      <wps:bodyPr rot="0" spcFirstLastPara="0" vertOverflow="overflow" horzOverflow="overflow" vert="horz" wrap="square" lIns="91440" tIns="45720" rIns="91440" bIns="45720" numCol="1" spcCol="0" rtlCol="0" fromWordArt="0" anchor="ctr" anchorCtr="0" forceAA="0" compatLnSpc="1">
+                        <a:prstTxWarp prst="textNoShape">
+                          <a:avLst/>
+                        </a:prstTxWarp>
+                        <a:noAutofit/>
+                      </wps:bodyPr>
+                    </wps:wsp>
+                  </a:graphicData>
+                </a:graphic>
+                <wp14:sizeRelH relativeFrom="margin">
+                  <wp14:pctWidth>0</wp14:pctWidth>
+                </wp14:sizeRelH>
+                <wp14:sizeRelV relativeFrom="margin">
+                  <wp14:pctHeight>0</wp14:pctHeight>
+                </wp14:sizeRelV>
+              </wp:anchor>
+            </w:drawing>
+          </mc:Choice>
+          <mc:Fallback>
+            <w:pict>
+              <v:rect id="Rectangle 47" o:spid="_x0000_s1026" style="position:absolute;left:0;text-align:left;margin-left:75.4pt;margin-top:6.15pt;width:79.1pt;height:50.7pt;z-index:251704320;visibility:visible;mso-wrap-style:square;mso-width-percent:0;mso-height-percent:0;mso-wrap-distance-left:9pt;mso-wrap-distance-top:0;mso-wrap-distance-right:9pt;mso-wrap-distance-bottom:0;mso-position-horizontal:absolute;mso-position-horizontal-relative:text;mso-position-vertical:absolute;mso-position-vertical-relative:text;mso-width-percent:0;mso-height-percent:0;mso-width-relative:margin;mso-height-relative:margin;v-text-anchor:middle" o:gfxdata="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" fillcolor="white [3201]" strokecolor="#f79646 [3209]" strokeweight="2pt">
+                <v:textbox>
+                  <w:txbxContent>
+                    <w:p>
+                      <w:pPr>
+                        <w:jc w:val="center"/>
+                      </w:pPr>
+                      <w:proofErr w:type="spellStart"/>
+                      <w:r>
+                        <w:t>Kalpesh</w:t>
+                      </w:r>
+                      <w:proofErr w:type="spellEnd"/>
+                      <w:r>
+                        <w:t xml:space="preserve"> </w:t>
+                      </w:r>
+                      <w:proofErr w:type="spellStart"/>
+                      <w:r>
+                        <w:t>Jethwa</w:t>
+                      </w:r>
+                      <w:proofErr w:type="spellEnd"/>
+                    </w:p>
+                  </w:txbxContent>
+                </v:textbox>
+              </v:rect>
+            </w:pict>
+          </mc:Fallback>
+        </mc:AlternateContent>
+      </w:r>
+      <w:r>
+        <w:rPr>
+          <w:b/>
+          <w:noProof/>
+          <w:u w:val="single"/>
+        </w:rPr>
+        <mc:AlternateContent>
+          <mc:Choice Requires="wps">
+            <w:drawing>
+              <wp:anchor distT="0" distB="0" distL="114300" distR="114300" simplePos="0" relativeHeight="251703296" behindDoc="0" locked="0" layoutInCell="1" allowOverlap="1" wp14:anchorId="3CDA2841" wp14:editId="18471245">
+                <wp:simplePos x="0" y="0"/>
+                <wp:positionH relativeFrom="column">
+                  <wp:posOffset>327962</wp:posOffset>
+                </wp:positionH>
+                <wp:positionV relativeFrom="paragraph">
+                  <wp:posOffset>77845</wp:posOffset>
+                </wp:positionV>
+                <wp:extent cx="524281" cy="644577"/>
+                <wp:effectExtent l="0" t="0" r="28575" b="22225"/>
+                <wp:wrapNone/>
+                <wp:docPr id="46" name="Oval 46"/>
+                <wp:cNvGraphicFramePr/>
+                <a:graphic xmlns:a="http://schemas.openxmlformats.org/drawingml/2006/main">
+                  <a:graphicData uri="http://schemas.microsoft.com/office/word/2010/wordprocessingShape">
+                    <wps:wsp>
+                      <wps:cNvSpPr/>
+                      <wps:spPr>
+                        <a:xfrm>
+                          <a:off x="0" y="0"/>
+                          <a:ext cx="524281" cy="644577"/>
+                        </a:xfrm>
+                        <a:prstGeom prst="ellipse">
+                          <a:avLst/>
+                        </a:prstGeom>
+                      </wps:spPr>
+                      <wps:style>
+                        <a:lnRef idx="2">
+                          <a:schemeClr val="accent6"/>
+                        </a:lnRef>
+                        <a:fillRef idx="1">
+                          <a:schemeClr val="lt1"/>
+                        </a:fillRef>
+                        <a:effectRef idx="0">
+                          <a:schemeClr val="accent6"/>
+                        </a:effectRef>
+                        <a:fontRef idx="minor">
+                          <a:schemeClr val="dk1"/>
+                        </a:fontRef>
+                      </wps:style>
+                      <wps:bodyPr rot="0" spcFirstLastPara="0" vertOverflow="overflow" horzOverflow="overflow" vert="horz" wrap="square" lIns="91440" tIns="45720" rIns="91440" bIns="45720" numCol="1" spcCol="0" rtlCol="0" fromWordArt="0" anchor="ctr" anchorCtr="0" forceAA="0" compatLnSpc="1">
+                        <a:prstTxWarp prst="textNoShape">
+                          <a:avLst/>
+                        </a:prstTxWarp>
+                        <a:noAutofit/>
+                      </wps:bodyPr>
+                    </wps:wsp>
+                  </a:graphicData>
+                </a:graphic>
+                <wp14:sizeRelH relativeFrom="margin">
+                  <wp14:pctWidth>0</wp14:pctWidth>
+                </wp14:sizeRelH>
+                <wp14:sizeRelV relativeFrom="margin">
+                  <wp14:pctHeight>0</wp14:pctHeight>
+                </wp14:sizeRelV>
+              </wp:anchor>
+            </w:drawing>
+          </mc:Choice>
+          <mc:Fallback>
+            <w:pict>
+              <v:oval id="Oval 46" o:spid="_x0000_s1026" style="position:absolute;margin-left:25.8pt;margin-top:6.15pt;width:41.3pt;height:50.75pt;z-index:251703296;visibility:visible;mso-wrap-style:square;mso-width-percent:0;mso-height-percent:0;mso-wrap-distance-left:9pt;mso-wrap-distance-top:0;mso-wrap-distance-right:9pt;mso-wrap-distance-bottom:0;mso-position-horizontal:absolute;mso-position-horizontal-relative:text;mso-position-vertical:absolute;mso-position-vertical-relative:text;mso-width-percent:0;mso-height-percent:0;mso-width-relative:margin;mso-height-relative:margin;v-text-anchor:middle" o:gfxdata="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" fillcolor="white [3201]" strokecolor="#f79646 [3209]" strokeweight="2pt"/>
+            </w:pict>
+          </mc:Fallback>
+        </mc:AlternateContent>
+      </w:r>
+    </w:p>
+    <w:p>
+      <w:pPr>
+        <w:ind w:left="4320" w:firstLine="720"/>
+        <w:rPr>
+          <w:b/>
+          <w:u w:val="single"/>
+        </w:rPr>
+      </w:pPr>
+    </w:p>
+    <w:p>
+      <w:pPr>
+        <w:ind w:left="4320" w:firstLine="720"/>
+        <w:rPr>
+          <w:b/>
+          <w:u w:val="single"/>
+        </w:rPr>
+      </w:pPr>
+      <w:r>
+        <w:rPr>
+          <w:b/>
+          <w:noProof/>
+          <w:u w:val="single"/>
+        </w:rPr>
+        <mc:AlternateContent>
+          <mc:Choice Requires="wps">
+            <w:drawing>
+              <wp:anchor distT="0" distB="0" distL="114300" distR="114300" simplePos="0" relativeHeight="251700224" behindDoc="0" locked="0" layoutInCell="1" allowOverlap="1" wp14:anchorId="79948D92" wp14:editId="53081632">
+                <wp:simplePos x="0" y="0"/>
+                <wp:positionH relativeFrom="column">
+                  <wp:posOffset>327962</wp:posOffset>
+                </wp:positionH>
+                <wp:positionV relativeFrom="paragraph">
+                  <wp:posOffset>76627</wp:posOffset>
+                </wp:positionV>
+                <wp:extent cx="1633855" cy="344774"/>
+                <wp:effectExtent l="57150" t="38100" r="80645" b="93980"/>
+                <wp:wrapNone/>
+                <wp:docPr id="43" name="Rectangle 43"/>
+                <wp:cNvGraphicFramePr/>
+                <a:graphic xmlns:a="http://schemas.openxmlformats.org/drawingml/2006/main">
+                  <a:graphicData uri="http://schemas.microsoft.com/office/word/2010/wordprocessingShape">
+                    <wps:wsp>
+                      <wps:cNvSpPr/>
+                      <wps:spPr>
+                        <a:xfrm>
+                          <a:off x="0" y="0"/>
+                          <a:ext cx="1633855" cy="344774"/>
+                        </a:xfrm>
+                        <a:prstGeom prst="rect">
+                          <a:avLst/>
+                        </a:prstGeom>
+                      </wps:spPr>
+                      <wps:style>
+                        <a:lnRef idx="1">
+                          <a:schemeClr val="accent1"/>
+                        </a:lnRef>
+                        <a:fillRef idx="2">
+                          <a:schemeClr val="accent1"/>
+                        </a:fillRef>
+                        <a:effectRef idx="1">
+                          <a:schemeClr val="accent1"/>
+                        </a:effectRef>
+                        <a:fontRef idx="minor">
+                          <a:schemeClr val="dk1"/>
+                        </a:fontRef>
+                      </wps:style>
+                      <wps:txbx>
+                        <w:txbxContent>
+                          <w:p>
+                            <w:pPr>
+                              <w:jc w:val="center"/>
                             </w:pPr>
                             <w:r>
-                              <w:rPr>
-                                <w:szCs w:val="24"/>
-                              </w:rPr>
-                              <w:t>Start/Continue</w:t>
+                              <w:t>Start/Continue Session</w:t>
                             </w:r>
                           </w:p>
                         </w:txbxContent>
@@ -179,56 +398,56 @@
           </mc:Choice>
           <mc:Fallback>
             <w:pict>
-              <v:rect id="Rectangle 2" o:spid="_x0000_s1026" style="position:absolute;margin-left:226.65pt;margin-top:2.3pt;width:115.5pt;height:35.25pt;z-index:251660288;visibility:visible;mso-wrap-style:square;mso-wrap-distance-left:9pt;mso-wrap-distance-top:0;mso-wrap-distance-right:9pt;mso-wrap-distance-bottom:0;mso-position-horizontal:absolute;mso-position-horizontal-relative:margin;mso-position-vertical:absolute;mso-position-vertical-relative:text;v-text-anchor:middle" o:gfxdata="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" fillcolor="#4f81bd [3204]" strokecolor="white [3201]" strokeweight="3pt">
+              <v:rect id="Rectangle 43" o:spid="_x0000_s1027" style="position:absolute;left:0;text-align:left;margin-left:25.8pt;margin-top:6.05pt;width:128.65pt;height:27.15pt;z-index:251700224;visibility:visible;mso-wrap-style:square;mso-wrap-distance-left:9pt;mso-wrap-distance-top:0;mso-wrap-distance-right:9pt;mso-wrap-distance-bottom:0;mso-position-horizontal:absolute;mso-position-horizontal-relative:text;mso-position-vertical:absolute;mso-position-vertical-relative:text;v-text-anchor:middle" o:gfxdata="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" fillcolor="#a7bfde [1620]" strokecolor="#4579b8 [3044]">
+                <v:fill color2="#e4ecf5 [500]" rotate="t" angle="180" colors="0 #a3c4ff;22938f #bfd5ff;1 #e5eeff" focus="100%" type="gradient"/>
                 <v:shadow on="t" color="black" opacity="24903f" origin=",.5" offset="0,.55556mm"/>
                 <v:textbox>
                   <w:txbxContent>
                     <w:p>
                       <w:pPr>
-                        <w:spacing w:after="0"/>
                         <w:jc w:val="center"/>
-                        <w:rPr>
-                          <w:szCs w:val="24"/>
-                        </w:rPr>
                       </w:pPr>
                       <w:r>
-                        <w:rPr>
-                          <w:szCs w:val="24"/>
-                        </w:rPr>
-                        <w:t>Start/Continue</w:t>
+                        <w:t>Start/Continue Session</w:t>
                       </w:r>
                     </w:p>
                   </w:txbxContent>
                 </v:textbox>
-                <w10:wrap anchorx="margin"/>
               </v:rect>
             </w:pict>
           </mc:Fallback>
         </mc:AlternateContent>
       </w:r>
     </w:p>
-    <w:p/>
-    <w:p/>
-    <w:p>
+    <w:p>
+      <w:pPr>
+        <w:ind w:left="4320" w:firstLine="720"/>
+        <w:rPr>
+          <w:b/>
+          <w:u w:val="single"/>
+        </w:rPr>
+      </w:pPr>
       <w:r>
         <w:rPr>
+          <w:b/>
           <w:noProof/>
+          <w:u w:val="single"/>
         </w:rPr>
         <mc:AlternateContent>
           <mc:Choice Requires="wps">
             <w:drawing>
-              <wp:anchor distT="0" distB="0" distL="114300" distR="114300" simplePos="0" relativeHeight="251664384" behindDoc="0" locked="0" layoutInCell="1" allowOverlap="1" wp14:anchorId="2F02A136" wp14:editId="12EF55A8">
+              <wp:anchor distT="0" distB="0" distL="114300" distR="114300" simplePos="0" relativeHeight="251701248" behindDoc="0" locked="0" layoutInCell="1" allowOverlap="1" wp14:anchorId="78485540" wp14:editId="09FB7755">
                 <wp:simplePos x="0" y="0"/>
-                <wp:positionH relativeFrom="margin">
-                  <wp:posOffset>2878455</wp:posOffset>
+                <wp:positionH relativeFrom="column">
+                  <wp:posOffset>329565</wp:posOffset>
                 </wp:positionH>
                 <wp:positionV relativeFrom="paragraph">
-                  <wp:posOffset>254635</wp:posOffset>
+                  <wp:posOffset>84455</wp:posOffset>
                 </wp:positionV>
-                <wp:extent cx="1466850" cy="447675"/>
-                <wp:effectExtent l="76200" t="57150" r="76200" b="104775"/>
+                <wp:extent cx="1633855" cy="344170"/>
+                <wp:effectExtent l="57150" t="38100" r="80645" b="93980"/>
                 <wp:wrapNone/>
-                <wp:docPr id="4" name="Rectangle 4"/>
+                <wp:docPr id="44" name="Rectangle 44"/>
                 <wp:cNvGraphicFramePr/>
                 <a:graphic xmlns:a="http://schemas.openxmlformats.org/drawingml/2006/main">
                   <a:graphicData uri="http://schemas.microsoft.com/office/word/2010/wordprocessingShape">
@@ -237,62 +456,35 @@
                       <wps:spPr>
                         <a:xfrm>
                           <a:off x="0" y="0"/>
-                          <a:ext cx="1466850" cy="447675"/>
+                          <a:ext cx="1633855" cy="344170"/>
                         </a:xfrm>
                         <a:prstGeom prst="rect">
                           <a:avLst/>
                         </a:prstGeom>
                       </wps:spPr>
                       <wps:style>
-                        <a:lnRef idx="3">
-                          <a:schemeClr val="lt1"/>
+                        <a:lnRef idx="1">
+                          <a:schemeClr val="accent1"/>
                         </a:lnRef>
-                        <a:fillRef idx="1">
+                        <a:fillRef idx="2">
                           <a:schemeClr val="accent1"/>
                         </a:fillRef>
                         <a:effectRef idx="1">
                           <a:schemeClr val="accent1"/>
                         </a:effectRef>
                         <a:fontRef idx="minor">
-                          <a:schemeClr val="lt1"/>
+                          <a:schemeClr val="dk1"/>
                         </a:fontRef>
                       </wps:style>
                       <wps:txbx>
                         <w:txbxContent>
                           <w:p>
                             <w:pPr>
-                              <w:spacing w:after="0"/>
                               <w:jc w:val="center"/>
-                              <w:rPr>
-                                <w:szCs w:val="24"/>
-                              </w:rPr>
                             </w:pPr>
                             <w:r>
-                              <w:rPr>
-                                <w:szCs w:val="24"/>
-                              </w:rPr>
-                              <w:t xml:space="preserve">Previous </w:t>
+                              <w:t>Complete Session</w:t>
                             </w:r>
-                          </w:p>
-                          <w:p>
-                            <w:pPr>
-                              <w:spacing w:after="0"/>
-                              <w:jc w:val="center"/>
-                              <w:rPr>
-                                <w:szCs w:val="24"/>
-                              </w:rPr>
-                            </w:pPr>
-                            <w:r>
-                              <w:rPr>
-                                <w:szCs w:val="24"/>
-                              </w:rPr>
-                              <w:t>Tokens</w:t>
-                            </w:r>
-                          </w:p>
-                          <w:p>
-                            <w:pPr>
-                              <w:jc w:val="center"/>
-                            </w:pPr>
                           </w:p>
                         </w:txbxContent>
                       </wps:txbx>
@@ -310,77 +502,56 @@
           </mc:Choice>
           <mc:Fallback>
             <w:pict>
-              <v:rect id="Rectangle 4" o:spid="_x0000_s1027" style="position:absolute;margin-left:226.65pt;margin-top:20.05pt;width:115.5pt;height:35.25pt;z-index:251664384;visibility:visible;mso-wrap-style:square;mso-wrap-distance-left:9pt;mso-wrap-distance-top:0;mso-wrap-distance-right:9pt;mso-wrap-distance-bottom:0;mso-position-horizontal:absolute;mso-position-horizontal-relative:margin;mso-position-vertical:absolute;mso-position-vertical-relative:text;v-text-anchor:middle" o:gfxdata="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" fillcolor="#4f81bd [3204]" strokecolor="white [3201]" strokeweight="3pt">
+              <v:rect id="Rectangle 44" o:spid="_x0000_s1028" style="position:absolute;left:0;text-align:left;margin-left:25.95pt;margin-top:6.65pt;width:128.65pt;height:27.1pt;z-index:251701248;visibility:visible;mso-wrap-style:square;mso-wrap-distance-left:9pt;mso-wrap-distance-top:0;mso-wrap-distance-right:9pt;mso-wrap-distance-bottom:0;mso-position-horizontal:absolute;mso-position-horizontal-relative:text;mso-position-vertical:absolute;mso-position-vertical-relative:text;v-text-anchor:middle" o:gfxdata="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" fillcolor="#a7bfde [1620]" strokecolor="#4579b8 [3044]">
+                <v:fill color2="#e4ecf5 [500]" rotate="t" angle="180" colors="0 #a3c4ff;22938f #bfd5ff;1 #e5eeff" focus="100%" type="gradient"/>
                 <v:shadow on="t" color="black" opacity="24903f" origin=",.5" offset="0,.55556mm"/>
                 <v:textbox>
                   <w:txbxContent>
                     <w:p>
                       <w:pPr>
-                        <w:spacing w:after="0"/>
                         <w:jc w:val="center"/>
-                        <w:rPr>
-                          <w:szCs w:val="24"/>
-                        </w:rPr>
                       </w:pPr>
                       <w:r>
-                        <w:rPr>
-                          <w:szCs w:val="24"/>
-                        </w:rPr>
-                        <w:t xml:space="preserve">Previous </w:t>
+                        <w:t>Complete Session</w:t>
                       </w:r>
-                    </w:p>
-                    <w:p>
-                      <w:pPr>
-                        <w:spacing w:after="0"/>
-                        <w:jc w:val="center"/>
-                        <w:rPr>
-                          <w:szCs w:val="24"/>
-                        </w:rPr>
-                      </w:pPr>
-                      <w:r>
-                        <w:rPr>
-                          <w:szCs w:val="24"/>
-                        </w:rPr>
-                        <w:t>Tokens</w:t>
-                      </w:r>
-                    </w:p>
-                    <w:p>
-                      <w:pPr>
-                        <w:jc w:val="center"/>
-                      </w:pPr>
                     </w:p>
                   </w:txbxContent>
                 </v:textbox>
-                <w10:wrap anchorx="margin"/>
               </v:rect>
             </w:pict>
           </mc:Fallback>
         </mc:AlternateContent>
       </w:r>
     </w:p>
-    <w:p/>
-    <w:p/>
-    <w:p/>
-    <w:p>
+    <w:p>
+      <w:pPr>
+        <w:ind w:left="4320" w:firstLine="720"/>
+        <w:rPr>
+          <w:b/>
+          <w:u w:val="single"/>
+        </w:rPr>
+      </w:pPr>
       <w:r>
         <w:rPr>
+          <w:b/>
           <w:noProof/>
+          <w:u w:val="single"/>
         </w:rPr>
         <mc:AlternateContent>
           <mc:Choice Requires="wps">
             <w:drawing>
-              <wp:anchor distT="0" distB="0" distL="114300" distR="114300" simplePos="0" relativeHeight="251692032" behindDoc="0" locked="0" layoutInCell="1" allowOverlap="1" wp14:anchorId="0432E6F2" wp14:editId="2FD27222">
+              <wp:anchor distT="0" distB="0" distL="114300" distR="114300" simplePos="0" relativeHeight="251702272" behindDoc="0" locked="0" layoutInCell="1" allowOverlap="1" wp14:anchorId="0F1DADC1" wp14:editId="009F8F99">
                 <wp:simplePos x="0" y="0"/>
-                <wp:positionH relativeFrom="margin">
-                  <wp:posOffset>2872740</wp:posOffset>
+                <wp:positionH relativeFrom="column">
+                  <wp:posOffset>331470</wp:posOffset>
                 </wp:positionH>
                 <wp:positionV relativeFrom="paragraph">
-                  <wp:posOffset>63719</wp:posOffset>
+                  <wp:posOffset>121920</wp:posOffset>
                 </wp:positionV>
-                <wp:extent cx="1466850" cy="447675"/>
-                <wp:effectExtent l="76200" t="57150" r="76200" b="104775"/>
+                <wp:extent cx="1633855" cy="344170"/>
+                <wp:effectExtent l="57150" t="38100" r="80645" b="93980"/>
                 <wp:wrapNone/>
-                <wp:docPr id="5" name="Rectangle 5"/>
+                <wp:docPr id="45" name="Rectangle 45"/>
                 <wp:cNvGraphicFramePr/>
                 <a:graphic xmlns:a="http://schemas.openxmlformats.org/drawingml/2006/main">
                   <a:graphicData uri="http://schemas.microsoft.com/office/word/2010/wordprocessingShape">
@@ -389,41 +560,34 @@
                       <wps:spPr>
                         <a:xfrm>
                           <a:off x="0" y="0"/>
-                          <a:ext cx="1466850" cy="447675"/>
+                          <a:ext cx="1633855" cy="344170"/>
                         </a:xfrm>
                         <a:prstGeom prst="rect">
                           <a:avLst/>
                         </a:prstGeom>
                       </wps:spPr>
                       <wps:style>
-                        <a:lnRef idx="3">
-                          <a:schemeClr val="lt1"/>
+                        <a:lnRef idx="1">
+                          <a:schemeClr val="accent1"/>
                         </a:lnRef>
-                        <a:fillRef idx="1">
+                        <a:fillRef idx="2">
                           <a:schemeClr val="accent1"/>
                         </a:fillRef>
                         <a:effectRef idx="1">
                           <a:schemeClr val="accent1"/>
                         </a:effectRef>
                         <a:fontRef idx="minor">
-                          <a:schemeClr val="lt1"/>
+                          <a:schemeClr val="dk1"/>
                         </a:fontRef>
                       </wps:style>
                       <wps:txbx>
                         <w:txbxContent>
                           <w:p>
                             <w:pPr>
-                              <w:spacing w:after="0"/>
                               <w:jc w:val="center"/>
-                              <w:rPr>
-                                <w:szCs w:val="24"/>
-                              </w:rPr>
                             </w:pPr>
                             <w:r>
-                              <w:rPr>
-                                <w:szCs w:val="24"/>
-                              </w:rPr>
-                              <w:t>Setting</w:t>
+                              <w:t>Session Details</w:t>
                             </w:r>
                           </w:p>
                         </w:txbxContent>
@@ -442,27 +606,320 @@
           </mc:Choice>
           <mc:Fallback>
             <w:pict>
-              <v:rect id="Rectangle 5" o:spid="_x0000_s1028" style="position:absolute;margin-left:226.2pt;margin-top:5pt;width:115.5pt;height:35.25pt;z-index:251692032;visibility:visible;mso-wrap-style:square;mso-wrap-distance-left:9pt;mso-wrap-distance-top:0;mso-wrap-distance-right:9pt;mso-wrap-distance-bottom:0;mso-position-horizontal:absolute;mso-position-horizontal-relative:margin;mso-position-vertical:absolute;mso-position-vertical-relative:text;v-text-anchor:middle" o:gfxdata="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" fillcolor="#4f81bd [3204]" strokecolor="white [3201]" strokeweight="3pt">
+              <v:rect id="Rectangle 45" o:spid="_x0000_s1029" style="position:absolute;left:0;text-align:left;margin-left:26.1pt;margin-top:9.6pt;width:128.65pt;height:27.1pt;z-index:251702272;visibility:visible;mso-wrap-style:square;mso-wrap-distance-left:9pt;mso-wrap-distance-top:0;mso-wrap-distance-right:9pt;mso-wrap-distance-bottom:0;mso-position-horizontal:absolute;mso-position-horizontal-relative:text;mso-position-vertical:absolute;mso-position-vertical-relative:text;v-text-anchor:middle" o:gfxdata="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" fillcolor="#a7bfde [1620]" strokecolor="#4579b8 [3044]">
+                <v:fill color2="#e4ecf5 [500]" rotate="t" angle="180" colors="0 #a3c4ff;22938f #bfd5ff;1 #e5eeff" focus="100%" type="gradient"/>
                 <v:shadow on="t" color="black" opacity="24903f" origin=",.5" offset="0,.55556mm"/>
                 <v:textbox>
                   <w:txbxContent>
                     <w:p>
                       <w:pPr>
-                        <w:spacing w:after="0"/>
                         <w:jc w:val="center"/>
-                        <w:rPr>
-                          <w:szCs w:val="24"/>
-                        </w:rPr>
                       </w:pPr>
                       <w:r>
-                        <w:rPr>
-                          <w:szCs w:val="24"/>
-                        </w:rPr>
-                        <w:t>Setting</w:t>
+                        <w:t>Session Details</w:t>
                       </w:r>
                     </w:p>
                   </w:txbxContent>
                 </v:textbox>
+              </v:rect>
+            </w:pict>
+          </mc:Fallback>
+        </mc:AlternateContent>
+      </w:r>
+    </w:p>
+    <w:p>
+      <w:pPr>
+        <w:ind w:left="4320" w:firstLine="720"/>
+        <w:rPr>
+          <w:b/>
+          <w:u w:val="single"/>
+        </w:rPr>
+      </w:pPr>
+    </w:p>
+    <w:p>
+      <w:pPr>
+        <w:ind w:left="4320" w:firstLine="720"/>
+        <w:rPr>
+          <w:b/>
+          <w:u w:val="single"/>
+        </w:rPr>
+      </w:pPr>
+    </w:p>
+    <w:p>
+      <w:pPr>
+        <w:ind w:left="4320" w:firstLine="720"/>
+        <w:rPr>
+          <w:b/>
+          <w:u w:val="single"/>
+        </w:rPr>
+      </w:pPr>
+    </w:p>
+    <w:p>
+      <w:pPr>
+        <w:ind w:left="4320" w:firstLine="720"/>
+        <w:rPr>
+          <w:b/>
+          <w:u w:val="single"/>
+        </w:rPr>
+      </w:pPr>
+    </w:p>
+    <w:p>
+      <w:pPr>
+        <w:tabs>
+          <w:tab w:val="left" w:pos="7305"/>
+        </w:tabs>
+      </w:pPr>
+      <w:r>
+        <w:rPr>
+          <w:b/>
+          <w:noProof/>
+          <w:u w:val="single"/>
+        </w:rPr>
+        <mc:AlternateContent>
+          <mc:Choice Requires="wps">
+            <w:drawing>
+              <wp:anchor distT="0" distB="0" distL="114300" distR="114300" simplePos="0" relativeHeight="251722752" behindDoc="0" locked="0" layoutInCell="1" allowOverlap="1" wp14:anchorId="069AB1A0" wp14:editId="779CF5F4">
+                <wp:simplePos x="0" y="0"/>
+                <wp:positionH relativeFrom="column">
+                  <wp:posOffset>328930</wp:posOffset>
+                </wp:positionH>
+                <wp:positionV relativeFrom="paragraph">
+                  <wp:posOffset>213995</wp:posOffset>
+                </wp:positionV>
+                <wp:extent cx="1633855" cy="344170"/>
+                <wp:effectExtent l="57150" t="38100" r="80645" b="93980"/>
+                <wp:wrapNone/>
+                <wp:docPr id="56" name="Rectangle 56"/>
+                <wp:cNvGraphicFramePr/>
+                <a:graphic xmlns:a="http://schemas.openxmlformats.org/drawingml/2006/main">
+                  <a:graphicData uri="http://schemas.microsoft.com/office/word/2010/wordprocessingShape">
+                    <wps:wsp>
+                      <wps:cNvSpPr/>
+                      <wps:spPr>
+                        <a:xfrm>
+                          <a:off x="0" y="0"/>
+                          <a:ext cx="1633855" cy="344170"/>
+                        </a:xfrm>
+                        <a:prstGeom prst="rect">
+                          <a:avLst/>
+                        </a:prstGeom>
+                      </wps:spPr>
+                      <wps:style>
+                        <a:lnRef idx="1">
+                          <a:schemeClr val="accent1"/>
+                        </a:lnRef>
+                        <a:fillRef idx="2">
+                          <a:schemeClr val="accent1"/>
+                        </a:fillRef>
+                        <a:effectRef idx="1">
+                          <a:schemeClr val="accent1"/>
+                        </a:effectRef>
+                        <a:fontRef idx="minor">
+                          <a:schemeClr val="dk1"/>
+                        </a:fontRef>
+                      </wps:style>
+                      <wps:txbx>
+                        <w:txbxContent>
+                          <w:p>
+                            <w:pPr>
+                              <w:jc w:val="center"/>
+                            </w:pPr>
+                            <w:r>
+                              <w:t>Logout</w:t>
+                            </w:r>
+                          </w:p>
+                        </w:txbxContent>
+                      </wps:txbx>
+                      <wps:bodyPr rot="0" spcFirstLastPara="0" vertOverflow="overflow" horzOverflow="overflow" vert="horz" wrap="square" lIns="91440" tIns="45720" rIns="91440" bIns="45720" numCol="1" spcCol="0" rtlCol="0" fromWordArt="0" anchor="ctr" anchorCtr="0" forceAA="0" compatLnSpc="1">
+                        <a:prstTxWarp prst="textNoShape">
+                          <a:avLst/>
+                        </a:prstTxWarp>
+                        <a:noAutofit/>
+                      </wps:bodyPr>
+                    </wps:wsp>
+                  </a:graphicData>
+                </a:graphic>
+              </wp:anchor>
+            </w:drawing>
+          </mc:Choice>
+          <mc:Fallback>
+            <w:pict>
+              <v:rect id="Rectangle 56" o:spid="_x0000_s1030" style="position:absolute;margin-left:25.9pt;margin-top:16.85pt;width:128.65pt;height:27.1pt;z-index:251722752;visibility:visible;mso-wrap-style:square;mso-wrap-distance-left:9pt;mso-wrap-distance-top:0;mso-wrap-distance-right:9pt;mso-wrap-distance-bottom:0;mso-position-horizontal:absolute;mso-position-horizontal-relative:text;mso-position-vertical:absolute;mso-position-vertical-relative:text;v-text-anchor:middle" o:gfxdata="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" fillcolor="#a7bfde [1620]" strokecolor="#4579b8 [3044]">
+                <v:fill color2="#e4ecf5 [500]" rotate="t" angle="180" colors="0 #a3c4ff;22938f #bfd5ff;1 #e5eeff" focus="100%" type="gradient"/>
+                <v:shadow on="t" color="black" opacity="24903f" origin=",.5" offset="0,.55556mm"/>
+                <v:textbox>
+                  <w:txbxContent>
+                    <w:p>
+                      <w:pPr>
+                        <w:jc w:val="center"/>
+                      </w:pPr>
+                      <w:r>
+                        <w:t>Logout</w:t>
+                      </w:r>
+                    </w:p>
+                  </w:txbxContent>
+                </v:textbox>
+              </v:rect>
+            </w:pict>
+          </mc:Fallback>
+        </mc:AlternateContent>
+      </w:r>
+    </w:p>
+    <w:p>
+      <w:pPr>
+        <w:tabs>
+          <w:tab w:val="left" w:pos="7305"/>
+        </w:tabs>
+      </w:pPr>
+    </w:p>
+    <w:p>
+      <w:pPr>
+        <w:ind w:left="4320" w:firstLine="720"/>
+        <w:rPr>
+          <w:b/>
+          <w:u w:val="single"/>
+        </w:rPr>
+      </w:pPr>
+      <w:r>
+        <w:rPr>
+          <w:b/>
+          <w:noProof/>
+          <w:u w:val="single"/>
+        </w:rPr>
+        <mc:AlternateContent>
+          <mc:Choice Requires="wps">
+            <w:drawing>
+              <wp:anchor distT="0" distB="0" distL="114300" distR="114300" simplePos="0" relativeHeight="251719680" behindDoc="0" locked="0" layoutInCell="1" allowOverlap="1" wp14:anchorId="1280F987" wp14:editId="78F158E0">
+                <wp:simplePos x="0" y="0"/>
+                <wp:positionH relativeFrom="column">
+                  <wp:posOffset>2247265</wp:posOffset>
+                </wp:positionH>
+                <wp:positionV relativeFrom="paragraph">
+                  <wp:posOffset>174739</wp:posOffset>
+                </wp:positionV>
+                <wp:extent cx="479394" cy="299803"/>
+                <wp:effectExtent l="0" t="0" r="0" b="0"/>
+                <wp:wrapNone/>
+                <wp:docPr id="53" name="Equal 53"/>
+                <wp:cNvGraphicFramePr/>
+                <a:graphic xmlns:a="http://schemas.openxmlformats.org/drawingml/2006/main">
+                  <a:graphicData uri="http://schemas.microsoft.com/office/word/2010/wordprocessingShape">
+                    <wps:wsp>
+                      <wps:cNvSpPr/>
+                      <wps:spPr>
+                        <a:xfrm>
+                          <a:off x="0" y="0"/>
+                          <a:ext cx="479394" cy="299803"/>
+                        </a:xfrm>
+                        <a:prstGeom prst="mathEqual">
+                          <a:avLst/>
+                        </a:prstGeom>
+                      </wps:spPr>
+                      <wps:style>
+                        <a:lnRef idx="2">
+                          <a:schemeClr val="accent1"/>
+                        </a:lnRef>
+                        <a:fillRef idx="1">
+                          <a:schemeClr val="lt1"/>
+                        </a:fillRef>
+                        <a:effectRef idx="0">
+                          <a:schemeClr val="accent1"/>
+                        </a:effectRef>
+                        <a:fontRef idx="minor">
+                          <a:schemeClr val="dk1"/>
+                        </a:fontRef>
+                      </wps:style>
+                      <wps:bodyPr rot="0" spcFirstLastPara="0" vertOverflow="overflow" horzOverflow="overflow" vert="horz" wrap="square" lIns="91440" tIns="45720" rIns="91440" bIns="45720" numCol="1" spcCol="0" rtlCol="0" fromWordArt="0" anchor="ctr" anchorCtr="0" forceAA="0" compatLnSpc="1">
+                        <a:prstTxWarp prst="textNoShape">
+                          <a:avLst/>
+                        </a:prstTxWarp>
+                        <a:noAutofit/>
+                      </wps:bodyPr>
+                    </wps:wsp>
+                  </a:graphicData>
+                </a:graphic>
+              </wp:anchor>
+            </w:drawing>
+          </mc:Choice>
+          <mc:Fallback>
+            <w:pict>
+              <v:shape id="Equal 53" o:spid="_x0000_s1026" style="position:absolute;margin-left:176.95pt;margin-top:13.75pt;width:37.75pt;height:23.6pt;z-index:251719680;visibility:visible;mso-wrap-style:square;mso-wrap-distance-left:9pt;mso-wrap-distance-top:0;mso-wrap-distance-right:9pt;mso-wrap-distance-bottom:0;mso-position-horizontal:absolute;mso-position-horizontal-relative:text;mso-position-vertical:absolute;mso-position-vertical-relative:text;v-text-anchor:middle" coordsize="479394,299803" o:gfxdata="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" path="m63544,61759r352306,l415850,132273r-352306,l63544,61759xm63544,167530r352306,l415850,238044r-352306,l63544,167530xe" fillcolor="white [3201]" strokecolor="#4f81bd [3204]" strokeweight="2pt">
+                <v:path arrowok="t" o:connecttype="custom" o:connectlocs="63544,61759;415850,61759;415850,132273;63544,132273;63544,61759;63544,167530;415850,167530;415850,238044;63544,238044;63544,167530" o:connectangles="0,0,0,0,0,0,0,0,0,0"/>
+              </v:shape>
+            </w:pict>
+          </mc:Fallback>
+        </mc:AlternateContent>
+      </w:r>
+      <w:r>
+        <w:rPr>
+          <w:noProof/>
+        </w:rPr>
+        <mc:AlternateContent>
+          <mc:Choice Requires="wps">
+            <w:drawing>
+              <wp:anchor distT="0" distB="0" distL="114300" distR="114300" simplePos="0" relativeHeight="251709440" behindDoc="0" locked="0" layoutInCell="1" allowOverlap="1" wp14:anchorId="0F90F41D" wp14:editId="46F1C8BD">
+                <wp:simplePos x="0" y="0"/>
+                <wp:positionH relativeFrom="margin">
+                  <wp:posOffset>2231713</wp:posOffset>
+                </wp:positionH>
+                <wp:positionV relativeFrom="paragraph">
+                  <wp:posOffset>157938</wp:posOffset>
+                </wp:positionV>
+                <wp:extent cx="2932138" cy="3865245"/>
+                <wp:effectExtent l="57150" t="38100" r="78105" b="97155"/>
+                <wp:wrapNone/>
+                <wp:docPr id="8" name="Rectangle 8"/>
+                <wp:cNvGraphicFramePr/>
+                <a:graphic xmlns:a="http://schemas.openxmlformats.org/drawingml/2006/main">
+                  <a:graphicData uri="http://schemas.microsoft.com/office/word/2010/wordprocessingShape">
+                    <wps:wsp>
+                      <wps:cNvSpPr/>
+                      <wps:spPr>
+                        <a:xfrm>
+                          <a:off x="0" y="0"/>
+                          <a:ext cx="2932138" cy="3865245"/>
+                        </a:xfrm>
+                        <a:prstGeom prst="rect">
+                          <a:avLst/>
+                        </a:prstGeom>
+                      </wps:spPr>
+                      <wps:style>
+                        <a:lnRef idx="1">
+                          <a:schemeClr val="accent1"/>
+                        </a:lnRef>
+                        <a:fillRef idx="2">
+                          <a:schemeClr val="accent1"/>
+                        </a:fillRef>
+                        <a:effectRef idx="1">
+                          <a:schemeClr val="accent1"/>
+                        </a:effectRef>
+                        <a:fontRef idx="minor">
+                          <a:schemeClr val="dk1"/>
+                        </a:fontRef>
+                      </wps:style>
+                      <wps:bodyPr rot="0" spcFirstLastPara="0" vertOverflow="overflow" horzOverflow="overflow" vert="horz" wrap="square" lIns="91440" tIns="45720" rIns="91440" bIns="45720" numCol="1" spcCol="0" rtlCol="0" fromWordArt="0" anchor="ctr" anchorCtr="0" forceAA="0" compatLnSpc="1">
+                        <a:prstTxWarp prst="textNoShape">
+                          <a:avLst/>
+                        </a:prstTxWarp>
+                        <a:noAutofit/>
+                      </wps:bodyPr>
+                    </wps:wsp>
+                  </a:graphicData>
+                </a:graphic>
+                <wp14:sizeRelH relativeFrom="margin">
+                  <wp14:pctWidth>0</wp14:pctWidth>
+                </wp14:sizeRelH>
+                <wp14:sizeRelV relativeFrom="margin">
+                  <wp14:pctHeight>0</wp14:pctHeight>
+                </wp14:sizeRelV>
+              </wp:anchor>
+            </w:drawing>
+          </mc:Choice>
+          <mc:Fallback>
+            <w:pict>
+              <v:rect id="Rectangle 8" o:spid="_x0000_s1026" style="position:absolute;margin-left:175.75pt;margin-top:12.45pt;width:230.9pt;height:304.35pt;z-index:251709440;visibility:visible;mso-wrap-style:square;mso-width-percent:0;mso-height-percent:0;mso-wrap-distance-left:9pt;mso-wrap-distance-top:0;mso-wrap-distance-right:9pt;mso-wrap-distance-bottom:0;mso-position-horizontal:absolute;mso-position-horizontal-relative:margin;mso-position-vertical:absolute;mso-position-vertical-relative:text;mso-width-percent:0;mso-height-percent:0;mso-width-relative:margin;mso-height-relative:margin;v-text-anchor:middle" o:gfxdata="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" fillcolor="#a7bfde [1620]" strokecolor="#4579b8 [3044]">
+                <v:fill color2="#e4ecf5 [500]" rotate="t" angle="180" colors="0 #a3c4ff;22938f #bfd5ff;1 #e5eeff" focus="100%" type="gradient"/>
+                <v:shadow on="t" color="black" opacity="24903f" origin=",.5" offset="0,.55556mm"/>
                 <w10:wrap anchorx="margin"/>
               </v:rect>
             </w:pict>
@@ -470,51 +927,1212 @@
         </mc:AlternateContent>
       </w:r>
     </w:p>
-    <w:p/>
-    <w:p>
-      <w:pPr>
-        <w:tabs>
-          <w:tab w:val="left" w:pos="7305"/>
-        </w:tabs>
+    <w:p>
+      <w:pPr>
+        <w:ind w:left="4320" w:firstLine="720"/>
+        <w:rPr>
+          <w:b/>
+          <w:u w:val="single"/>
+        </w:rPr>
       </w:pPr>
       <w:r>
-        <w:tab/>
+        <w:rPr>
+          <w:b/>
+          <w:noProof/>
+          <w:u w:val="single"/>
+        </w:rPr>
+        <mc:AlternateContent>
+          <mc:Choice Requires="wps">
+            <w:drawing>
+              <wp:anchor distT="0" distB="0" distL="114300" distR="114300" simplePos="0" relativeHeight="251710464" behindDoc="0" locked="0" layoutInCell="1" allowOverlap="1" wp14:anchorId="690644D6" wp14:editId="308BBF6E">
+                <wp:simplePos x="0" y="0"/>
+                <wp:positionH relativeFrom="column">
+                  <wp:posOffset>2930306</wp:posOffset>
+                </wp:positionH>
+                <wp:positionV relativeFrom="paragraph">
+                  <wp:posOffset>196522</wp:posOffset>
+                </wp:positionV>
+                <wp:extent cx="1528445" cy="394137"/>
+                <wp:effectExtent l="0" t="0" r="14605" b="25400"/>
+                <wp:wrapNone/>
+                <wp:docPr id="25" name="Rectangle 25"/>
+                <wp:cNvGraphicFramePr/>
+                <a:graphic xmlns:a="http://schemas.openxmlformats.org/drawingml/2006/main">
+                  <a:graphicData uri="http://schemas.microsoft.com/office/word/2010/wordprocessingShape">
+                    <wps:wsp>
+                      <wps:cNvSpPr/>
+                      <wps:spPr>
+                        <a:xfrm>
+                          <a:off x="0" y="0"/>
+                          <a:ext cx="1528445" cy="394137"/>
+                        </a:xfrm>
+                        <a:prstGeom prst="rect">
+                          <a:avLst/>
+                        </a:prstGeom>
+                      </wps:spPr>
+                      <wps:style>
+                        <a:lnRef idx="2">
+                          <a:schemeClr val="accent1"/>
+                        </a:lnRef>
+                        <a:fillRef idx="1">
+                          <a:schemeClr val="lt1"/>
+                        </a:fillRef>
+                        <a:effectRef idx="0">
+                          <a:schemeClr val="accent1"/>
+                        </a:effectRef>
+                        <a:fontRef idx="minor">
+                          <a:schemeClr val="dk1"/>
+                        </a:fontRef>
+                      </wps:style>
+                      <wps:txbx>
+                        <w:txbxContent>
+                          <w:p>
+                            <w:pPr>
+                              <w:rPr>
+                                <w:sz w:val="32"/>
+                              </w:rPr>
+                            </w:pPr>
+                            <w:r>
+                              <w:rPr>
+                                <w:sz w:val="32"/>
+                              </w:rPr>
+                              <w:t xml:space="preserve"> Dr. Mehta</w:t>
+                            </w:r>
+                          </w:p>
+                        </w:txbxContent>
+                      </wps:txbx>
+                      <wps:bodyPr rot="0" spcFirstLastPara="0" vertOverflow="overflow" horzOverflow="overflow" vert="horz" wrap="square" lIns="91440" tIns="45720" rIns="91440" bIns="45720" numCol="1" spcCol="0" rtlCol="0" fromWordArt="0" anchor="ctr" anchorCtr="0" forceAA="0" compatLnSpc="1">
+                        <a:prstTxWarp prst="textNoShape">
+                          <a:avLst/>
+                        </a:prstTxWarp>
+                        <a:noAutofit/>
+                      </wps:bodyPr>
+                    </wps:wsp>
+                  </a:graphicData>
+                </a:graphic>
+                <wp14:sizeRelV relativeFrom="margin">
+                  <wp14:pctHeight>0</wp14:pctHeight>
+                </wp14:sizeRelV>
+              </wp:anchor>
+            </w:drawing>
+          </mc:Choice>
+          <mc:Fallback>
+            <w:pict>
+              <v:rect id="Rectangle 25" o:spid="_x0000_s1031" style="position:absolute;left:0;text-align:left;margin-left:230.75pt;margin-top:15.45pt;width:120.35pt;height:31.05pt;z-index:251710464;visibility:visible;mso-wrap-style:square;mso-height-percent:0;mso-wrap-distance-left:9pt;mso-wrap-distance-top:0;mso-wrap-distance-right:9pt;mso-wrap-distance-bottom:0;mso-position-horizontal:absolute;mso-position-horizontal-relative:text;mso-position-vertical:absolute;mso-position-vertical-relative:text;mso-height-percent:0;mso-height-relative:margin;v-text-anchor:middle" o:gfxdata="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" fillcolor="white [3201]" strokecolor="#4f81bd [3204]" strokeweight="2pt">
+                <v:textbox>
+                  <w:txbxContent>
+                    <w:p>
+                      <w:pPr>
+                        <w:rPr>
+                          <w:sz w:val="32"/>
+                        </w:rPr>
+                      </w:pPr>
+                      <w:r>
+                        <w:rPr>
+                          <w:sz w:val="32"/>
+                        </w:rPr>
+                        <w:t xml:space="preserve"> Dr. Mehta</w:t>
+                      </w:r>
+                    </w:p>
+                  </w:txbxContent>
+                </v:textbox>
+              </v:rect>
+            </w:pict>
+          </mc:Fallback>
+        </mc:AlternateContent>
       </w:r>
-    </w:p>
-    <w:p>
-      <w:pPr>
-        <w:tabs>
-          <w:tab w:val="left" w:pos="7305"/>
-        </w:tabs>
-      </w:pPr>
-    </w:p>
-    <w:p>
-      <w:pPr>
-        <w:tabs>
-          <w:tab w:val="left" w:pos="7305"/>
-        </w:tabs>
-      </w:pPr>
-    </w:p>
-    <w:p>
-      <w:pPr>
-        <w:tabs>
-          <w:tab w:val="left" w:pos="7305"/>
-        </w:tabs>
-      </w:pPr>
-    </w:p>
-    <w:p>
-      <w:pPr>
-        <w:tabs>
-          <w:tab w:val="left" w:pos="7305"/>
-        </w:tabs>
-      </w:pPr>
-    </w:p>
-    <w:p>
-      <w:pPr>
-        <w:tabs>
-          <w:tab w:val="left" w:pos="7305"/>
-        </w:tabs>
-      </w:pPr>
+      <w:r>
+        <w:rPr>
+          <w:b/>
+          <w:noProof/>
+          <w:u w:val="single"/>
+        </w:rPr>
+        <mc:AlternateContent>
+          <mc:Choice Requires="wps">
+            <w:drawing>
+              <wp:anchor distT="0" distB="0" distL="114300" distR="114300" simplePos="0" relativeHeight="251720704" behindDoc="0" locked="0" layoutInCell="1" allowOverlap="1" wp14:anchorId="6F754A37" wp14:editId="01AD1B8B">
+                <wp:simplePos x="0" y="0"/>
+                <wp:positionH relativeFrom="column">
+                  <wp:posOffset>2249170</wp:posOffset>
+                </wp:positionH>
+                <wp:positionV relativeFrom="paragraph">
+                  <wp:posOffset>18529</wp:posOffset>
+                </wp:positionV>
+                <wp:extent cx="478790" cy="299720"/>
+                <wp:effectExtent l="0" t="0" r="0" b="0"/>
+                <wp:wrapNone/>
+                <wp:docPr id="54" name="Equal 54"/>
+                <wp:cNvGraphicFramePr/>
+                <a:graphic xmlns:a="http://schemas.openxmlformats.org/drawingml/2006/main">
+                  <a:graphicData uri="http://schemas.microsoft.com/office/word/2010/wordprocessingShape">
+                    <wps:wsp>
+                      <wps:cNvSpPr/>
+                      <wps:spPr>
+                        <a:xfrm>
+                          <a:off x="0" y="0"/>
+                          <a:ext cx="478790" cy="299720"/>
+                        </a:xfrm>
+                        <a:prstGeom prst="mathEqual">
+                          <a:avLst/>
+                        </a:prstGeom>
+                      </wps:spPr>
+                      <wps:style>
+                        <a:lnRef idx="2">
+                          <a:schemeClr val="accent1"/>
+                        </a:lnRef>
+                        <a:fillRef idx="1">
+                          <a:schemeClr val="lt1"/>
+                        </a:fillRef>
+                        <a:effectRef idx="0">
+                          <a:schemeClr val="accent1"/>
+                        </a:effectRef>
+                        <a:fontRef idx="minor">
+                          <a:schemeClr val="dk1"/>
+                        </a:fontRef>
+                      </wps:style>
+                      <wps:bodyPr rot="0" spcFirstLastPara="0" vertOverflow="overflow" horzOverflow="overflow" vert="horz" wrap="square" lIns="91440" tIns="45720" rIns="91440" bIns="45720" numCol="1" spcCol="0" rtlCol="0" fromWordArt="0" anchor="ctr" anchorCtr="0" forceAA="0" compatLnSpc="1">
+                        <a:prstTxWarp prst="textNoShape">
+                          <a:avLst/>
+                        </a:prstTxWarp>
+                        <a:noAutofit/>
+                      </wps:bodyPr>
+                    </wps:wsp>
+                  </a:graphicData>
+                </a:graphic>
+              </wp:anchor>
+            </w:drawing>
+          </mc:Choice>
+          <mc:Fallback>
+            <w:pict>
+              <v:shape id="Equal 54" o:spid="_x0000_s1026" style="position:absolute;margin-left:177.1pt;margin-top:1.45pt;width:37.7pt;height:23.6pt;z-index:251720704;visibility:visible;mso-wrap-style:square;mso-wrap-distance-left:9pt;mso-wrap-distance-top:0;mso-wrap-distance-right:9pt;mso-wrap-distance-bottom:0;mso-position-horizontal:absolute;mso-position-horizontal-relative:text;mso-position-vertical:absolute;mso-position-vertical-relative:text;v-text-anchor:middle" coordsize="478790,299720" o:gfxdata="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" path="m63464,61742r351862,l415326,132236r-351862,l63464,61742xm63464,167484r351862,l415326,237978r-351862,l63464,167484xe" fillcolor="white [3201]" strokecolor="#4f81bd [3204]" strokeweight="2pt">
+                <v:path arrowok="t" o:connecttype="custom" o:connectlocs="63464,61742;415326,61742;415326,132236;63464,132236;63464,61742;63464,167484;415326,167484;415326,237978;63464,237978;63464,167484" o:connectangles="0,0,0,0,0,0,0,0,0,0"/>
+              </v:shape>
+            </w:pict>
+          </mc:Fallback>
+        </mc:AlternateContent>
+      </w:r>
+    </w:p>
+    <w:p>
+      <w:pPr>
+        <w:ind w:left="4320" w:firstLine="720"/>
+        <w:rPr>
+          <w:b/>
+          <w:u w:val="single"/>
+        </w:rPr>
+      </w:pPr>
+    </w:p>
+    <w:p>
+      <w:pPr>
+        <w:ind w:left="4320" w:firstLine="720"/>
+        <w:rPr>
+          <w:b/>
+          <w:u w:val="single"/>
+        </w:rPr>
+      </w:pPr>
+    </w:p>
+    <w:p>
+      <w:pPr>
+        <w:ind w:left="4320" w:firstLine="720"/>
+        <w:rPr>
+          <w:b/>
+          <w:u w:val="single"/>
+        </w:rPr>
+      </w:pPr>
+      <w:r>
+        <w:rPr>
+          <w:b/>
+          <w:noProof/>
+          <w:u w:val="single"/>
+        </w:rPr>
+        <mc:AlternateContent>
+          <mc:Choice Requires="wps">
+            <w:drawing>
+              <wp:anchor distT="0" distB="0" distL="114300" distR="114300" simplePos="0" relativeHeight="251712512" behindDoc="0" locked="0" layoutInCell="1" allowOverlap="1" wp14:anchorId="775DD94E" wp14:editId="66668310">
+                <wp:simplePos x="0" y="0"/>
+                <wp:positionH relativeFrom="column">
+                  <wp:posOffset>2606467</wp:posOffset>
+                </wp:positionH>
+                <wp:positionV relativeFrom="paragraph">
+                  <wp:posOffset>199838</wp:posOffset>
+                </wp:positionV>
+                <wp:extent cx="1094282" cy="673735"/>
+                <wp:effectExtent l="0" t="0" r="10795" b="12065"/>
+                <wp:wrapNone/>
+                <wp:docPr id="27" name="Rectangle 27"/>
+                <wp:cNvGraphicFramePr/>
+                <a:graphic xmlns:a="http://schemas.openxmlformats.org/drawingml/2006/main">
+                  <a:graphicData uri="http://schemas.microsoft.com/office/word/2010/wordprocessingShape">
+                    <wps:wsp>
+                      <wps:cNvSpPr/>
+                      <wps:spPr>
+                        <a:xfrm>
+                          <a:off x="0" y="0"/>
+                          <a:ext cx="1094282" cy="673735"/>
+                        </a:xfrm>
+                        <a:prstGeom prst="rect">
+                          <a:avLst/>
+                        </a:prstGeom>
+                      </wps:spPr>
+                      <wps:style>
+                        <a:lnRef idx="2">
+                          <a:schemeClr val="accent1"/>
+                        </a:lnRef>
+                        <a:fillRef idx="1">
+                          <a:schemeClr val="lt1"/>
+                        </a:fillRef>
+                        <a:effectRef idx="0">
+                          <a:schemeClr val="accent1"/>
+                        </a:effectRef>
+                        <a:fontRef idx="minor">
+                          <a:schemeClr val="dk1"/>
+                        </a:fontRef>
+                      </wps:style>
+                      <wps:txbx>
+                        <w:txbxContent>
+                          <w:p>
+                            <w:pPr>
+                              <w:jc w:val="center"/>
+                              <w:rPr>
+                                <w:sz w:val="2"/>
+                              </w:rPr>
+                            </w:pPr>
+                            <w:r>
+                              <w:rPr>
+                                <w:sz w:val="24"/>
+                              </w:rPr>
+                              <w:t>Monday</w:t>
+                            </w:r>
+                          </w:p>
+                          <w:p>
+                            <w:pPr>
+                              <w:jc w:val="center"/>
+                              <w:rPr>
+                                <w:sz w:val="24"/>
+                              </w:rPr>
+                            </w:pPr>
+                            <w:r>
+                              <w:rPr>
+                                <w:sz w:val="24"/>
+                              </w:rPr>
+                              <w:t>11-10-2018</w:t>
+                            </w:r>
+                          </w:p>
+                        </w:txbxContent>
+                      </wps:txbx>
+                      <wps:bodyPr rot="0" spcFirstLastPara="0" vertOverflow="overflow" horzOverflow="overflow" vert="horz" wrap="square" lIns="91440" tIns="45720" rIns="91440" bIns="45720" numCol="1" spcCol="0" rtlCol="0" fromWordArt="0" anchor="ctr" anchorCtr="0" forceAA="0" compatLnSpc="1">
+                        <a:prstTxWarp prst="textNoShape">
+                          <a:avLst/>
+                        </a:prstTxWarp>
+                        <a:noAutofit/>
+                      </wps:bodyPr>
+                    </wps:wsp>
+                  </a:graphicData>
+                </a:graphic>
+                <wp14:sizeRelH relativeFrom="margin">
+                  <wp14:pctWidth>0</wp14:pctWidth>
+                </wp14:sizeRelH>
+                <wp14:sizeRelV relativeFrom="margin">
+                  <wp14:pctHeight>0</wp14:pctHeight>
+                </wp14:sizeRelV>
+              </wp:anchor>
+            </w:drawing>
+          </mc:Choice>
+          <mc:Fallback>
+            <w:pict>
+              <v:rect id="Rectangle 27" o:spid="_x0000_s1032" style="position:absolute;left:0;text-align:left;margin-left:205.25pt;margin-top:15.75pt;width:86.15pt;height:53.05pt;z-index:251712512;visibility:visible;mso-wrap-style:square;mso-width-percent:0;mso-height-percent:0;mso-wrap-distance-left:9pt;mso-wrap-distance-top:0;mso-wrap-distance-right:9pt;mso-wrap-distance-bottom:0;mso-position-horizontal:absolute;mso-position-horizontal-relative:text;mso-position-vertical:absolute;mso-position-vertical-relative:text;mso-width-percent:0;mso-height-percent:0;mso-width-relative:margin;mso-height-relative:margin;v-text-anchor:middle" o:gfxdata="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" fillcolor="white [3201]" strokecolor="#4f81bd [3204]" strokeweight="2pt">
+                <v:textbox>
+                  <w:txbxContent>
+                    <w:p>
+                      <w:pPr>
+                        <w:jc w:val="center"/>
+                        <w:rPr>
+                          <w:sz w:val="2"/>
+                        </w:rPr>
+                      </w:pPr>
+                      <w:r>
+                        <w:rPr>
+                          <w:sz w:val="24"/>
+                        </w:rPr>
+                        <w:t>Monday</w:t>
+                      </w:r>
+                    </w:p>
+                    <w:p>
+                      <w:pPr>
+                        <w:jc w:val="center"/>
+                        <w:rPr>
+                          <w:sz w:val="24"/>
+                        </w:rPr>
+                      </w:pPr>
+                      <w:r>
+                        <w:rPr>
+                          <w:sz w:val="24"/>
+                        </w:rPr>
+                        <w:t>11-10-2018</w:t>
+                      </w:r>
+                    </w:p>
+                  </w:txbxContent>
+                </v:textbox>
+              </v:rect>
+            </w:pict>
+          </mc:Fallback>
+        </mc:AlternateContent>
+      </w:r>
+      <w:r>
+        <w:rPr>
+          <w:b/>
+          <w:noProof/>
+          <w:u w:val="single"/>
+        </w:rPr>
+        <mc:AlternateContent>
+          <mc:Choice Requires="wps">
+            <w:drawing>
+              <wp:anchor distT="0" distB="0" distL="114300" distR="114300" simplePos="0" relativeHeight="251713536" behindDoc="0" locked="0" layoutInCell="1" allowOverlap="1" wp14:anchorId="05BEF53A" wp14:editId="09D26194">
+                <wp:simplePos x="0" y="0"/>
+                <wp:positionH relativeFrom="column">
+                  <wp:posOffset>3700145</wp:posOffset>
+                </wp:positionH>
+                <wp:positionV relativeFrom="paragraph">
+                  <wp:posOffset>199390</wp:posOffset>
+                </wp:positionV>
+                <wp:extent cx="1033780" cy="329565"/>
+                <wp:effectExtent l="0" t="0" r="13970" b="13335"/>
+                <wp:wrapNone/>
+                <wp:docPr id="28" name="Rectangle 28"/>
+                <wp:cNvGraphicFramePr/>
+                <a:graphic xmlns:a="http://schemas.openxmlformats.org/drawingml/2006/main">
+                  <a:graphicData uri="http://schemas.microsoft.com/office/word/2010/wordprocessingShape">
+                    <wps:wsp>
+                      <wps:cNvSpPr/>
+                      <wps:spPr>
+                        <a:xfrm>
+                          <a:off x="0" y="0"/>
+                          <a:ext cx="1033780" cy="329565"/>
+                        </a:xfrm>
+                        <a:prstGeom prst="rect">
+                          <a:avLst/>
+                        </a:prstGeom>
+                      </wps:spPr>
+                      <wps:style>
+                        <a:lnRef idx="2">
+                          <a:schemeClr val="accent1"/>
+                        </a:lnRef>
+                        <a:fillRef idx="1">
+                          <a:schemeClr val="lt1"/>
+                        </a:fillRef>
+                        <a:effectRef idx="0">
+                          <a:schemeClr val="accent1"/>
+                        </a:effectRef>
+                        <a:fontRef idx="minor">
+                          <a:schemeClr val="dk1"/>
+                        </a:fontRef>
+                      </wps:style>
+                      <wps:txbx>
+                        <w:txbxContent>
+                          <w:p>
+                            <w:pPr>
+                              <w:rPr>
+                                <w:sz w:val="24"/>
+                              </w:rPr>
+                            </w:pPr>
+                            <w:r>
+                              <w:rPr>
+                                <w:sz w:val="24"/>
+                              </w:rPr>
+                              <w:t>10:00AM</w:t>
+                            </w:r>
+                          </w:p>
+                        </w:txbxContent>
+                      </wps:txbx>
+                      <wps:bodyPr rot="0" spcFirstLastPara="0" vertOverflow="overflow" horzOverflow="overflow" vert="horz" wrap="square" lIns="91440" tIns="45720" rIns="91440" bIns="45720" numCol="1" spcCol="0" rtlCol="0" fromWordArt="0" anchor="ctr" anchorCtr="0" forceAA="0" compatLnSpc="1">
+                        <a:prstTxWarp prst="textNoShape">
+                          <a:avLst/>
+                        </a:prstTxWarp>
+                        <a:noAutofit/>
+                      </wps:bodyPr>
+                    </wps:wsp>
+                  </a:graphicData>
+                </a:graphic>
+                <wp14:sizeRelH relativeFrom="margin">
+                  <wp14:pctWidth>0</wp14:pctWidth>
+                </wp14:sizeRelH>
+                <wp14:sizeRelV relativeFrom="margin">
+                  <wp14:pctHeight>0</wp14:pctHeight>
+                </wp14:sizeRelV>
+              </wp:anchor>
+            </w:drawing>
+          </mc:Choice>
+          <mc:Fallback>
+            <w:pict>
+              <v:rect id="Rectangle 28" o:spid="_x0000_s1033" style="position:absolute;left:0;text-align:left;margin-left:291.35pt;margin-top:15.7pt;width:81.4pt;height:25.95pt;z-index:251713536;visibility:visible;mso-wrap-style:square;mso-width-percent:0;mso-height-percent:0;mso-wrap-distance-left:9pt;mso-wrap-distance-top:0;mso-wrap-distance-right:9pt;mso-wrap-distance-bottom:0;mso-position-horizontal:absolute;mso-position-horizontal-relative:text;mso-position-vertical:absolute;mso-position-vertical-relative:text;mso-width-percent:0;mso-height-percent:0;mso-width-relative:margin;mso-height-relative:margin;v-text-anchor:middle" o:gfxdata="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" fillcolor="white [3201]" strokecolor="#4f81bd [3204]" strokeweight="2pt">
+                <v:textbox>
+                  <w:txbxContent>
+                    <w:p>
+                      <w:pPr>
+                        <w:rPr>
+                          <w:sz w:val="24"/>
+                        </w:rPr>
+                      </w:pPr>
+                      <w:r>
+                        <w:rPr>
+                          <w:sz w:val="24"/>
+                        </w:rPr>
+                        <w:t>10:00AM</w:t>
+                      </w:r>
+                    </w:p>
+                  </w:txbxContent>
+                </v:textbox>
+              </v:rect>
+            </w:pict>
+          </mc:Fallback>
+        </mc:AlternateContent>
+      </w:r>
+    </w:p>
+    <w:p>
+      <w:pPr>
+        <w:ind w:left="4320" w:firstLine="720"/>
+        <w:rPr>
+          <w:b/>
+          <w:u w:val="single"/>
+        </w:rPr>
+      </w:pPr>
+      <w:r>
+        <w:rPr>
+          <w:b/>
+          <w:noProof/>
+          <w:u w:val="single"/>
+        </w:rPr>
+        <mc:AlternateContent>
+          <mc:Choice Requires="wps">
+            <w:drawing>
+              <wp:anchor distT="0" distB="0" distL="114300" distR="114300" simplePos="0" relativeHeight="251717632" behindDoc="0" locked="0" layoutInCell="1" allowOverlap="1" wp14:anchorId="66F62462" wp14:editId="0BDEB798">
+                <wp:simplePos x="0" y="0"/>
+                <wp:positionH relativeFrom="column">
+                  <wp:posOffset>2231713</wp:posOffset>
+                </wp:positionH>
+                <wp:positionV relativeFrom="paragraph">
+                  <wp:posOffset>-3456</wp:posOffset>
+                </wp:positionV>
+                <wp:extent cx="374754" cy="419725"/>
+                <wp:effectExtent l="19050" t="38100" r="44450" b="19050"/>
+                <wp:wrapNone/>
+                <wp:docPr id="40" name="Chevron 40"/>
+                <wp:cNvGraphicFramePr/>
+                <a:graphic xmlns:a="http://schemas.openxmlformats.org/drawingml/2006/main">
+                  <a:graphicData uri="http://schemas.microsoft.com/office/word/2010/wordprocessingShape">
+                    <wps:wsp>
+                      <wps:cNvSpPr/>
+                      <wps:spPr>
+                        <a:xfrm rot="10609956">
+                          <a:off x="0" y="0"/>
+                          <a:ext cx="374754" cy="419725"/>
+                        </a:xfrm>
+                        <a:prstGeom prst="chevron">
+                          <a:avLst/>
+                        </a:prstGeom>
+                      </wps:spPr>
+                      <wps:style>
+                        <a:lnRef idx="2">
+                          <a:schemeClr val="accent1"/>
+                        </a:lnRef>
+                        <a:fillRef idx="1">
+                          <a:schemeClr val="lt1"/>
+                        </a:fillRef>
+                        <a:effectRef idx="0">
+                          <a:schemeClr val="accent1"/>
+                        </a:effectRef>
+                        <a:fontRef idx="minor">
+                          <a:schemeClr val="dk1"/>
+                        </a:fontRef>
+                      </wps:style>
+                      <wps:bodyPr rot="0" spcFirstLastPara="0" vertOverflow="overflow" horzOverflow="overflow" vert="horz" wrap="square" lIns="91440" tIns="45720" rIns="91440" bIns="45720" numCol="1" spcCol="0" rtlCol="0" fromWordArt="0" anchor="ctr" anchorCtr="0" forceAA="0" compatLnSpc="1">
+                        <a:prstTxWarp prst="textNoShape">
+                          <a:avLst/>
+                        </a:prstTxWarp>
+                        <a:noAutofit/>
+                      </wps:bodyPr>
+                    </wps:wsp>
+                  </a:graphicData>
+                </a:graphic>
+                <wp14:sizeRelH relativeFrom="margin">
+                  <wp14:pctWidth>0</wp14:pctWidth>
+                </wp14:sizeRelH>
+              </wp:anchor>
+            </w:drawing>
+          </mc:Choice>
+          <mc:Fallback>
+            <w:pict>
+              <v:shapetype id="_x0000_t55" coordsize="21600,21600" o:spt="55" adj="16200" path="m@0,l,0@1,10800,,21600@0,21600,21600,10800xe">
+                <v:stroke joinstyle="miter"/>
+                <v:formulas>
+                  <v:f eqn="val #0"/>
+                  <v:f eqn="sum 21600 0 @0"/>
+                  <v:f eqn="prod #0 1 2"/>
+                </v:formulas>
+                <v:path o:connecttype="custom" o:connectlocs="@2,0;@1,10800;@2,21600;21600,10800" o:connectangles="270,180,90,0" textboxrect="0,0,10800,21600;0,0,16200,21600;0,0,21600,21600"/>
+                <v:handles>
+                  <v:h position="#0,topLeft" xrange="0,21600"/>
+                </v:handles>
+              </v:shapetype>
+              <v:shape id="Chevron 40" o:spid="_x0000_s1026" type="#_x0000_t55" style="position:absolute;margin-left:175.75pt;margin-top:-.25pt;width:29.5pt;height:33.05pt;rotation:11588901fd;z-index:251717632;visibility:visible;mso-wrap-style:square;mso-width-percent:0;mso-wrap-distance-left:9pt;mso-wrap-distance-top:0;mso-wrap-distance-right:9pt;mso-wrap-distance-bottom:0;mso-position-horizontal:absolute;mso-position-horizontal-relative:text;mso-position-vertical:absolute;mso-position-vertical-relative:text;mso-width-percent:0;mso-width-relative:margin;v-text-anchor:middle" o:gfxdata="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" adj="10800" fillcolor="white [3201]" strokecolor="#4f81bd [3204]" strokeweight="2pt"/>
+            </w:pict>
+          </mc:Fallback>
+        </mc:AlternateContent>
+      </w:r>
+      <w:r>
+        <w:rPr>
+          <w:b/>
+          <w:noProof/>
+          <w:u w:val="single"/>
+        </w:rPr>
+        <mc:AlternateContent>
+          <mc:Choice Requires="wps">
+            <w:drawing>
+              <wp:anchor distT="0" distB="0" distL="114300" distR="114300" simplePos="0" relativeHeight="251716608" behindDoc="0" locked="0" layoutInCell="1" allowOverlap="1" wp14:anchorId="7A35FC96" wp14:editId="0427F371">
+                <wp:simplePos x="0" y="0"/>
+                <wp:positionH relativeFrom="column">
+                  <wp:posOffset>4733186</wp:posOffset>
+                </wp:positionH>
+                <wp:positionV relativeFrom="paragraph">
+                  <wp:posOffset>-3175</wp:posOffset>
+                </wp:positionV>
+                <wp:extent cx="344597" cy="419725"/>
+                <wp:effectExtent l="19050" t="0" r="36830" b="19050"/>
+                <wp:wrapNone/>
+                <wp:docPr id="38" name="Chevron 38"/>
+                <wp:cNvGraphicFramePr/>
+                <a:graphic xmlns:a="http://schemas.openxmlformats.org/drawingml/2006/main">
+                  <a:graphicData uri="http://schemas.microsoft.com/office/word/2010/wordprocessingShape">
+                    <wps:wsp>
+                      <wps:cNvSpPr/>
+                      <wps:spPr>
+                        <a:xfrm>
+                          <a:off x="0" y="0"/>
+                          <a:ext cx="344597" cy="419725"/>
+                        </a:xfrm>
+                        <a:prstGeom prst="chevron">
+                          <a:avLst/>
+                        </a:prstGeom>
+                      </wps:spPr>
+                      <wps:style>
+                        <a:lnRef idx="2">
+                          <a:schemeClr val="accent1"/>
+                        </a:lnRef>
+                        <a:fillRef idx="1">
+                          <a:schemeClr val="lt1"/>
+                        </a:fillRef>
+                        <a:effectRef idx="0">
+                          <a:schemeClr val="accent1"/>
+                        </a:effectRef>
+                        <a:fontRef idx="minor">
+                          <a:schemeClr val="dk1"/>
+                        </a:fontRef>
+                      </wps:style>
+                      <wps:bodyPr rot="0" spcFirstLastPara="0" vertOverflow="overflow" horzOverflow="overflow" vert="horz" wrap="square" lIns="91440" tIns="45720" rIns="91440" bIns="45720" numCol="1" spcCol="0" rtlCol="0" fromWordArt="0" anchor="ctr" anchorCtr="0" forceAA="0" compatLnSpc="1">
+                        <a:prstTxWarp prst="textNoShape">
+                          <a:avLst/>
+                        </a:prstTxWarp>
+                        <a:noAutofit/>
+                      </wps:bodyPr>
+                    </wps:wsp>
+                  </a:graphicData>
+                </a:graphic>
+                <wp14:sizeRelH relativeFrom="margin">
+                  <wp14:pctWidth>0</wp14:pctWidth>
+                </wp14:sizeRelH>
+              </wp:anchor>
+            </w:drawing>
+          </mc:Choice>
+          <mc:Fallback>
+            <w:pict>
+              <v:shape id="Chevron 38" o:spid="_x0000_s1026" type="#_x0000_t55" style="position:absolute;margin-left:372.7pt;margin-top:-.25pt;width:27.15pt;height:33.05pt;z-index:251716608;visibility:visible;mso-wrap-style:square;mso-width-percent:0;mso-wrap-distance-left:9pt;mso-wrap-distance-top:0;mso-wrap-distance-right:9pt;mso-wrap-distance-bottom:0;mso-position-horizontal:absolute;mso-position-horizontal-relative:text;mso-position-vertical:absolute;mso-position-vertical-relative:text;mso-width-percent:0;mso-width-relative:margin;v-text-anchor:middle" o:gfxdata="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" adj="10800" fillcolor="white [3201]" strokecolor="#4f81bd [3204]" strokeweight="2pt"/>
+            </w:pict>
+          </mc:Fallback>
+        </mc:AlternateContent>
+      </w:r>
+      <w:r>
+        <w:rPr>
+          <w:b/>
+          <w:noProof/>
+          <w:u w:val="single"/>
+        </w:rPr>
+        <mc:AlternateContent>
+          <mc:Choice Requires="wps">
+            <w:drawing>
+              <wp:anchor distT="0" distB="0" distL="114300" distR="114300" simplePos="0" relativeHeight="251714560" behindDoc="0" locked="0" layoutInCell="1" allowOverlap="1" wp14:anchorId="0BB2EDBA" wp14:editId="6A56AA78">
+                <wp:simplePos x="0" y="0"/>
+                <wp:positionH relativeFrom="column">
+                  <wp:posOffset>3715739</wp:posOffset>
+                </wp:positionH>
+                <wp:positionV relativeFrom="paragraph">
+                  <wp:posOffset>206406</wp:posOffset>
+                </wp:positionV>
+                <wp:extent cx="1018790" cy="344774"/>
+                <wp:effectExtent l="0" t="0" r="10160" b="17780"/>
+                <wp:wrapNone/>
+                <wp:docPr id="34" name="Rectangle 34"/>
+                <wp:cNvGraphicFramePr/>
+                <a:graphic xmlns:a="http://schemas.openxmlformats.org/drawingml/2006/main">
+                  <a:graphicData uri="http://schemas.microsoft.com/office/word/2010/wordprocessingShape">
+                    <wps:wsp>
+                      <wps:cNvSpPr/>
+                      <wps:spPr>
+                        <a:xfrm>
+                          <a:off x="0" y="0"/>
+                          <a:ext cx="1018790" cy="344774"/>
+                        </a:xfrm>
+                        <a:prstGeom prst="rect">
+                          <a:avLst/>
+                        </a:prstGeom>
+                      </wps:spPr>
+                      <wps:style>
+                        <a:lnRef idx="2">
+                          <a:schemeClr val="accent1"/>
+                        </a:lnRef>
+                        <a:fillRef idx="1">
+                          <a:schemeClr val="lt1"/>
+                        </a:fillRef>
+                        <a:effectRef idx="0">
+                          <a:schemeClr val="accent1"/>
+                        </a:effectRef>
+                        <a:fontRef idx="minor">
+                          <a:schemeClr val="dk1"/>
+                        </a:fontRef>
+                      </wps:style>
+                      <wps:txbx>
+                        <w:txbxContent>
+                          <w:p>
+                            <w:pPr>
+                              <w:rPr>
+                                <w:sz w:val="24"/>
+                              </w:rPr>
+                            </w:pPr>
+                            <w:r>
+                              <w:rPr>
+                                <w:sz w:val="24"/>
+                              </w:rPr>
+                              <w:t>11:00AM</w:t>
+                            </w:r>
+                          </w:p>
+                        </w:txbxContent>
+                      </wps:txbx>
+                      <wps:bodyPr rot="0" spcFirstLastPara="0" vertOverflow="overflow" horzOverflow="overflow" vert="horz" wrap="square" lIns="91440" tIns="45720" rIns="91440" bIns="45720" numCol="1" spcCol="0" rtlCol="0" fromWordArt="0" anchor="ctr" anchorCtr="0" forceAA="0" compatLnSpc="1">
+                        <a:prstTxWarp prst="textNoShape">
+                          <a:avLst/>
+                        </a:prstTxWarp>
+                        <a:noAutofit/>
+                      </wps:bodyPr>
+                    </wps:wsp>
+                  </a:graphicData>
+                </a:graphic>
+                <wp14:sizeRelH relativeFrom="margin">
+                  <wp14:pctWidth>0</wp14:pctWidth>
+                </wp14:sizeRelH>
+                <wp14:sizeRelV relativeFrom="margin">
+                  <wp14:pctHeight>0</wp14:pctHeight>
+                </wp14:sizeRelV>
+              </wp:anchor>
+            </w:drawing>
+          </mc:Choice>
+          <mc:Fallback>
+            <w:pict>
+              <v:rect id="Rectangle 34" o:spid="_x0000_s1034" style="position:absolute;left:0;text-align:left;margin-left:292.6pt;margin-top:16.25pt;width:80.2pt;height:27.15pt;z-index:251714560;visibility:visible;mso-wrap-style:square;mso-width-percent:0;mso-height-percent:0;mso-wrap-distance-left:9pt;mso-wrap-distance-top:0;mso-wrap-distance-right:9pt;mso-wrap-distance-bottom:0;mso-position-horizontal:absolute;mso-position-horizontal-relative:text;mso-position-vertical:absolute;mso-position-vertical-relative:text;mso-width-percent:0;mso-height-percent:0;mso-width-relative:margin;mso-height-relative:margin;v-text-anchor:middle" o:gfxdata="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" fillcolor="white [3201]" strokecolor="#4f81bd [3204]" strokeweight="2pt">
+                <v:textbox>
+                  <w:txbxContent>
+                    <w:p>
+                      <w:pPr>
+                        <w:rPr>
+                          <w:sz w:val="24"/>
+                        </w:rPr>
+                      </w:pPr>
+                      <w:r>
+                        <w:rPr>
+                          <w:sz w:val="24"/>
+                        </w:rPr>
+                        <w:t>11:00AM</w:t>
+                      </w:r>
+                    </w:p>
+                  </w:txbxContent>
+                </v:textbox>
+              </v:rect>
+            </w:pict>
+          </mc:Fallback>
+        </mc:AlternateContent>
+      </w:r>
+    </w:p>
+    <w:p>
+      <w:pPr>
+        <w:rPr>
+          <w:b/>
+          <w:u w:val="single"/>
+        </w:rPr>
+      </w:pPr>
+      <w:r>
+        <w:rPr>
+          <w:b/>
+          <w:noProof/>
+          <w:u w:val="single"/>
+        </w:rPr>
+        <mc:AlternateContent>
+          <mc:Choice Requires="wps">
+            <w:drawing>
+              <wp:anchor distT="0" distB="0" distL="114300" distR="114300" simplePos="0" relativeHeight="251715584" behindDoc="0" locked="0" layoutInCell="1" allowOverlap="1" wp14:anchorId="19D6BCC0" wp14:editId="5E13CE97">
+                <wp:simplePos x="0" y="0"/>
+                <wp:positionH relativeFrom="column">
+                  <wp:posOffset>2606467</wp:posOffset>
+                </wp:positionH>
+                <wp:positionV relativeFrom="paragraph">
+                  <wp:posOffset>302916</wp:posOffset>
+                </wp:positionV>
+                <wp:extent cx="2127812" cy="283845"/>
+                <wp:effectExtent l="0" t="0" r="25400" b="20955"/>
+                <wp:wrapNone/>
+                <wp:docPr id="35" name="Rectangle 35"/>
+                <wp:cNvGraphicFramePr/>
+                <a:graphic xmlns:a="http://schemas.openxmlformats.org/drawingml/2006/main">
+                  <a:graphicData uri="http://schemas.microsoft.com/office/word/2010/wordprocessingShape">
+                    <wps:wsp>
+                      <wps:cNvSpPr/>
+                      <wps:spPr>
+                        <a:xfrm>
+                          <a:off x="0" y="0"/>
+                          <a:ext cx="2127812" cy="283845"/>
+                        </a:xfrm>
+                        <a:prstGeom prst="rect">
+                          <a:avLst/>
+                        </a:prstGeom>
+                        <a:solidFill>
+                          <a:srgbClr val="92D050"/>
+                        </a:solidFill>
+                      </wps:spPr>
+                      <wps:style>
+                        <a:lnRef idx="2">
+                          <a:schemeClr val="accent1"/>
+                        </a:lnRef>
+                        <a:fillRef idx="1">
+                          <a:schemeClr val="lt1"/>
+                        </a:fillRef>
+                        <a:effectRef idx="0">
+                          <a:schemeClr val="accent1"/>
+                        </a:effectRef>
+                        <a:fontRef idx="minor">
+                          <a:schemeClr val="dk1"/>
+                        </a:fontRef>
+                      </wps:style>
+                      <wps:txbx>
+                        <w:txbxContent>
+                          <w:p>
+                            <w:pPr>
+                              <w:jc w:val="center"/>
+                            </w:pPr>
+                            <w:r>
+                              <w:t>30 Available token</w:t>
+                            </w:r>
+                          </w:p>
+                        </w:txbxContent>
+                      </wps:txbx>
+                      <wps:bodyPr rot="0" spcFirstLastPara="0" vertOverflow="overflow" horzOverflow="overflow" vert="horz" wrap="square" lIns="91440" tIns="45720" rIns="91440" bIns="45720" numCol="1" spcCol="0" rtlCol="0" fromWordArt="0" anchor="ctr" anchorCtr="0" forceAA="0" compatLnSpc="1">
+                        <a:prstTxWarp prst="textNoShape">
+                          <a:avLst/>
+                        </a:prstTxWarp>
+                        <a:noAutofit/>
+                      </wps:bodyPr>
+                    </wps:wsp>
+                  </a:graphicData>
+                </a:graphic>
+                <wp14:sizeRelH relativeFrom="margin">
+                  <wp14:pctWidth>0</wp14:pctWidth>
+                </wp14:sizeRelH>
+                <wp14:sizeRelV relativeFrom="margin">
+                  <wp14:pctHeight>0</wp14:pctHeight>
+                </wp14:sizeRelV>
+              </wp:anchor>
+            </w:drawing>
+          </mc:Choice>
+          <mc:Fallback>
+            <w:pict>
+              <v:rect id="Rectangle 35" o:spid="_x0000_s1035" style="position:absolute;margin-left:205.25pt;margin-top:23.85pt;width:167.55pt;height:22.35pt;z-index:251715584;visibility:visible;mso-wrap-style:square;mso-width-percent:0;mso-height-percent:0;mso-wrap-distance-left:9pt;mso-wrap-distance-top:0;mso-wrap-distance-right:9pt;mso-wrap-distance-bottom:0;mso-position-horizontal:absolute;mso-position-horizontal-relative:text;mso-position-vertical:absolute;mso-position-vertical-relative:text;mso-width-percent:0;mso-height-percent:0;mso-width-relative:margin;mso-height-relative:margin;v-text-anchor:middle" o:gfxdata="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" fillcolor="#92d050" strokecolor="#4f81bd [3204]" strokeweight="2pt">
+                <v:textbox>
+                  <w:txbxContent>
+                    <w:p>
+                      <w:pPr>
+                        <w:jc w:val="center"/>
+                      </w:pPr>
+                      <w:r>
+                        <w:t>30 Available token</w:t>
+                      </w:r>
+                    </w:p>
+                  </w:txbxContent>
+                </v:textbox>
+              </v:rect>
+            </w:pict>
+          </mc:Fallback>
+        </mc:AlternateContent>
+      </w:r>
+    </w:p>
+    <w:p>
+      <w:pPr>
+        <w:ind w:left="4320" w:firstLine="720"/>
+        <w:rPr>
+          <w:b/>
+          <w:u w:val="single"/>
+        </w:rPr>
+      </w:pPr>
+    </w:p>
+    <w:p>
+      <w:pPr>
+        <w:ind w:left="4320" w:firstLine="720"/>
+        <w:rPr>
+          <w:b/>
+          <w:u w:val="single"/>
+        </w:rPr>
+      </w:pPr>
+      <w:r>
+        <w:rPr>
+          <w:b/>
+          <w:noProof/>
+          <w:u w:val="single"/>
+        </w:rPr>
+        <mc:AlternateContent>
+          <mc:Choice Requires="wps">
+            <w:drawing>
+              <wp:anchor distT="0" distB="0" distL="114300" distR="114300" simplePos="0" relativeHeight="251711488" behindDoc="0" locked="0" layoutInCell="1" allowOverlap="1" wp14:anchorId="38E96394" wp14:editId="6C9DEDBE">
+                <wp:simplePos x="0" y="0"/>
+                <wp:positionH relativeFrom="column">
+                  <wp:posOffset>2606467</wp:posOffset>
+                </wp:positionH>
+                <wp:positionV relativeFrom="paragraph">
+                  <wp:posOffset>61855</wp:posOffset>
+                </wp:positionV>
+                <wp:extent cx="2127250" cy="749508"/>
+                <wp:effectExtent l="0" t="0" r="25400" b="12700"/>
+                <wp:wrapNone/>
+                <wp:docPr id="26" name="Rectangle 26"/>
+                <wp:cNvGraphicFramePr/>
+                <a:graphic xmlns:a="http://schemas.openxmlformats.org/drawingml/2006/main">
+                  <a:graphicData uri="http://schemas.microsoft.com/office/word/2010/wordprocessingShape">
+                    <wps:wsp>
+                      <wps:cNvSpPr/>
+                      <wps:spPr>
+                        <a:xfrm>
+                          <a:off x="0" y="0"/>
+                          <a:ext cx="2127250" cy="749508"/>
+                        </a:xfrm>
+                        <a:prstGeom prst="rect">
+                          <a:avLst/>
+                        </a:prstGeom>
+                      </wps:spPr>
+                      <wps:style>
+                        <a:lnRef idx="2">
+                          <a:schemeClr val="accent1"/>
+                        </a:lnRef>
+                        <a:fillRef idx="1">
+                          <a:schemeClr val="lt1"/>
+                        </a:fillRef>
+                        <a:effectRef idx="0">
+                          <a:schemeClr val="accent1"/>
+                        </a:effectRef>
+                        <a:fontRef idx="minor">
+                          <a:schemeClr val="dk1"/>
+                        </a:fontRef>
+                      </wps:style>
+                      <wps:txbx>
+                        <w:txbxContent>
+                          <w:p>
+                            <w:pPr>
+                              <w:jc w:val="center"/>
+                              <w:rPr>
+                                <w:sz w:val="24"/>
+                              </w:rPr>
+                            </w:pPr>
+                            <w:r>
+                              <w:rPr>
+                                <w:sz w:val="24"/>
+                              </w:rPr>
+                              <w:t xml:space="preserve">Near </w:t>
+                            </w:r>
+                            <w:proofErr w:type="spellStart"/>
+                            <w:r>
+                              <w:rPr>
+                                <w:sz w:val="24"/>
+                              </w:rPr>
+                              <w:t>Maheshwari</w:t>
+                            </w:r>
+                            <w:proofErr w:type="spellEnd"/>
+                            <w:r>
+                              <w:rPr>
+                                <w:sz w:val="24"/>
+                              </w:rPr>
+                              <w:t xml:space="preserve"> </w:t>
+                            </w:r>
+                            <w:proofErr w:type="spellStart"/>
+                            <w:r>
+                              <w:rPr>
+                                <w:sz w:val="24"/>
+                              </w:rPr>
+                              <w:t>Udyan</w:t>
+                            </w:r>
+                            <w:proofErr w:type="spellEnd"/>
+                            <w:r>
+                              <w:rPr>
+                                <w:sz w:val="24"/>
+                              </w:rPr>
+                              <w:t xml:space="preserve">, </w:t>
+                            </w:r>
+                            <w:proofErr w:type="spellStart"/>
+                            <w:r>
+                              <w:rPr>
+                                <w:sz w:val="24"/>
+                              </w:rPr>
+                              <w:t>Matunga</w:t>
+                            </w:r>
+                            <w:proofErr w:type="spellEnd"/>
+                            <w:r>
+                              <w:rPr>
+                                <w:sz w:val="24"/>
+                              </w:rPr>
+                              <w:t xml:space="preserve"> East</w:t>
+                            </w:r>
+                            <w:proofErr w:type="gramStart"/>
+                            <w:r>
+                              <w:rPr>
+                                <w:sz w:val="24"/>
+                              </w:rPr>
+                              <w:t>,400019</w:t>
+                            </w:r>
+                            <w:proofErr w:type="gramEnd"/>
+                          </w:p>
+                        </w:txbxContent>
+                      </wps:txbx>
+                      <wps:bodyPr rot="0" spcFirstLastPara="0" vertOverflow="overflow" horzOverflow="overflow" vert="horz" wrap="square" lIns="91440" tIns="45720" rIns="91440" bIns="45720" numCol="1" spcCol="0" rtlCol="0" fromWordArt="0" anchor="ctr" anchorCtr="0" forceAA="0" compatLnSpc="1">
+                        <a:prstTxWarp prst="textNoShape">
+                          <a:avLst/>
+                        </a:prstTxWarp>
+                        <a:noAutofit/>
+                      </wps:bodyPr>
+                    </wps:wsp>
+                  </a:graphicData>
+                </a:graphic>
+                <wp14:sizeRelH relativeFrom="margin">
+                  <wp14:pctWidth>0</wp14:pctWidth>
+                </wp14:sizeRelH>
+                <wp14:sizeRelV relativeFrom="margin">
+                  <wp14:pctHeight>0</wp14:pctHeight>
+                </wp14:sizeRelV>
+              </wp:anchor>
+            </w:drawing>
+          </mc:Choice>
+          <mc:Fallback>
+            <w:pict>
+              <v:rect id="Rectangle 26" o:spid="_x0000_s1036" style="position:absolute;left:0;text-align:left;margin-left:205.25pt;margin-top:4.85pt;width:167.5pt;height:59pt;z-index:251711488;visibility:visible;mso-wrap-style:square;mso-width-percent:0;mso-height-percent:0;mso-wrap-distance-left:9pt;mso-wrap-distance-top:0;mso-wrap-distance-right:9pt;mso-wrap-distance-bottom:0;mso-position-horizontal:absolute;mso-position-horizontal-relative:text;mso-position-vertical:absolute;mso-position-vertical-relative:text;mso-width-percent:0;mso-height-percent:0;mso-width-relative:margin;mso-height-relative:margin;v-text-anchor:middle" o:gfxdata="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" fillcolor="white [3201]" strokecolor="#4f81bd [3204]" strokeweight="2pt">
+                <v:textbox>
+                  <w:txbxContent>
+                    <w:p>
+                      <w:pPr>
+                        <w:jc w:val="center"/>
+                        <w:rPr>
+                          <w:sz w:val="24"/>
+                        </w:rPr>
+                      </w:pPr>
+                      <w:r>
+                        <w:rPr>
+                          <w:sz w:val="24"/>
+                        </w:rPr>
+                        <w:t xml:space="preserve">Near </w:t>
+                      </w:r>
+                      <w:proofErr w:type="spellStart"/>
+                      <w:r>
+                        <w:rPr>
+                          <w:sz w:val="24"/>
+                        </w:rPr>
+                        <w:t>Maheshwari</w:t>
+                      </w:r>
+                      <w:proofErr w:type="spellEnd"/>
+                      <w:r>
+                        <w:rPr>
+                          <w:sz w:val="24"/>
+                        </w:rPr>
+                        <w:t xml:space="preserve"> </w:t>
+                      </w:r>
+                      <w:proofErr w:type="spellStart"/>
+                      <w:r>
+                        <w:rPr>
+                          <w:sz w:val="24"/>
+                        </w:rPr>
+                        <w:t>Udyan</w:t>
+                      </w:r>
+                      <w:proofErr w:type="spellEnd"/>
+                      <w:r>
+                        <w:rPr>
+                          <w:sz w:val="24"/>
+                        </w:rPr>
+                        <w:t xml:space="preserve">, </w:t>
+                      </w:r>
+                      <w:proofErr w:type="spellStart"/>
+                      <w:r>
+                        <w:rPr>
+                          <w:sz w:val="24"/>
+                        </w:rPr>
+                        <w:t>Matunga</w:t>
+                      </w:r>
+                      <w:proofErr w:type="spellEnd"/>
+                      <w:r>
+                        <w:rPr>
+                          <w:sz w:val="24"/>
+                        </w:rPr>
+                        <w:t xml:space="preserve"> East</w:t>
+                      </w:r>
+                      <w:proofErr w:type="gramStart"/>
+                      <w:r>
+                        <w:rPr>
+                          <w:sz w:val="24"/>
+                        </w:rPr>
+                        <w:t>,400019</w:t>
+                      </w:r>
+                      <w:proofErr w:type="gramEnd"/>
+                    </w:p>
+                  </w:txbxContent>
+                </v:textbox>
+              </v:rect>
+            </w:pict>
+          </mc:Fallback>
+        </mc:AlternateContent>
+      </w:r>
+    </w:p>
+    <w:p>
+      <w:pPr>
+        <w:ind w:left="4320" w:firstLine="720"/>
+        <w:rPr>
+          <w:b/>
+          <w:u w:val="single"/>
+        </w:rPr>
+      </w:pPr>
+    </w:p>
+    <w:p>
+      <w:pPr>
+        <w:ind w:left="4320" w:firstLine="720"/>
+        <w:rPr>
+          <w:b/>
+          <w:u w:val="single"/>
+        </w:rPr>
+      </w:pPr>
+      <w:bookmarkStart w:id="0" w:name="_GoBack"/>
+      <w:bookmarkEnd w:id="0"/>
+    </w:p>
+    <w:p>
+      <w:pPr>
+        <w:ind w:left="4320" w:firstLine="720"/>
+        <w:rPr>
+          <w:b/>
+          <w:u w:val="single"/>
+        </w:rPr>
+      </w:pPr>
+      <w:r>
+        <w:rPr>
+          <w:b/>
+          <w:noProof/>
+          <w:u w:val="single"/>
+        </w:rPr>
+        <mc:AlternateContent>
+          <mc:Choice Requires="wps">
+            <w:drawing>
+              <wp:anchor distT="0" distB="0" distL="114300" distR="114300" simplePos="0" relativeHeight="251718656" behindDoc="0" locked="0" layoutInCell="1" allowOverlap="1" wp14:anchorId="01B68F15" wp14:editId="539BD23F">
+                <wp:simplePos x="0" y="0"/>
+                <wp:positionH relativeFrom="column">
+                  <wp:posOffset>3131123</wp:posOffset>
+                </wp:positionH>
+                <wp:positionV relativeFrom="paragraph">
+                  <wp:posOffset>66571</wp:posOffset>
+                </wp:positionV>
+                <wp:extent cx="1049312" cy="254833"/>
+                <wp:effectExtent l="0" t="0" r="17780" b="12065"/>
+                <wp:wrapNone/>
+                <wp:docPr id="41" name="Rectangle 41"/>
+                <wp:cNvGraphicFramePr/>
+                <a:graphic xmlns:a="http://schemas.openxmlformats.org/drawingml/2006/main">
+                  <a:graphicData uri="http://schemas.microsoft.com/office/word/2010/wordprocessingShape">
+                    <wps:wsp>
+                      <wps:cNvSpPr/>
+                      <wps:spPr>
+                        <a:xfrm>
+                          <a:off x="0" y="0"/>
+                          <a:ext cx="1049312" cy="254833"/>
+                        </a:xfrm>
+                        <a:prstGeom prst="rect">
+                          <a:avLst/>
+                        </a:prstGeom>
+                      </wps:spPr>
+                      <wps:style>
+                        <a:lnRef idx="2">
+                          <a:schemeClr val="accent2">
+                            <a:shade val="50000"/>
+                          </a:schemeClr>
+                        </a:lnRef>
+                        <a:fillRef idx="1">
+                          <a:schemeClr val="accent2"/>
+                        </a:fillRef>
+                        <a:effectRef idx="0">
+                          <a:schemeClr val="accent2"/>
+                        </a:effectRef>
+                        <a:fontRef idx="minor">
+                          <a:schemeClr val="lt1"/>
+                        </a:fontRef>
+                      </wps:style>
+                      <wps:txbx>
+                        <w:txbxContent>
+                          <w:p>
+                            <w:pPr>
+                              <w:jc w:val="center"/>
+                              <w:rPr>
+                                <w:sz w:val="24"/>
+                              </w:rPr>
+                            </w:pPr>
+                            <w:r>
+                              <w:rPr>
+                                <w:sz w:val="24"/>
+                              </w:rPr>
+                              <w:t>Start</w:t>
+                            </w:r>
+                          </w:p>
+                        </w:txbxContent>
+                      </wps:txbx>
+                      <wps:bodyPr rot="0" spcFirstLastPara="0" vertOverflow="overflow" horzOverflow="overflow" vert="horz" wrap="square" lIns="91440" tIns="45720" rIns="91440" bIns="45720" numCol="1" spcCol="0" rtlCol="0" fromWordArt="0" anchor="ctr" anchorCtr="0" forceAA="0" compatLnSpc="1">
+                        <a:prstTxWarp prst="textNoShape">
+                          <a:avLst/>
+                        </a:prstTxWarp>
+                        <a:noAutofit/>
+                      </wps:bodyPr>
+                    </wps:wsp>
+                  </a:graphicData>
+                </a:graphic>
+              </wp:anchor>
+            </w:drawing>
+          </mc:Choice>
+          <mc:Fallback>
+            <w:pict>
+              <v:rect id="Rectangle 41" o:spid="_x0000_s1037" style="position:absolute;left:0;text-align:left;margin-left:246.55pt;margin-top:5.25pt;width:82.6pt;height:20.05pt;z-index:251718656;visibility:visible;mso-wrap-style:square;mso-wrap-distance-left:9pt;mso-wrap-distance-top:0;mso-wrap-distance-right:9pt;mso-wrap-distance-bottom:0;mso-position-horizontal:absolute;mso-position-horizontal-relative:text;mso-position-vertical:absolute;mso-position-vertical-relative:text;v-text-anchor:middle" o:gfxdata="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" fillcolor="#c0504d [3205]" strokecolor="#622423 [1605]" strokeweight="2pt">
+                <v:textbox>
+                  <w:txbxContent>
+                    <w:p>
+                      <w:pPr>
+                        <w:jc w:val="center"/>
+                        <w:rPr>
+                          <w:sz w:val="24"/>
+                        </w:rPr>
+                      </w:pPr>
+                      <w:r>
+                        <w:rPr>
+                          <w:sz w:val="24"/>
+                        </w:rPr>
+                        <w:t>Start</w:t>
+                      </w:r>
+                    </w:p>
+                  </w:txbxContent>
+                </v:textbox>
+              </v:rect>
+            </w:pict>
+          </mc:Fallback>
+        </mc:AlternateContent>
+      </w:r>
     </w:p>
     <w:p>
       <w:pPr>
@@ -604,8 +2222,15 @@
           <w:sz w:val="28"/>
           <w:u w:val="single"/>
         </w:rPr>
-        <w:lastRenderedPageBreak/>
-        <w:t>On Book/View Token</w:t>
+        <w:t>On Start/Continue</w:t>
+      </w:r>
+      <w:r>
+        <w:rPr>
+          <w:b/>
+          <w:sz w:val="28"/>
+          <w:u w:val="single"/>
+        </w:rPr>
+        <w:t xml:space="preserve"> Token</w:t>
       </w:r>
     </w:p>
     <w:p>
@@ -1087,10 +2712,7 @@
     </w:p>
     <w:p/>
     <w:p/>
-    <w:p>
-      <w:bookmarkStart w:id="0" w:name="_GoBack"/>
-      <w:bookmarkEnd w:id="0"/>
-    </w:p>
+    <w:p/>
     <w:p/>
     <w:p>
       <w:r>
@@ -1281,48 +2903,24 @@
           <w:tab w:val="left" w:pos="7995"/>
         </w:tabs>
       </w:pPr>
-    </w:p>
-    <w:p>
-      <w:pPr>
-        <w:tabs>
-          <w:tab w:val="left" w:pos="7995"/>
-        </w:tabs>
-      </w:pPr>
-    </w:p>
-    <w:p>
-      <w:pPr>
-        <w:tabs>
-          <w:tab w:val="left" w:pos="7995"/>
-        </w:tabs>
-      </w:pPr>
-    </w:p>
-    <w:p>
-      <w:pPr>
-        <w:tabs>
-          <w:tab w:val="left" w:pos="7995"/>
-        </w:tabs>
-      </w:pPr>
-    </w:p>
-    <w:p>
-      <w:pPr>
-        <w:tabs>
-          <w:tab w:val="left" w:pos="7995"/>
-        </w:tabs>
-      </w:pPr>
-    </w:p>
-    <w:p>
-      <w:pPr>
-        <w:tabs>
-          <w:tab w:val="left" w:pos="7995"/>
-        </w:tabs>
-      </w:pPr>
-    </w:p>
-    <w:p>
-      <w:pPr>
-        <w:tabs>
-          <w:tab w:val="left" w:pos="7995"/>
-        </w:tabs>
-      </w:pPr>
+      <w:r>
+        <w:rPr>
+          <w:sz w:val="48"/>
+        </w:rPr>
+        <w:t xml:space="preserve">--------------   </w:t>
+      </w:r>
+      <w:r>
+        <w:rPr>
+          <w:sz w:val="48"/>
+        </w:rPr>
+        <w:t>To be added later</w:t>
+      </w:r>
+      <w:r>
+        <w:rPr>
+          <w:sz w:val="48"/>
+        </w:rPr>
+        <w:t xml:space="preserve">   -------------</w:t>
+      </w:r>
     </w:p>
     <w:p>
       <w:pPr>
@@ -1755,6 +3353,9 @@
     <w:p/>
     <w:p>
       <w:r>
+        <w:rPr>
+          <w:noProof/>
+        </w:rPr>
         <mc:AlternateContent>
           <mc:Choice Requires="wps">
             <w:drawing>
@@ -1831,6 +3432,9 @@
     </w:p>
     <w:p>
       <w:r>
+        <w:rPr>
+          <w:noProof/>
+        </w:rPr>
         <mc:AlternateContent>
           <mc:Choice Requires="wps">
             <w:drawing>

</xml_diff>

<commit_message>
end user and admin design updated
</commit_message>
<xml_diff>
--- a/Design - Admin.docx
+++ b/Design - Admin.docx
@@ -7,19 +7,27 @@
         <w:jc w:val="center"/>
         <w:rPr>
           <w:b/>
+          <w:sz w:val="40"/>
           <w:u w:val="single"/>
         </w:rPr>
       </w:pPr>
       <w:r>
         <w:rPr>
           <w:b/>
+          <w:sz w:val="40"/>
           <w:u w:val="single"/>
         </w:rPr>
-        <w:t>Home Page</w:t>
-      </w:r>
-    </w:p>
-    <w:p/>
-    <w:p/>
+        <w:t>After login/</w:t>
+      </w:r>
+      <w:r>
+        <w:rPr>
+          <w:b/>
+          <w:sz w:val="40"/>
+          <w:u w:val="single"/>
+        </w:rPr>
+        <w:t>Start Session</w:t>
+      </w:r>
+    </w:p>
     <w:p/>
     <w:p>
       <w:pPr>
@@ -47,7 +55,1182 @@
         <mc:AlternateContent>
           <mc:Choice Requires="wps">
             <w:drawing>
-              <wp:anchor distT="0" distB="0" distL="114300" distR="114300" simplePos="0" relativeHeight="251699200" behindDoc="0" locked="0" layoutInCell="1" allowOverlap="1" wp14:anchorId="3AA3211B" wp14:editId="1F39E858">
+              <wp:anchor distT="0" distB="0" distL="114300" distR="114300" simplePos="0" relativeHeight="251718656" behindDoc="0" locked="0" layoutInCell="1" allowOverlap="1" wp14:anchorId="0C3F6CC8" wp14:editId="783CFEE8">
+                <wp:simplePos x="0" y="0"/>
+                <wp:positionH relativeFrom="column">
+                  <wp:posOffset>3573780</wp:posOffset>
+                </wp:positionH>
+                <wp:positionV relativeFrom="paragraph">
+                  <wp:posOffset>3548380</wp:posOffset>
+                </wp:positionV>
+                <wp:extent cx="1049020" cy="254635"/>
+                <wp:effectExtent l="0" t="0" r="17780" b="12065"/>
+                <wp:wrapNone/>
+                <wp:docPr id="41" name="Rectangle 41"/>
+                <wp:cNvGraphicFramePr/>
+                <a:graphic xmlns:a="http://schemas.openxmlformats.org/drawingml/2006/main">
+                  <a:graphicData uri="http://schemas.microsoft.com/office/word/2010/wordprocessingShape">
+                    <wps:wsp>
+                      <wps:cNvSpPr/>
+                      <wps:spPr>
+                        <a:xfrm>
+                          <a:off x="0" y="0"/>
+                          <a:ext cx="1049020" cy="254635"/>
+                        </a:xfrm>
+                        <a:prstGeom prst="rect">
+                          <a:avLst/>
+                        </a:prstGeom>
+                      </wps:spPr>
+                      <wps:style>
+                        <a:lnRef idx="2">
+                          <a:schemeClr val="accent2">
+                            <a:shade val="50000"/>
+                          </a:schemeClr>
+                        </a:lnRef>
+                        <a:fillRef idx="1">
+                          <a:schemeClr val="accent2"/>
+                        </a:fillRef>
+                        <a:effectRef idx="0">
+                          <a:schemeClr val="accent2"/>
+                        </a:effectRef>
+                        <a:fontRef idx="minor">
+                          <a:schemeClr val="lt1"/>
+                        </a:fontRef>
+                      </wps:style>
+                      <wps:txbx>
+                        <w:txbxContent>
+                          <w:p>
+                            <w:pPr>
+                              <w:rPr>
+                                <w:sz w:val="24"/>
+                              </w:rPr>
+                            </w:pPr>
+                            <w:r>
+                              <w:rPr>
+                                <w:sz w:val="24"/>
+                              </w:rPr>
+                              <w:t>Start</w:t>
+                            </w:r>
+                            <w:r>
+                              <w:rPr>
+                                <w:sz w:val="24"/>
+                              </w:rPr>
+                              <w:t xml:space="preserve"> S</w:t>
+                            </w:r>
+                            <w:r>
+                              <w:rPr>
+                                <w:sz w:val="24"/>
+                              </w:rPr>
+                              <w:t>ession</w:t>
+                            </w:r>
+                          </w:p>
+                        </w:txbxContent>
+                      </wps:txbx>
+                      <wps:bodyPr rot="0" spcFirstLastPara="0" vertOverflow="overflow" horzOverflow="overflow" vert="horz" wrap="square" lIns="91440" tIns="45720" rIns="91440" bIns="45720" numCol="1" spcCol="0" rtlCol="0" fromWordArt="0" anchor="ctr" anchorCtr="0" forceAA="0" compatLnSpc="1">
+                        <a:prstTxWarp prst="textNoShape">
+                          <a:avLst/>
+                        </a:prstTxWarp>
+                        <a:noAutofit/>
+                      </wps:bodyPr>
+                    </wps:wsp>
+                  </a:graphicData>
+                </a:graphic>
+              </wp:anchor>
+            </w:drawing>
+          </mc:Choice>
+          <mc:Fallback>
+            <w:pict>
+              <v:rect id="Rectangle 41" o:spid="_x0000_s1026" style="position:absolute;left:0;text-align:left;margin-left:281.4pt;margin-top:279.4pt;width:82.6pt;height:20.05pt;z-index:251718656;visibility:visible;mso-wrap-style:square;mso-wrap-distance-left:9pt;mso-wrap-distance-top:0;mso-wrap-distance-right:9pt;mso-wrap-distance-bottom:0;mso-position-horizontal:absolute;mso-position-horizontal-relative:text;mso-position-vertical:absolute;mso-position-vertical-relative:text;v-text-anchor:middle" o:gfxdata="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" fillcolor="#c0504d [3205]" strokecolor="#622423 [1605]" strokeweight="2pt">
+                <v:textbox>
+                  <w:txbxContent>
+                    <w:p>
+                      <w:pPr>
+                        <w:rPr>
+                          <w:sz w:val="24"/>
+                        </w:rPr>
+                      </w:pPr>
+                      <w:r>
+                        <w:rPr>
+                          <w:sz w:val="24"/>
+                        </w:rPr>
+                        <w:t>Start</w:t>
+                      </w:r>
+                      <w:r>
+                        <w:rPr>
+                          <w:sz w:val="24"/>
+                        </w:rPr>
+                        <w:t xml:space="preserve"> S</w:t>
+                      </w:r>
+                      <w:r>
+                        <w:rPr>
+                          <w:sz w:val="24"/>
+                        </w:rPr>
+                        <w:t>ession</w:t>
+                      </w:r>
+                    </w:p>
+                  </w:txbxContent>
+                </v:textbox>
+              </v:rect>
+            </w:pict>
+          </mc:Fallback>
+        </mc:AlternateContent>
+      </w:r>
+      <w:r>
+        <w:rPr>
+          <w:b/>
+          <w:noProof/>
+          <w:u w:val="single"/>
+        </w:rPr>
+        <mc:AlternateContent>
+          <mc:Choice Requires="wps">
+            <w:drawing>
+              <wp:anchor distT="0" distB="0" distL="114300" distR="114300" simplePos="0" relativeHeight="251711488" behindDoc="0" locked="0" layoutInCell="1" allowOverlap="1" wp14:anchorId="360B99A5" wp14:editId="76121F90">
+                <wp:simplePos x="0" y="0"/>
+                <wp:positionH relativeFrom="column">
+                  <wp:posOffset>3049270</wp:posOffset>
+                </wp:positionH>
+                <wp:positionV relativeFrom="paragraph">
+                  <wp:posOffset>2574290</wp:posOffset>
+                </wp:positionV>
+                <wp:extent cx="2127250" cy="749300"/>
+                <wp:effectExtent l="0" t="0" r="25400" b="12700"/>
+                <wp:wrapNone/>
+                <wp:docPr id="26" name="Rectangle 26"/>
+                <wp:cNvGraphicFramePr/>
+                <a:graphic xmlns:a="http://schemas.openxmlformats.org/drawingml/2006/main">
+                  <a:graphicData uri="http://schemas.microsoft.com/office/word/2010/wordprocessingShape">
+                    <wps:wsp>
+                      <wps:cNvSpPr/>
+                      <wps:spPr>
+                        <a:xfrm>
+                          <a:off x="0" y="0"/>
+                          <a:ext cx="2127250" cy="749300"/>
+                        </a:xfrm>
+                        <a:prstGeom prst="rect">
+                          <a:avLst/>
+                        </a:prstGeom>
+                      </wps:spPr>
+                      <wps:style>
+                        <a:lnRef idx="2">
+                          <a:schemeClr val="accent1"/>
+                        </a:lnRef>
+                        <a:fillRef idx="1">
+                          <a:schemeClr val="lt1"/>
+                        </a:fillRef>
+                        <a:effectRef idx="0">
+                          <a:schemeClr val="accent1"/>
+                        </a:effectRef>
+                        <a:fontRef idx="minor">
+                          <a:schemeClr val="dk1"/>
+                        </a:fontRef>
+                      </wps:style>
+                      <wps:txbx>
+                        <w:txbxContent>
+                          <w:p>
+                            <w:pPr>
+                              <w:jc w:val="center"/>
+                              <w:rPr>
+                                <w:sz w:val="24"/>
+                              </w:rPr>
+                            </w:pPr>
+                            <w:r>
+                              <w:rPr>
+                                <w:sz w:val="24"/>
+                              </w:rPr>
+                              <w:t>Near Maheshwari Udyan, Matunga East,400019</w:t>
+                            </w:r>
+                          </w:p>
+                        </w:txbxContent>
+                      </wps:txbx>
+                      <wps:bodyPr rot="0" spcFirstLastPara="0" vertOverflow="overflow" horzOverflow="overflow" vert="horz" wrap="square" lIns="91440" tIns="45720" rIns="91440" bIns="45720" numCol="1" spcCol="0" rtlCol="0" fromWordArt="0" anchor="ctr" anchorCtr="0" forceAA="0" compatLnSpc="1">
+                        <a:prstTxWarp prst="textNoShape">
+                          <a:avLst/>
+                        </a:prstTxWarp>
+                        <a:noAutofit/>
+                      </wps:bodyPr>
+                    </wps:wsp>
+                  </a:graphicData>
+                </a:graphic>
+                <wp14:sizeRelH relativeFrom="margin">
+                  <wp14:pctWidth>0</wp14:pctWidth>
+                </wp14:sizeRelH>
+                <wp14:sizeRelV relativeFrom="margin">
+                  <wp14:pctHeight>0</wp14:pctHeight>
+                </wp14:sizeRelV>
+              </wp:anchor>
+            </w:drawing>
+          </mc:Choice>
+          <mc:Fallback>
+            <w:pict>
+              <v:rect id="Rectangle 26" o:spid="_x0000_s1027" style="position:absolute;left:0;text-align:left;margin-left:240.1pt;margin-top:202.7pt;width:167.5pt;height:59pt;z-index:251711488;visibility:visible;mso-wrap-style:square;mso-width-percent:0;mso-height-percent:0;mso-wrap-distance-left:9pt;mso-wrap-distance-top:0;mso-wrap-distance-right:9pt;mso-wrap-distance-bottom:0;mso-position-horizontal:absolute;mso-position-horizontal-relative:text;mso-position-vertical:absolute;mso-position-vertical-relative:text;mso-width-percent:0;mso-height-percent:0;mso-width-relative:margin;mso-height-relative:margin;v-text-anchor:middle" o:gfxdata="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" fillcolor="white [3201]" strokecolor="#4f81bd [3204]" strokeweight="2pt">
+                <v:textbox>
+                  <w:txbxContent>
+                    <w:p>
+                      <w:pPr>
+                        <w:jc w:val="center"/>
+                        <w:rPr>
+                          <w:sz w:val="24"/>
+                        </w:rPr>
+                      </w:pPr>
+                      <w:r>
+                        <w:rPr>
+                          <w:sz w:val="24"/>
+                        </w:rPr>
+                        <w:t>Near Maheshwari Udyan, Matunga East,400019</w:t>
+                      </w:r>
+                    </w:p>
+                  </w:txbxContent>
+                </v:textbox>
+              </v:rect>
+            </w:pict>
+          </mc:Fallback>
+        </mc:AlternateContent>
+      </w:r>
+      <w:r>
+        <w:rPr>
+          <w:b/>
+          <w:noProof/>
+          <w:u w:val="single"/>
+        </w:rPr>
+        <mc:AlternateContent>
+          <mc:Choice Requires="wps">
+            <w:drawing>
+              <wp:anchor distT="0" distB="0" distL="114300" distR="114300" simplePos="0" relativeHeight="251715584" behindDoc="0" locked="0" layoutInCell="1" allowOverlap="1" wp14:anchorId="1E80B088" wp14:editId="4A011CDC">
+                <wp:simplePos x="0" y="0"/>
+                <wp:positionH relativeFrom="column">
+                  <wp:posOffset>3049270</wp:posOffset>
+                </wp:positionH>
+                <wp:positionV relativeFrom="paragraph">
+                  <wp:posOffset>2169795</wp:posOffset>
+                </wp:positionV>
+                <wp:extent cx="2127250" cy="283845"/>
+                <wp:effectExtent l="0" t="0" r="25400" b="20955"/>
+                <wp:wrapNone/>
+                <wp:docPr id="35" name="Rectangle 35"/>
+                <wp:cNvGraphicFramePr/>
+                <a:graphic xmlns:a="http://schemas.openxmlformats.org/drawingml/2006/main">
+                  <a:graphicData uri="http://schemas.microsoft.com/office/word/2010/wordprocessingShape">
+                    <wps:wsp>
+                      <wps:cNvSpPr/>
+                      <wps:spPr>
+                        <a:xfrm>
+                          <a:off x="0" y="0"/>
+                          <a:ext cx="2127250" cy="283845"/>
+                        </a:xfrm>
+                        <a:prstGeom prst="rect">
+                          <a:avLst/>
+                        </a:prstGeom>
+                        <a:solidFill>
+                          <a:srgbClr val="92D050"/>
+                        </a:solidFill>
+                      </wps:spPr>
+                      <wps:style>
+                        <a:lnRef idx="2">
+                          <a:schemeClr val="accent1"/>
+                        </a:lnRef>
+                        <a:fillRef idx="1">
+                          <a:schemeClr val="lt1"/>
+                        </a:fillRef>
+                        <a:effectRef idx="0">
+                          <a:schemeClr val="accent1"/>
+                        </a:effectRef>
+                        <a:fontRef idx="minor">
+                          <a:schemeClr val="dk1"/>
+                        </a:fontRef>
+                      </wps:style>
+                      <wps:txbx>
+                        <w:txbxContent>
+                          <w:p>
+                            <w:pPr>
+                              <w:jc w:val="center"/>
+                            </w:pPr>
+                            <w:r>
+                              <w:t>30 Available token</w:t>
+                            </w:r>
+                          </w:p>
+                        </w:txbxContent>
+                      </wps:txbx>
+                      <wps:bodyPr rot="0" spcFirstLastPara="0" vertOverflow="overflow" horzOverflow="overflow" vert="horz" wrap="square" lIns="91440" tIns="45720" rIns="91440" bIns="45720" numCol="1" spcCol="0" rtlCol="0" fromWordArt="0" anchor="ctr" anchorCtr="0" forceAA="0" compatLnSpc="1">
+                        <a:prstTxWarp prst="textNoShape">
+                          <a:avLst/>
+                        </a:prstTxWarp>
+                        <a:noAutofit/>
+                      </wps:bodyPr>
+                    </wps:wsp>
+                  </a:graphicData>
+                </a:graphic>
+                <wp14:sizeRelH relativeFrom="margin">
+                  <wp14:pctWidth>0</wp14:pctWidth>
+                </wp14:sizeRelH>
+                <wp14:sizeRelV relativeFrom="margin">
+                  <wp14:pctHeight>0</wp14:pctHeight>
+                </wp14:sizeRelV>
+              </wp:anchor>
+            </w:drawing>
+          </mc:Choice>
+          <mc:Fallback>
+            <w:pict>
+              <v:rect id="Rectangle 35" o:spid="_x0000_s1028" style="position:absolute;left:0;text-align:left;margin-left:240.1pt;margin-top:170.85pt;width:167.5pt;height:22.35pt;z-index:251715584;visibility:visible;mso-wrap-style:square;mso-width-percent:0;mso-height-percent:0;mso-wrap-distance-left:9pt;mso-wrap-distance-top:0;mso-wrap-distance-right:9pt;mso-wrap-distance-bottom:0;mso-position-horizontal:absolute;mso-position-horizontal-relative:text;mso-position-vertical:absolute;mso-position-vertical-relative:text;mso-width-percent:0;mso-height-percent:0;mso-width-relative:margin;mso-height-relative:margin;v-text-anchor:middle" o:gfxdata="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" fillcolor="#92d050" strokecolor="#4f81bd [3204]" strokeweight="2pt">
+                <v:textbox>
+                  <w:txbxContent>
+                    <w:p>
+                      <w:pPr>
+                        <w:jc w:val="center"/>
+                      </w:pPr>
+                      <w:r>
+                        <w:t>30 Available token</w:t>
+                      </w:r>
+                    </w:p>
+                  </w:txbxContent>
+                </v:textbox>
+              </v:rect>
+            </w:pict>
+          </mc:Fallback>
+        </mc:AlternateContent>
+      </w:r>
+      <w:r>
+        <w:rPr>
+          <w:b/>
+          <w:noProof/>
+          <w:u w:val="single"/>
+        </w:rPr>
+        <mc:AlternateContent>
+          <mc:Choice Requires="wps">
+            <w:drawing>
+              <wp:anchor distT="0" distB="0" distL="114300" distR="114300" simplePos="0" relativeHeight="251714560" behindDoc="0" locked="0" layoutInCell="1" allowOverlap="1" wp14:anchorId="428CDE57" wp14:editId="313A9270">
+                <wp:simplePos x="0" y="0"/>
+                <wp:positionH relativeFrom="column">
+                  <wp:posOffset>4158615</wp:posOffset>
+                </wp:positionH>
+                <wp:positionV relativeFrom="paragraph">
+                  <wp:posOffset>1750060</wp:posOffset>
+                </wp:positionV>
+                <wp:extent cx="1018540" cy="344170"/>
+                <wp:effectExtent l="0" t="0" r="10160" b="17780"/>
+                <wp:wrapNone/>
+                <wp:docPr id="34" name="Rectangle 34"/>
+                <wp:cNvGraphicFramePr/>
+                <a:graphic xmlns:a="http://schemas.openxmlformats.org/drawingml/2006/main">
+                  <a:graphicData uri="http://schemas.microsoft.com/office/word/2010/wordprocessingShape">
+                    <wps:wsp>
+                      <wps:cNvSpPr/>
+                      <wps:spPr>
+                        <a:xfrm>
+                          <a:off x="0" y="0"/>
+                          <a:ext cx="1018540" cy="344170"/>
+                        </a:xfrm>
+                        <a:prstGeom prst="rect">
+                          <a:avLst/>
+                        </a:prstGeom>
+                      </wps:spPr>
+                      <wps:style>
+                        <a:lnRef idx="2">
+                          <a:schemeClr val="accent1"/>
+                        </a:lnRef>
+                        <a:fillRef idx="1">
+                          <a:schemeClr val="lt1"/>
+                        </a:fillRef>
+                        <a:effectRef idx="0">
+                          <a:schemeClr val="accent1"/>
+                        </a:effectRef>
+                        <a:fontRef idx="minor">
+                          <a:schemeClr val="dk1"/>
+                        </a:fontRef>
+                      </wps:style>
+                      <wps:txbx>
+                        <w:txbxContent>
+                          <w:p>
+                            <w:pPr>
+                              <w:rPr>
+                                <w:sz w:val="24"/>
+                              </w:rPr>
+                            </w:pPr>
+                            <w:r>
+                              <w:rPr>
+                                <w:sz w:val="24"/>
+                              </w:rPr>
+                              <w:t>11:00AM</w:t>
+                            </w:r>
+                          </w:p>
+                        </w:txbxContent>
+                      </wps:txbx>
+                      <wps:bodyPr rot="0" spcFirstLastPara="0" vertOverflow="overflow" horzOverflow="overflow" vert="horz" wrap="square" lIns="91440" tIns="45720" rIns="91440" bIns="45720" numCol="1" spcCol="0" rtlCol="0" fromWordArt="0" anchor="ctr" anchorCtr="0" forceAA="0" compatLnSpc="1">
+                        <a:prstTxWarp prst="textNoShape">
+                          <a:avLst/>
+                        </a:prstTxWarp>
+                        <a:noAutofit/>
+                      </wps:bodyPr>
+                    </wps:wsp>
+                  </a:graphicData>
+                </a:graphic>
+                <wp14:sizeRelH relativeFrom="margin">
+                  <wp14:pctWidth>0</wp14:pctWidth>
+                </wp14:sizeRelH>
+                <wp14:sizeRelV relativeFrom="margin">
+                  <wp14:pctHeight>0</wp14:pctHeight>
+                </wp14:sizeRelV>
+              </wp:anchor>
+            </w:drawing>
+          </mc:Choice>
+          <mc:Fallback>
+            <w:pict>
+              <v:rect id="Rectangle 34" o:spid="_x0000_s1029" style="position:absolute;left:0;text-align:left;margin-left:327.45pt;margin-top:137.8pt;width:80.2pt;height:27.1pt;z-index:251714560;visibility:visible;mso-wrap-style:square;mso-width-percent:0;mso-height-percent:0;mso-wrap-distance-left:9pt;mso-wrap-distance-top:0;mso-wrap-distance-right:9pt;mso-wrap-distance-bottom:0;mso-position-horizontal:absolute;mso-position-horizontal-relative:text;mso-position-vertical:absolute;mso-position-vertical-relative:text;mso-width-percent:0;mso-height-percent:0;mso-width-relative:margin;mso-height-relative:margin;v-text-anchor:middle" o:gfxdata="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" fillcolor="white [3201]" strokecolor="#4f81bd [3204]" strokeweight="2pt">
+                <v:textbox>
+                  <w:txbxContent>
+                    <w:p>
+                      <w:pPr>
+                        <w:rPr>
+                          <w:sz w:val="24"/>
+                        </w:rPr>
+                      </w:pPr>
+                      <w:r>
+                        <w:rPr>
+                          <w:sz w:val="24"/>
+                        </w:rPr>
+                        <w:t>11:00AM</w:t>
+                      </w:r>
+                    </w:p>
+                  </w:txbxContent>
+                </v:textbox>
+              </v:rect>
+            </w:pict>
+          </mc:Fallback>
+        </mc:AlternateContent>
+      </w:r>
+      <w:r>
+        <w:rPr>
+          <w:b/>
+          <w:noProof/>
+          <w:u w:val="single"/>
+        </w:rPr>
+        <mc:AlternateContent>
+          <mc:Choice Requires="wps">
+            <w:drawing>
+              <wp:anchor distT="0" distB="0" distL="114300" distR="114300" simplePos="0" relativeHeight="251716608" behindDoc="0" locked="0" layoutInCell="1" allowOverlap="1" wp14:anchorId="421F35BD" wp14:editId="425D7418">
+                <wp:simplePos x="0" y="0"/>
+                <wp:positionH relativeFrom="column">
+                  <wp:posOffset>5175885</wp:posOffset>
+                </wp:positionH>
+                <wp:positionV relativeFrom="paragraph">
+                  <wp:posOffset>1540510</wp:posOffset>
+                </wp:positionV>
+                <wp:extent cx="344170" cy="419100"/>
+                <wp:effectExtent l="19050" t="0" r="36830" b="19050"/>
+                <wp:wrapNone/>
+                <wp:docPr id="38" name="Chevron 38"/>
+                <wp:cNvGraphicFramePr/>
+                <a:graphic xmlns:a="http://schemas.openxmlformats.org/drawingml/2006/main">
+                  <a:graphicData uri="http://schemas.microsoft.com/office/word/2010/wordprocessingShape">
+                    <wps:wsp>
+                      <wps:cNvSpPr/>
+                      <wps:spPr>
+                        <a:xfrm>
+                          <a:off x="0" y="0"/>
+                          <a:ext cx="344170" cy="419100"/>
+                        </a:xfrm>
+                        <a:prstGeom prst="chevron">
+                          <a:avLst/>
+                        </a:prstGeom>
+                      </wps:spPr>
+                      <wps:style>
+                        <a:lnRef idx="2">
+                          <a:schemeClr val="accent1"/>
+                        </a:lnRef>
+                        <a:fillRef idx="1">
+                          <a:schemeClr val="lt1"/>
+                        </a:fillRef>
+                        <a:effectRef idx="0">
+                          <a:schemeClr val="accent1"/>
+                        </a:effectRef>
+                        <a:fontRef idx="minor">
+                          <a:schemeClr val="dk1"/>
+                        </a:fontRef>
+                      </wps:style>
+                      <wps:bodyPr rot="0" spcFirstLastPara="0" vertOverflow="overflow" horzOverflow="overflow" vert="horz" wrap="square" lIns="91440" tIns="45720" rIns="91440" bIns="45720" numCol="1" spcCol="0" rtlCol="0" fromWordArt="0" anchor="ctr" anchorCtr="0" forceAA="0" compatLnSpc="1">
+                        <a:prstTxWarp prst="textNoShape">
+                          <a:avLst/>
+                        </a:prstTxWarp>
+                        <a:noAutofit/>
+                      </wps:bodyPr>
+                    </wps:wsp>
+                  </a:graphicData>
+                </a:graphic>
+                <wp14:sizeRelH relativeFrom="margin">
+                  <wp14:pctWidth>0</wp14:pctWidth>
+                </wp14:sizeRelH>
+              </wp:anchor>
+            </w:drawing>
+          </mc:Choice>
+          <mc:Fallback>
+            <w:pict>
+              <v:shapetype id="_x0000_t55" coordsize="21600,21600" o:spt="55" adj="16200" path="m@0,l,0@1,10800,,21600@0,21600,21600,10800xe">
+                <v:stroke joinstyle="miter"/>
+                <v:formulas>
+                  <v:f eqn="val #0"/>
+                  <v:f eqn="sum 21600 0 @0"/>
+                  <v:f eqn="prod #0 1 2"/>
+                </v:formulas>
+                <v:path o:connecttype="custom" o:connectlocs="@2,0;@1,10800;@2,21600;21600,10800" o:connectangles="270,180,90,0" textboxrect="0,0,10800,21600;0,0,16200,21600;0,0,21600,21600"/>
+                <v:handles>
+                  <v:h position="#0,topLeft" xrange="0,21600"/>
+                </v:handles>
+              </v:shapetype>
+              <v:shape id="Chevron 38" o:spid="_x0000_s1026" type="#_x0000_t55" style="position:absolute;margin-left:407.55pt;margin-top:121.3pt;width:27.1pt;height:33pt;z-index:251716608;visibility:visible;mso-wrap-style:square;mso-width-percent:0;mso-wrap-distance-left:9pt;mso-wrap-distance-top:0;mso-wrap-distance-right:9pt;mso-wrap-distance-bottom:0;mso-position-horizontal:absolute;mso-position-horizontal-relative:text;mso-position-vertical:absolute;mso-position-vertical-relative:text;mso-width-percent:0;mso-width-relative:margin;v-text-anchor:middle" o:gfxdata="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" adj="10800" fillcolor="white [3201]" strokecolor="#4f81bd [3204]" strokeweight="2pt"/>
+            </w:pict>
+          </mc:Fallback>
+        </mc:AlternateContent>
+      </w:r>
+      <w:r>
+        <w:rPr>
+          <w:b/>
+          <w:noProof/>
+          <w:u w:val="single"/>
+        </w:rPr>
+        <mc:AlternateContent>
+          <mc:Choice Requires="wps">
+            <w:drawing>
+              <wp:anchor distT="0" distB="0" distL="114300" distR="114300" simplePos="0" relativeHeight="251717632" behindDoc="0" locked="0" layoutInCell="1" allowOverlap="1" wp14:anchorId="7784074A" wp14:editId="1F18A7B5">
+                <wp:simplePos x="0" y="0"/>
+                <wp:positionH relativeFrom="column">
+                  <wp:posOffset>2674620</wp:posOffset>
+                </wp:positionH>
+                <wp:positionV relativeFrom="paragraph">
+                  <wp:posOffset>1540510</wp:posOffset>
+                </wp:positionV>
+                <wp:extent cx="374650" cy="419100"/>
+                <wp:effectExtent l="19050" t="38100" r="44450" b="19050"/>
+                <wp:wrapNone/>
+                <wp:docPr id="40" name="Chevron 40"/>
+                <wp:cNvGraphicFramePr/>
+                <a:graphic xmlns:a="http://schemas.openxmlformats.org/drawingml/2006/main">
+                  <a:graphicData uri="http://schemas.microsoft.com/office/word/2010/wordprocessingShape">
+                    <wps:wsp>
+                      <wps:cNvSpPr/>
+                      <wps:spPr>
+                        <a:xfrm rot="10609956">
+                          <a:off x="0" y="0"/>
+                          <a:ext cx="374650" cy="419100"/>
+                        </a:xfrm>
+                        <a:prstGeom prst="chevron">
+                          <a:avLst/>
+                        </a:prstGeom>
+                      </wps:spPr>
+                      <wps:style>
+                        <a:lnRef idx="2">
+                          <a:schemeClr val="accent1"/>
+                        </a:lnRef>
+                        <a:fillRef idx="1">
+                          <a:schemeClr val="lt1"/>
+                        </a:fillRef>
+                        <a:effectRef idx="0">
+                          <a:schemeClr val="accent1"/>
+                        </a:effectRef>
+                        <a:fontRef idx="minor">
+                          <a:schemeClr val="dk1"/>
+                        </a:fontRef>
+                      </wps:style>
+                      <wps:bodyPr rot="0" spcFirstLastPara="0" vertOverflow="overflow" horzOverflow="overflow" vert="horz" wrap="square" lIns="91440" tIns="45720" rIns="91440" bIns="45720" numCol="1" spcCol="0" rtlCol="0" fromWordArt="0" anchor="ctr" anchorCtr="0" forceAA="0" compatLnSpc="1">
+                        <a:prstTxWarp prst="textNoShape">
+                          <a:avLst/>
+                        </a:prstTxWarp>
+                        <a:noAutofit/>
+                      </wps:bodyPr>
+                    </wps:wsp>
+                  </a:graphicData>
+                </a:graphic>
+                <wp14:sizeRelH relativeFrom="margin">
+                  <wp14:pctWidth>0</wp14:pctWidth>
+                </wp14:sizeRelH>
+              </wp:anchor>
+            </w:drawing>
+          </mc:Choice>
+          <mc:Fallback>
+            <w:pict>
+              <v:shape id="Chevron 40" o:spid="_x0000_s1026" type="#_x0000_t55" style="position:absolute;margin-left:210.6pt;margin-top:121.3pt;width:29.5pt;height:33pt;rotation:11588901fd;z-index:251717632;visibility:visible;mso-wrap-style:square;mso-width-percent:0;mso-wrap-distance-left:9pt;mso-wrap-distance-top:0;mso-wrap-distance-right:9pt;mso-wrap-distance-bottom:0;mso-position-horizontal:absolute;mso-position-horizontal-relative:text;mso-position-vertical:absolute;mso-position-vertical-relative:text;mso-width-percent:0;mso-width-relative:margin;v-text-anchor:middle" o:gfxdata="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" adj="10800" fillcolor="white [3201]" strokecolor="#4f81bd [3204]" strokeweight="2pt"/>
+            </w:pict>
+          </mc:Fallback>
+        </mc:AlternateContent>
+      </w:r>
+      <w:r>
+        <w:rPr>
+          <w:b/>
+          <w:noProof/>
+          <w:u w:val="single"/>
+        </w:rPr>
+        <mc:AlternateContent>
+          <mc:Choice Requires="wps">
+            <w:drawing>
+              <wp:anchor distT="0" distB="0" distL="114300" distR="114300" simplePos="0" relativeHeight="251713536" behindDoc="0" locked="0" layoutInCell="1" allowOverlap="1" wp14:anchorId="0D467E1F" wp14:editId="6461166B">
+                <wp:simplePos x="0" y="0"/>
+                <wp:positionH relativeFrom="column">
+                  <wp:posOffset>4143375</wp:posOffset>
+                </wp:positionH>
+                <wp:positionV relativeFrom="paragraph">
+                  <wp:posOffset>1419860</wp:posOffset>
+                </wp:positionV>
+                <wp:extent cx="1033780" cy="329565"/>
+                <wp:effectExtent l="0" t="0" r="13970" b="13335"/>
+                <wp:wrapNone/>
+                <wp:docPr id="28" name="Rectangle 28"/>
+                <wp:cNvGraphicFramePr/>
+                <a:graphic xmlns:a="http://schemas.openxmlformats.org/drawingml/2006/main">
+                  <a:graphicData uri="http://schemas.microsoft.com/office/word/2010/wordprocessingShape">
+                    <wps:wsp>
+                      <wps:cNvSpPr/>
+                      <wps:spPr>
+                        <a:xfrm>
+                          <a:off x="0" y="0"/>
+                          <a:ext cx="1033780" cy="329565"/>
+                        </a:xfrm>
+                        <a:prstGeom prst="rect">
+                          <a:avLst/>
+                        </a:prstGeom>
+                      </wps:spPr>
+                      <wps:style>
+                        <a:lnRef idx="2">
+                          <a:schemeClr val="accent1"/>
+                        </a:lnRef>
+                        <a:fillRef idx="1">
+                          <a:schemeClr val="lt1"/>
+                        </a:fillRef>
+                        <a:effectRef idx="0">
+                          <a:schemeClr val="accent1"/>
+                        </a:effectRef>
+                        <a:fontRef idx="minor">
+                          <a:schemeClr val="dk1"/>
+                        </a:fontRef>
+                      </wps:style>
+                      <wps:txbx>
+                        <w:txbxContent>
+                          <w:p>
+                            <w:pPr>
+                              <w:rPr>
+                                <w:sz w:val="24"/>
+                              </w:rPr>
+                            </w:pPr>
+                            <w:r>
+                              <w:rPr>
+                                <w:sz w:val="24"/>
+                              </w:rPr>
+                              <w:t>10:00AM</w:t>
+                            </w:r>
+                          </w:p>
+                        </w:txbxContent>
+                      </wps:txbx>
+                      <wps:bodyPr rot="0" spcFirstLastPara="0" vertOverflow="overflow" horzOverflow="overflow" vert="horz" wrap="square" lIns="91440" tIns="45720" rIns="91440" bIns="45720" numCol="1" spcCol="0" rtlCol="0" fromWordArt="0" anchor="ctr" anchorCtr="0" forceAA="0" compatLnSpc="1">
+                        <a:prstTxWarp prst="textNoShape">
+                          <a:avLst/>
+                        </a:prstTxWarp>
+                        <a:noAutofit/>
+                      </wps:bodyPr>
+                    </wps:wsp>
+                  </a:graphicData>
+                </a:graphic>
+                <wp14:sizeRelH relativeFrom="margin">
+                  <wp14:pctWidth>0</wp14:pctWidth>
+                </wp14:sizeRelH>
+                <wp14:sizeRelV relativeFrom="margin">
+                  <wp14:pctHeight>0</wp14:pctHeight>
+                </wp14:sizeRelV>
+              </wp:anchor>
+            </w:drawing>
+          </mc:Choice>
+          <mc:Fallback>
+            <w:pict>
+              <v:rect id="Rectangle 28" o:spid="_x0000_s1030" style="position:absolute;left:0;text-align:left;margin-left:326.25pt;margin-top:111.8pt;width:81.4pt;height:25.95pt;z-index:251713536;visibility:visible;mso-wrap-style:square;mso-width-percent:0;mso-height-percent:0;mso-wrap-distance-left:9pt;mso-wrap-distance-top:0;mso-wrap-distance-right:9pt;mso-wrap-distance-bottom:0;mso-position-horizontal:absolute;mso-position-horizontal-relative:text;mso-position-vertical:absolute;mso-position-vertical-relative:text;mso-width-percent:0;mso-height-percent:0;mso-width-relative:margin;mso-height-relative:margin;v-text-anchor:middle" o:gfxdata="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" fillcolor="white [3201]" strokecolor="#4f81bd [3204]" strokeweight="2pt">
+                <v:textbox>
+                  <w:txbxContent>
+                    <w:p>
+                      <w:pPr>
+                        <w:rPr>
+                          <w:sz w:val="24"/>
+                        </w:rPr>
+                      </w:pPr>
+                      <w:r>
+                        <w:rPr>
+                          <w:sz w:val="24"/>
+                        </w:rPr>
+                        <w:t>10:00AM</w:t>
+                      </w:r>
+                    </w:p>
+                  </w:txbxContent>
+                </v:textbox>
+              </v:rect>
+            </w:pict>
+          </mc:Fallback>
+        </mc:AlternateContent>
+      </w:r>
+      <w:r>
+        <w:rPr>
+          <w:b/>
+          <w:noProof/>
+          <w:u w:val="single"/>
+        </w:rPr>
+        <mc:AlternateContent>
+          <mc:Choice Requires="wps">
+            <w:drawing>
+              <wp:anchor distT="0" distB="0" distL="114300" distR="114300" simplePos="0" relativeHeight="251712512" behindDoc="0" locked="0" layoutInCell="1" allowOverlap="1" wp14:anchorId="588B4E08" wp14:editId="733D6BBC">
+                <wp:simplePos x="0" y="0"/>
+                <wp:positionH relativeFrom="column">
+                  <wp:posOffset>3049270</wp:posOffset>
+                </wp:positionH>
+                <wp:positionV relativeFrom="paragraph">
+                  <wp:posOffset>1419860</wp:posOffset>
+                </wp:positionV>
+                <wp:extent cx="1094105" cy="673735"/>
+                <wp:effectExtent l="0" t="0" r="10795" b="12065"/>
+                <wp:wrapNone/>
+                <wp:docPr id="27" name="Rectangle 27"/>
+                <wp:cNvGraphicFramePr/>
+                <a:graphic xmlns:a="http://schemas.openxmlformats.org/drawingml/2006/main">
+                  <a:graphicData uri="http://schemas.microsoft.com/office/word/2010/wordprocessingShape">
+                    <wps:wsp>
+                      <wps:cNvSpPr/>
+                      <wps:spPr>
+                        <a:xfrm>
+                          <a:off x="0" y="0"/>
+                          <a:ext cx="1094105" cy="673735"/>
+                        </a:xfrm>
+                        <a:prstGeom prst="rect">
+                          <a:avLst/>
+                        </a:prstGeom>
+                      </wps:spPr>
+                      <wps:style>
+                        <a:lnRef idx="2">
+                          <a:schemeClr val="accent1"/>
+                        </a:lnRef>
+                        <a:fillRef idx="1">
+                          <a:schemeClr val="lt1"/>
+                        </a:fillRef>
+                        <a:effectRef idx="0">
+                          <a:schemeClr val="accent1"/>
+                        </a:effectRef>
+                        <a:fontRef idx="minor">
+                          <a:schemeClr val="dk1"/>
+                        </a:fontRef>
+                      </wps:style>
+                      <wps:txbx>
+                        <w:txbxContent>
+                          <w:p>
+                            <w:pPr>
+                              <w:jc w:val="center"/>
+                              <w:rPr>
+                                <w:sz w:val="2"/>
+                              </w:rPr>
+                            </w:pPr>
+                            <w:r>
+                              <w:rPr>
+                                <w:sz w:val="24"/>
+                              </w:rPr>
+                              <w:t>Monday</w:t>
+                            </w:r>
+                          </w:p>
+                          <w:p>
+                            <w:pPr>
+                              <w:jc w:val="center"/>
+                              <w:rPr>
+                                <w:sz w:val="24"/>
+                              </w:rPr>
+                            </w:pPr>
+                            <w:r>
+                              <w:rPr>
+                                <w:sz w:val="24"/>
+                              </w:rPr>
+                              <w:t>11-10-2018</w:t>
+                            </w:r>
+                          </w:p>
+                        </w:txbxContent>
+                      </wps:txbx>
+                      <wps:bodyPr rot="0" spcFirstLastPara="0" vertOverflow="overflow" horzOverflow="overflow" vert="horz" wrap="square" lIns="91440" tIns="45720" rIns="91440" bIns="45720" numCol="1" spcCol="0" rtlCol="0" fromWordArt="0" anchor="ctr" anchorCtr="0" forceAA="0" compatLnSpc="1">
+                        <a:prstTxWarp prst="textNoShape">
+                          <a:avLst/>
+                        </a:prstTxWarp>
+                        <a:noAutofit/>
+                      </wps:bodyPr>
+                    </wps:wsp>
+                  </a:graphicData>
+                </a:graphic>
+                <wp14:sizeRelH relativeFrom="margin">
+                  <wp14:pctWidth>0</wp14:pctWidth>
+                </wp14:sizeRelH>
+                <wp14:sizeRelV relativeFrom="margin">
+                  <wp14:pctHeight>0</wp14:pctHeight>
+                </wp14:sizeRelV>
+              </wp:anchor>
+            </w:drawing>
+          </mc:Choice>
+          <mc:Fallback>
+            <w:pict>
+              <v:rect id="Rectangle 27" o:spid="_x0000_s1031" style="position:absolute;left:0;text-align:left;margin-left:240.1pt;margin-top:111.8pt;width:86.15pt;height:53.05pt;z-index:251712512;visibility:visible;mso-wrap-style:square;mso-width-percent:0;mso-height-percent:0;mso-wrap-distance-left:9pt;mso-wrap-distance-top:0;mso-wrap-distance-right:9pt;mso-wrap-distance-bottom:0;mso-position-horizontal:absolute;mso-position-horizontal-relative:text;mso-position-vertical:absolute;mso-position-vertical-relative:text;mso-width-percent:0;mso-height-percent:0;mso-width-relative:margin;mso-height-relative:margin;v-text-anchor:middle" o:gfxdata="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" fillcolor="white [3201]" strokecolor="#4f81bd [3204]" strokeweight="2pt">
+                <v:textbox>
+                  <w:txbxContent>
+                    <w:p>
+                      <w:pPr>
+                        <w:jc w:val="center"/>
+                        <w:rPr>
+                          <w:sz w:val="2"/>
+                        </w:rPr>
+                      </w:pPr>
+                      <w:r>
+                        <w:rPr>
+                          <w:sz w:val="24"/>
+                        </w:rPr>
+                        <w:t>Monday</w:t>
+                      </w:r>
+                    </w:p>
+                    <w:p>
+                      <w:pPr>
+                        <w:jc w:val="center"/>
+                        <w:rPr>
+                          <w:sz w:val="24"/>
+                        </w:rPr>
+                      </w:pPr>
+                      <w:r>
+                        <w:rPr>
+                          <w:sz w:val="24"/>
+                        </w:rPr>
+                        <w:t>11-10-2018</w:t>
+                      </w:r>
+                    </w:p>
+                  </w:txbxContent>
+                </v:textbox>
+              </v:rect>
+            </w:pict>
+          </mc:Fallback>
+        </mc:AlternateContent>
+      </w:r>
+      <w:r>
+        <w:rPr>
+          <w:b/>
+          <w:noProof/>
+          <w:u w:val="single"/>
+        </w:rPr>
+        <mc:AlternateContent>
+          <mc:Choice Requires="wps">
+            <w:drawing>
+              <wp:anchor distT="0" distB="0" distL="114300" distR="114300" simplePos="0" relativeHeight="251720704" behindDoc="0" locked="0" layoutInCell="1" allowOverlap="1" wp14:anchorId="1FAB9DA6" wp14:editId="15CB9FEE">
+                <wp:simplePos x="0" y="0"/>
+                <wp:positionH relativeFrom="column">
+                  <wp:posOffset>2692400</wp:posOffset>
+                </wp:positionH>
+                <wp:positionV relativeFrom="paragraph">
+                  <wp:posOffset>269240</wp:posOffset>
+                </wp:positionV>
+                <wp:extent cx="478790" cy="299720"/>
+                <wp:effectExtent l="0" t="0" r="0" b="0"/>
+                <wp:wrapNone/>
+                <wp:docPr id="54" name="Equal 54"/>
+                <wp:cNvGraphicFramePr/>
+                <a:graphic xmlns:a="http://schemas.openxmlformats.org/drawingml/2006/main">
+                  <a:graphicData uri="http://schemas.microsoft.com/office/word/2010/wordprocessingShape">
+                    <wps:wsp>
+                      <wps:cNvSpPr/>
+                      <wps:spPr>
+                        <a:xfrm>
+                          <a:off x="0" y="0"/>
+                          <a:ext cx="478790" cy="299720"/>
+                        </a:xfrm>
+                        <a:prstGeom prst="mathEqual">
+                          <a:avLst/>
+                        </a:prstGeom>
+                      </wps:spPr>
+                      <wps:style>
+                        <a:lnRef idx="2">
+                          <a:schemeClr val="accent1"/>
+                        </a:lnRef>
+                        <a:fillRef idx="1">
+                          <a:schemeClr val="lt1"/>
+                        </a:fillRef>
+                        <a:effectRef idx="0">
+                          <a:schemeClr val="accent1"/>
+                        </a:effectRef>
+                        <a:fontRef idx="minor">
+                          <a:schemeClr val="dk1"/>
+                        </a:fontRef>
+                      </wps:style>
+                      <wps:bodyPr rot="0" spcFirstLastPara="0" vertOverflow="overflow" horzOverflow="overflow" vert="horz" wrap="square" lIns="91440" tIns="45720" rIns="91440" bIns="45720" numCol="1" spcCol="0" rtlCol="0" fromWordArt="0" anchor="ctr" anchorCtr="0" forceAA="0" compatLnSpc="1">
+                        <a:prstTxWarp prst="textNoShape">
+                          <a:avLst/>
+                        </a:prstTxWarp>
+                        <a:noAutofit/>
+                      </wps:bodyPr>
+                    </wps:wsp>
+                  </a:graphicData>
+                </a:graphic>
+              </wp:anchor>
+            </w:drawing>
+          </mc:Choice>
+          <mc:Fallback>
+            <w:pict>
+              <v:shape id="Equal 54" o:spid="_x0000_s1026" style="position:absolute;margin-left:212pt;margin-top:21.2pt;width:37.7pt;height:23.6pt;z-index:251720704;visibility:visible;mso-wrap-style:square;mso-wrap-distance-left:9pt;mso-wrap-distance-top:0;mso-wrap-distance-right:9pt;mso-wrap-distance-bottom:0;mso-position-horizontal:absolute;mso-position-horizontal-relative:text;mso-position-vertical:absolute;mso-position-vertical-relative:text;v-text-anchor:middle" coordsize="478790,299720" o:gfxdata="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" path="m63464,61742r351862,l415326,132236r-351862,l63464,61742xm63464,167484r351862,l415326,237978r-351862,l63464,167484xe" fillcolor="white [3201]" strokecolor="#4f81bd [3204]" strokeweight="2pt">
+                <v:path arrowok="t" o:connecttype="custom" o:connectlocs="63464,61742;415326,61742;415326,132236;63464,132236;63464,61742;63464,167484;415326,167484;415326,237978;63464,237978;63464,167484" o:connectangles="0,0,0,0,0,0,0,0,0,0"/>
+              </v:shape>
+            </w:pict>
+          </mc:Fallback>
+        </mc:AlternateContent>
+      </w:r>
+      <w:r>
+        <w:rPr>
+          <w:b/>
+          <w:noProof/>
+          <w:u w:val="single"/>
+        </w:rPr>
+        <mc:AlternateContent>
+          <mc:Choice Requires="wps">
+            <w:drawing>
+              <wp:anchor distT="0" distB="0" distL="114300" distR="114300" simplePos="0" relativeHeight="251710464" behindDoc="0" locked="0" layoutInCell="1" allowOverlap="1" wp14:anchorId="25B717BB" wp14:editId="7C16195A">
+                <wp:simplePos x="0" y="0"/>
+                <wp:positionH relativeFrom="column">
+                  <wp:posOffset>3373120</wp:posOffset>
+                </wp:positionH>
+                <wp:positionV relativeFrom="paragraph">
+                  <wp:posOffset>447040</wp:posOffset>
+                </wp:positionV>
+                <wp:extent cx="1528445" cy="393700"/>
+                <wp:effectExtent l="0" t="0" r="14605" b="25400"/>
+                <wp:wrapNone/>
+                <wp:docPr id="25" name="Rectangle 25"/>
+                <wp:cNvGraphicFramePr/>
+                <a:graphic xmlns:a="http://schemas.openxmlformats.org/drawingml/2006/main">
+                  <a:graphicData uri="http://schemas.microsoft.com/office/word/2010/wordprocessingShape">
+                    <wps:wsp>
+                      <wps:cNvSpPr/>
+                      <wps:spPr>
+                        <a:xfrm>
+                          <a:off x="0" y="0"/>
+                          <a:ext cx="1528445" cy="393700"/>
+                        </a:xfrm>
+                        <a:prstGeom prst="rect">
+                          <a:avLst/>
+                        </a:prstGeom>
+                      </wps:spPr>
+                      <wps:style>
+                        <a:lnRef idx="2">
+                          <a:schemeClr val="accent1"/>
+                        </a:lnRef>
+                        <a:fillRef idx="1">
+                          <a:schemeClr val="lt1"/>
+                        </a:fillRef>
+                        <a:effectRef idx="0">
+                          <a:schemeClr val="accent1"/>
+                        </a:effectRef>
+                        <a:fontRef idx="minor">
+                          <a:schemeClr val="dk1"/>
+                        </a:fontRef>
+                      </wps:style>
+                      <wps:txbx>
+                        <w:txbxContent>
+                          <w:p>
+                            <w:pPr>
+                              <w:rPr>
+                                <w:sz w:val="32"/>
+                              </w:rPr>
+                            </w:pPr>
+                            <w:r>
+                              <w:rPr>
+                                <w:sz w:val="32"/>
+                              </w:rPr>
+                              <w:t xml:space="preserve"> Dr. Mehta</w:t>
+                            </w:r>
+                          </w:p>
+                        </w:txbxContent>
+                      </wps:txbx>
+                      <wps:bodyPr rot="0" spcFirstLastPara="0" vertOverflow="overflow" horzOverflow="overflow" vert="horz" wrap="square" lIns="91440" tIns="45720" rIns="91440" bIns="45720" numCol="1" spcCol="0" rtlCol="0" fromWordArt="0" anchor="ctr" anchorCtr="0" forceAA="0" compatLnSpc="1">
+                        <a:prstTxWarp prst="textNoShape">
+                          <a:avLst/>
+                        </a:prstTxWarp>
+                        <a:noAutofit/>
+                      </wps:bodyPr>
+                    </wps:wsp>
+                  </a:graphicData>
+                </a:graphic>
+                <wp14:sizeRelV relativeFrom="margin">
+                  <wp14:pctHeight>0</wp14:pctHeight>
+                </wp14:sizeRelV>
+              </wp:anchor>
+            </w:drawing>
+          </mc:Choice>
+          <mc:Fallback>
+            <w:pict>
+              <v:rect id="Rectangle 25" o:spid="_x0000_s1032" style="position:absolute;left:0;text-align:left;margin-left:265.6pt;margin-top:35.2pt;width:120.35pt;height:31pt;z-index:251710464;visibility:visible;mso-wrap-style:square;mso-height-percent:0;mso-wrap-distance-left:9pt;mso-wrap-distance-top:0;mso-wrap-distance-right:9pt;mso-wrap-distance-bottom:0;mso-position-horizontal:absolute;mso-position-horizontal-relative:text;mso-position-vertical:absolute;mso-position-vertical-relative:text;mso-height-percent:0;mso-height-relative:margin;v-text-anchor:middle" o:gfxdata="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" fillcolor="white [3201]" strokecolor="#4f81bd [3204]" strokeweight="2pt">
+                <v:textbox>
+                  <w:txbxContent>
+                    <w:p>
+                      <w:pPr>
+                        <w:rPr>
+                          <w:sz w:val="32"/>
+                        </w:rPr>
+                      </w:pPr>
+                      <w:r>
+                        <w:rPr>
+                          <w:sz w:val="32"/>
+                        </w:rPr>
+                        <w:t xml:space="preserve"> Dr. Mehta</w:t>
+                      </w:r>
+                    </w:p>
+                  </w:txbxContent>
+                </v:textbox>
+              </v:rect>
+            </w:pict>
+          </mc:Fallback>
+        </mc:AlternateContent>
+      </w:r>
+      <w:r>
+        <w:rPr>
+          <w:noProof/>
+        </w:rPr>
+        <mc:AlternateContent>
+          <mc:Choice Requires="wps">
+            <w:drawing>
+              <wp:anchor distT="0" distB="0" distL="114300" distR="114300" simplePos="0" relativeHeight="251709440" behindDoc="0" locked="0" layoutInCell="1" allowOverlap="1" wp14:anchorId="107D36DD" wp14:editId="2EAE880A">
+                <wp:simplePos x="0" y="0"/>
+                <wp:positionH relativeFrom="margin">
+                  <wp:posOffset>2674620</wp:posOffset>
+                </wp:positionH>
+                <wp:positionV relativeFrom="paragraph">
+                  <wp:posOffset>85725</wp:posOffset>
+                </wp:positionV>
+                <wp:extent cx="2931795" cy="3865245"/>
+                <wp:effectExtent l="57150" t="38100" r="78105" b="97155"/>
+                <wp:wrapNone/>
+                <wp:docPr id="8" name="Rectangle 8"/>
+                <wp:cNvGraphicFramePr/>
+                <a:graphic xmlns:a="http://schemas.openxmlformats.org/drawingml/2006/main">
+                  <a:graphicData uri="http://schemas.microsoft.com/office/word/2010/wordprocessingShape">
+                    <wps:wsp>
+                      <wps:cNvSpPr/>
+                      <wps:spPr>
+                        <a:xfrm>
+                          <a:off x="0" y="0"/>
+                          <a:ext cx="2931795" cy="3865245"/>
+                        </a:xfrm>
+                        <a:prstGeom prst="rect">
+                          <a:avLst/>
+                        </a:prstGeom>
+                      </wps:spPr>
+                      <wps:style>
+                        <a:lnRef idx="1">
+                          <a:schemeClr val="accent1"/>
+                        </a:lnRef>
+                        <a:fillRef idx="2">
+                          <a:schemeClr val="accent1"/>
+                        </a:fillRef>
+                        <a:effectRef idx="1">
+                          <a:schemeClr val="accent1"/>
+                        </a:effectRef>
+                        <a:fontRef idx="minor">
+                          <a:schemeClr val="dk1"/>
+                        </a:fontRef>
+                      </wps:style>
+                      <wps:bodyPr rot="0" spcFirstLastPara="0" vertOverflow="overflow" horzOverflow="overflow" vert="horz" wrap="square" lIns="91440" tIns="45720" rIns="91440" bIns="45720" numCol="1" spcCol="0" rtlCol="0" fromWordArt="0" anchor="ctr" anchorCtr="0" forceAA="0" compatLnSpc="1">
+                        <a:prstTxWarp prst="textNoShape">
+                          <a:avLst/>
+                        </a:prstTxWarp>
+                        <a:noAutofit/>
+                      </wps:bodyPr>
+                    </wps:wsp>
+                  </a:graphicData>
+                </a:graphic>
+                <wp14:sizeRelH relativeFrom="margin">
+                  <wp14:pctWidth>0</wp14:pctWidth>
+                </wp14:sizeRelH>
+                <wp14:sizeRelV relativeFrom="margin">
+                  <wp14:pctHeight>0</wp14:pctHeight>
+                </wp14:sizeRelV>
+              </wp:anchor>
+            </w:drawing>
+          </mc:Choice>
+          <mc:Fallback>
+            <w:pict>
+              <v:rect id="Rectangle 8" o:spid="_x0000_s1026" style="position:absolute;margin-left:210.6pt;margin-top:6.75pt;width:230.85pt;height:304.35pt;z-index:251709440;visibility:visible;mso-wrap-style:square;mso-width-percent:0;mso-height-percent:0;mso-wrap-distance-left:9pt;mso-wrap-distance-top:0;mso-wrap-distance-right:9pt;mso-wrap-distance-bottom:0;mso-position-horizontal:absolute;mso-position-horizontal-relative:margin;mso-position-vertical:absolute;mso-position-vertical-relative:text;mso-width-percent:0;mso-height-percent:0;mso-width-relative:margin;mso-height-relative:margin;v-text-anchor:middle" o:gfxdata="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" fillcolor="#a7bfde [1620]" strokecolor="#4579b8 [3044]">
+                <v:fill color2="#e4ecf5 [500]" rotate="t" angle="180" colors="0 #a3c4ff;22938f #bfd5ff;1 #e5eeff" focus="100%" type="gradient"/>
+                <v:shadow on="t" color="black" opacity="24903f" origin=",.5" offset="0,.55556mm"/>
+                <w10:wrap anchorx="margin"/>
+              </v:rect>
+            </w:pict>
+          </mc:Fallback>
+        </mc:AlternateContent>
+      </w:r>
+      <w:r>
+        <w:rPr>
+          <w:b/>
+          <w:noProof/>
+          <w:u w:val="single"/>
+        </w:rPr>
+        <mc:AlternateContent>
+          <mc:Choice Requires="wps">
+            <w:drawing>
+              <wp:anchor distT="0" distB="0" distL="114300" distR="114300" simplePos="0" relativeHeight="251719680" behindDoc="0" locked="0" layoutInCell="1" allowOverlap="1" wp14:anchorId="767E8254" wp14:editId="6E5AD25D">
+                <wp:simplePos x="0" y="0"/>
+                <wp:positionH relativeFrom="column">
+                  <wp:posOffset>2690495</wp:posOffset>
+                </wp:positionH>
+                <wp:positionV relativeFrom="paragraph">
+                  <wp:posOffset>102870</wp:posOffset>
+                </wp:positionV>
+                <wp:extent cx="478790" cy="299720"/>
+                <wp:effectExtent l="0" t="0" r="0" b="0"/>
+                <wp:wrapNone/>
+                <wp:docPr id="53" name="Equal 53"/>
+                <wp:cNvGraphicFramePr/>
+                <a:graphic xmlns:a="http://schemas.openxmlformats.org/drawingml/2006/main">
+                  <a:graphicData uri="http://schemas.microsoft.com/office/word/2010/wordprocessingShape">
+                    <wps:wsp>
+                      <wps:cNvSpPr/>
+                      <wps:spPr>
+                        <a:xfrm>
+                          <a:off x="0" y="0"/>
+                          <a:ext cx="478790" cy="299720"/>
+                        </a:xfrm>
+                        <a:prstGeom prst="mathEqual">
+                          <a:avLst/>
+                        </a:prstGeom>
+                      </wps:spPr>
+                      <wps:style>
+                        <a:lnRef idx="2">
+                          <a:schemeClr val="accent1"/>
+                        </a:lnRef>
+                        <a:fillRef idx="1">
+                          <a:schemeClr val="lt1"/>
+                        </a:fillRef>
+                        <a:effectRef idx="0">
+                          <a:schemeClr val="accent1"/>
+                        </a:effectRef>
+                        <a:fontRef idx="minor">
+                          <a:schemeClr val="dk1"/>
+                        </a:fontRef>
+                      </wps:style>
+                      <wps:bodyPr rot="0" spcFirstLastPara="0" vertOverflow="overflow" horzOverflow="overflow" vert="horz" wrap="square" lIns="91440" tIns="45720" rIns="91440" bIns="45720" numCol="1" spcCol="0" rtlCol="0" fromWordArt="0" anchor="ctr" anchorCtr="0" forceAA="0" compatLnSpc="1">
+                        <a:prstTxWarp prst="textNoShape">
+                          <a:avLst/>
+                        </a:prstTxWarp>
+                        <a:noAutofit/>
+                      </wps:bodyPr>
+                    </wps:wsp>
+                  </a:graphicData>
+                </a:graphic>
+              </wp:anchor>
+            </w:drawing>
+          </mc:Choice>
+          <mc:Fallback>
+            <w:pict>
+              <v:shape id="Equal 53" o:spid="_x0000_s1026" style="position:absolute;margin-left:211.85pt;margin-top:8.1pt;width:37.7pt;height:23.6pt;z-index:251719680;visibility:visible;mso-wrap-style:square;mso-wrap-distance-left:9pt;mso-wrap-distance-top:0;mso-wrap-distance-right:9pt;mso-wrap-distance-bottom:0;mso-position-horizontal:absolute;mso-position-horizontal-relative:text;mso-position-vertical:absolute;mso-position-vertical-relative:text;v-text-anchor:middle" coordsize="478790,299720" o:gfxdata="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" path="m63464,61742r351862,l415326,132236r-351862,l63464,61742xm63464,167484r351862,l415326,237978r-351862,l63464,167484xe" fillcolor="white [3201]" strokecolor="#4f81bd [3204]" strokeweight="2pt">
+                <v:path arrowok="t" o:connecttype="custom" o:connectlocs="63464,61742;415326,61742;415326,132236;63464,132236;63464,61742;63464,167484;415326,167484;415326,237978;63464,237978;63464,167484" o:connectangles="0,0,0,0,0,0,0,0,0,0"/>
+              </v:shape>
+            </w:pict>
+          </mc:Fallback>
+        </mc:AlternateContent>
+      </w:r>
+      <w:r>
+        <w:rPr>
+          <w:b/>
+          <w:noProof/>
+          <w:u w:val="single"/>
+        </w:rPr>
+        <mc:AlternateContent>
+          <mc:Choice Requires="wps">
+            <w:drawing>
+              <wp:anchor distT="0" distB="0" distL="114300" distR="114300" simplePos="0" relativeHeight="251699200" behindDoc="0" locked="0" layoutInCell="1" allowOverlap="1" wp14:anchorId="0BC6C028" wp14:editId="62C67168">
                 <wp:simplePos x="0" y="0"/>
                 <wp:positionH relativeFrom="column">
                   <wp:posOffset>327025</wp:posOffset>
@@ -121,7 +1304,7 @@
         <mc:AlternateContent>
           <mc:Choice Requires="wps">
             <w:drawing>
-              <wp:anchor distT="0" distB="0" distL="114300" distR="114300" simplePos="0" relativeHeight="251704320" behindDoc="0" locked="0" layoutInCell="1" allowOverlap="1" wp14:anchorId="0B934227" wp14:editId="2B5D7EE7">
+              <wp:anchor distT="0" distB="0" distL="114300" distR="114300" simplePos="0" relativeHeight="251704320" behindDoc="0" locked="0" layoutInCell="1" allowOverlap="1" wp14:anchorId="71F9896E" wp14:editId="0D1A3B53">
                 <wp:simplePos x="0" y="0"/>
                 <wp:positionH relativeFrom="column">
                   <wp:posOffset>957549</wp:posOffset>
@@ -167,19 +1350,9 @@
                             <w:pPr>
                               <w:jc w:val="center"/>
                             </w:pPr>
-                            <w:proofErr w:type="spellStart"/>
                             <w:r>
-                              <w:t>Kalpesh</w:t>
+                              <w:t>Kalpesh Jethwa</w:t>
                             </w:r>
-                            <w:proofErr w:type="spellEnd"/>
-                            <w:r>
-                              <w:t xml:space="preserve"> </w:t>
-                            </w:r>
-                            <w:proofErr w:type="spellStart"/>
-                            <w:r>
-                              <w:t>Jethwa</w:t>
-                            </w:r>
-                            <w:proofErr w:type="spellEnd"/>
                           </w:p>
                         </w:txbxContent>
                       </wps:txbx>
@@ -240,7 +1413,7 @@
         <mc:AlternateContent>
           <mc:Choice Requires="wps">
             <w:drawing>
-              <wp:anchor distT="0" distB="0" distL="114300" distR="114300" simplePos="0" relativeHeight="251703296" behindDoc="0" locked="0" layoutInCell="1" allowOverlap="1" wp14:anchorId="3CDA2841" wp14:editId="18471245">
+              <wp:anchor distT="0" distB="0" distL="114300" distR="114300" simplePos="0" relativeHeight="251703296" behindDoc="0" locked="0" layoutInCell="1" allowOverlap="1" wp14:anchorId="42628418" wp14:editId="58725540">
                 <wp:simplePos x="0" y="0"/>
                 <wp:positionH relativeFrom="column">
                   <wp:posOffset>327962</wp:posOffset>
@@ -332,7 +1505,7 @@
         <mc:AlternateContent>
           <mc:Choice Requires="wps">
             <w:drawing>
-              <wp:anchor distT="0" distB="0" distL="114300" distR="114300" simplePos="0" relativeHeight="251700224" behindDoc="0" locked="0" layoutInCell="1" allowOverlap="1" wp14:anchorId="79948D92" wp14:editId="53081632">
+              <wp:anchor distT="0" distB="0" distL="114300" distR="114300" simplePos="0" relativeHeight="251700224" behindDoc="0" locked="0" layoutInCell="1" allowOverlap="1" wp14:anchorId="353D4B7F" wp14:editId="0B861969">
                 <wp:simplePos x="0" y="0"/>
                 <wp:positionH relativeFrom="column">
                   <wp:posOffset>327962</wp:posOffset>
@@ -436,7 +1609,7 @@
         <mc:AlternateContent>
           <mc:Choice Requires="wps">
             <w:drawing>
-              <wp:anchor distT="0" distB="0" distL="114300" distR="114300" simplePos="0" relativeHeight="251701248" behindDoc="0" locked="0" layoutInCell="1" allowOverlap="1" wp14:anchorId="78485540" wp14:editId="09FB7755">
+              <wp:anchor distT="0" distB="0" distL="114300" distR="114300" simplePos="0" relativeHeight="251701248" behindDoc="0" locked="0" layoutInCell="1" allowOverlap="1" wp14:anchorId="3289958E" wp14:editId="633B3C34">
                 <wp:simplePos x="0" y="0"/>
                 <wp:positionH relativeFrom="column">
                   <wp:posOffset>329565</wp:posOffset>
@@ -502,7 +1675,7 @@
           </mc:Choice>
           <mc:Fallback>
             <w:pict>
-              <v:rect id="Rectangle 44" o:spid="_x0000_s1028" style="position:absolute;left:0;text-align:left;margin-left:25.95pt;margin-top:6.65pt;width:128.65pt;height:27.1pt;z-index:251701248;visibility:visible;mso-wrap-style:square;mso-wrap-distance-left:9pt;mso-wrap-distance-top:0;mso-wrap-distance-right:9pt;mso-wrap-distance-bottom:0;mso-position-horizontal:absolute;mso-position-horizontal-relative:text;mso-position-vertical:absolute;mso-position-vertical-relative:text;v-text-anchor:middle" o:gfxdata="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" fillcolor="#a7bfde [1620]" strokecolor="#4579b8 [3044]">
+              <v:rect id="Rectangle 44" o:spid="_x0000_s1035" style="position:absolute;left:0;text-align:left;margin-left:25.95pt;margin-top:6.65pt;width:128.65pt;height:27.1pt;z-index:251701248;visibility:visible;mso-wrap-style:square;mso-wrap-distance-left:9pt;mso-wrap-distance-top:0;mso-wrap-distance-right:9pt;mso-wrap-distance-bottom:0;mso-position-horizontal:absolute;mso-position-horizontal-relative:text;mso-position-vertical:absolute;mso-position-vertical-relative:text;v-text-anchor:middle" o:gfxdata="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" fillcolor="#a7bfde [1620]" strokecolor="#4579b8 [3044]">
                 <v:fill color2="#e4ecf5 [500]" rotate="t" angle="180" colors="0 #a3c4ff;22938f #bfd5ff;1 #e5eeff" focus="100%" type="gradient"/>
                 <v:shadow on="t" color="black" opacity="24903f" origin=",.5" offset="0,.55556mm"/>
                 <v:textbox>
@@ -540,7 +1713,7 @@
         <mc:AlternateContent>
           <mc:Choice Requires="wps">
             <w:drawing>
-              <wp:anchor distT="0" distB="0" distL="114300" distR="114300" simplePos="0" relativeHeight="251702272" behindDoc="0" locked="0" layoutInCell="1" allowOverlap="1" wp14:anchorId="0F1DADC1" wp14:editId="009F8F99">
+              <wp:anchor distT="0" distB="0" distL="114300" distR="114300" simplePos="0" relativeHeight="251702272" behindDoc="0" locked="0" layoutInCell="1" allowOverlap="1" wp14:anchorId="72818C00" wp14:editId="6EE4D887">
                 <wp:simplePos x="0" y="0"/>
                 <wp:positionH relativeFrom="column">
                   <wp:posOffset>331470</wp:posOffset>
@@ -606,7 +1779,7 @@
           </mc:Choice>
           <mc:Fallback>
             <w:pict>
-              <v:rect id="Rectangle 45" o:spid="_x0000_s1029" style="position:absolute;left:0;text-align:left;margin-left:26.1pt;margin-top:9.6pt;width:128.65pt;height:27.1pt;z-index:251702272;visibility:visible;mso-wrap-style:square;mso-wrap-distance-left:9pt;mso-wrap-distance-top:0;mso-wrap-distance-right:9pt;mso-wrap-distance-bottom:0;mso-position-horizontal:absolute;mso-position-horizontal-relative:text;mso-position-vertical:absolute;mso-position-vertical-relative:text;v-text-anchor:middle" o:gfxdata="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" fillcolor="#a7bfde [1620]" strokecolor="#4579b8 [3044]">
+              <v:rect id="Rectangle 45" o:spid="_x0000_s1036" style="position:absolute;left:0;text-align:left;margin-left:26.1pt;margin-top:9.6pt;width:128.65pt;height:27.1pt;z-index:251702272;visibility:visible;mso-wrap-style:square;mso-wrap-distance-left:9pt;mso-wrap-distance-top:0;mso-wrap-distance-right:9pt;mso-wrap-distance-bottom:0;mso-position-horizontal:absolute;mso-position-horizontal-relative:text;mso-position-vertical:absolute;mso-position-vertical-relative:text;v-text-anchor:middle" o:gfxdata="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" fillcolor="#a7bfde [1620]" strokecolor="#4579b8 [3044]">
                 <v:fill color2="#e4ecf5 [500]" rotate="t" angle="180" colors="0 #a3c4ff;22938f #bfd5ff;1 #e5eeff" focus="100%" type="gradient"/>
                 <v:shadow on="t" color="black" opacity="24903f" origin=",.5" offset="0,.55556mm"/>
                 <v:textbox>
@@ -678,7 +1851,7 @@
         <mc:AlternateContent>
           <mc:Choice Requires="wps">
             <w:drawing>
-              <wp:anchor distT="0" distB="0" distL="114300" distR="114300" simplePos="0" relativeHeight="251722752" behindDoc="0" locked="0" layoutInCell="1" allowOverlap="1" wp14:anchorId="069AB1A0" wp14:editId="779CF5F4">
+              <wp:anchor distT="0" distB="0" distL="114300" distR="114300" simplePos="0" relativeHeight="251722752" behindDoc="0" locked="0" layoutInCell="1" allowOverlap="1" wp14:anchorId="5C53AF0C" wp14:editId="116F50E1">
                 <wp:simplePos x="0" y="0"/>
                 <wp:positionH relativeFrom="column">
                   <wp:posOffset>328930</wp:posOffset>
@@ -744,7 +1917,7 @@
           </mc:Choice>
           <mc:Fallback>
             <w:pict>
-              <v:rect id="Rectangle 56" o:spid="_x0000_s1030" style="position:absolute;margin-left:25.9pt;margin-top:16.85pt;width:128.65pt;height:27.1pt;z-index:251722752;visibility:visible;mso-wrap-style:square;mso-wrap-distance-left:9pt;mso-wrap-distance-top:0;mso-wrap-distance-right:9pt;mso-wrap-distance-bottom:0;mso-position-horizontal:absolute;mso-position-horizontal-relative:text;mso-position-vertical:absolute;mso-position-vertical-relative:text;v-text-anchor:middle" o:gfxdata="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" fillcolor="#a7bfde [1620]" strokecolor="#4579b8 [3044]">
+              <v:rect id="Rectangle 56" o:spid="_x0000_s1037" style="position:absolute;margin-left:25.9pt;margin-top:16.85pt;width:128.65pt;height:27.1pt;z-index:251722752;visibility:visible;mso-wrap-style:square;mso-wrap-distance-left:9pt;mso-wrap-distance-top:0;mso-wrap-distance-right:9pt;mso-wrap-distance-bottom:0;mso-position-horizontal:absolute;mso-position-horizontal-relative:text;mso-position-vertical:absolute;mso-position-vertical-relative:text;v-text-anchor:middle" o:gfxdata="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" fillcolor="#a7bfde [1620]" strokecolor="#4579b8 [3044]">
                 <v:fill color2="#e4ecf5 [500]" rotate="t" angle="180" colors="0 #a3c4ff;22938f #bfd5ff;1 #e5eeff" focus="100%" type="gradient"/>
                 <v:shadow on="t" color="black" opacity="24903f" origin=",.5" offset="0,.55556mm"/>
                 <v:textbox>
@@ -780,152 +1953,6 @@
           <w:u w:val="single"/>
         </w:rPr>
       </w:pPr>
-      <w:r>
-        <w:rPr>
-          <w:b/>
-          <w:noProof/>
-          <w:u w:val="single"/>
-        </w:rPr>
-        <mc:AlternateContent>
-          <mc:Choice Requires="wps">
-            <w:drawing>
-              <wp:anchor distT="0" distB="0" distL="114300" distR="114300" simplePos="0" relativeHeight="251719680" behindDoc="0" locked="0" layoutInCell="1" allowOverlap="1" wp14:anchorId="1280F987" wp14:editId="78F158E0">
-                <wp:simplePos x="0" y="0"/>
-                <wp:positionH relativeFrom="column">
-                  <wp:posOffset>2247265</wp:posOffset>
-                </wp:positionH>
-                <wp:positionV relativeFrom="paragraph">
-                  <wp:posOffset>174739</wp:posOffset>
-                </wp:positionV>
-                <wp:extent cx="479394" cy="299803"/>
-                <wp:effectExtent l="0" t="0" r="0" b="0"/>
-                <wp:wrapNone/>
-                <wp:docPr id="53" name="Equal 53"/>
-                <wp:cNvGraphicFramePr/>
-                <a:graphic xmlns:a="http://schemas.openxmlformats.org/drawingml/2006/main">
-                  <a:graphicData uri="http://schemas.microsoft.com/office/word/2010/wordprocessingShape">
-                    <wps:wsp>
-                      <wps:cNvSpPr/>
-                      <wps:spPr>
-                        <a:xfrm>
-                          <a:off x="0" y="0"/>
-                          <a:ext cx="479394" cy="299803"/>
-                        </a:xfrm>
-                        <a:prstGeom prst="mathEqual">
-                          <a:avLst/>
-                        </a:prstGeom>
-                      </wps:spPr>
-                      <wps:style>
-                        <a:lnRef idx="2">
-                          <a:schemeClr val="accent1"/>
-                        </a:lnRef>
-                        <a:fillRef idx="1">
-                          <a:schemeClr val="lt1"/>
-                        </a:fillRef>
-                        <a:effectRef idx="0">
-                          <a:schemeClr val="accent1"/>
-                        </a:effectRef>
-                        <a:fontRef idx="minor">
-                          <a:schemeClr val="dk1"/>
-                        </a:fontRef>
-                      </wps:style>
-                      <wps:bodyPr rot="0" spcFirstLastPara="0" vertOverflow="overflow" horzOverflow="overflow" vert="horz" wrap="square" lIns="91440" tIns="45720" rIns="91440" bIns="45720" numCol="1" spcCol="0" rtlCol="0" fromWordArt="0" anchor="ctr" anchorCtr="0" forceAA="0" compatLnSpc="1">
-                        <a:prstTxWarp prst="textNoShape">
-                          <a:avLst/>
-                        </a:prstTxWarp>
-                        <a:noAutofit/>
-                      </wps:bodyPr>
-                    </wps:wsp>
-                  </a:graphicData>
-                </a:graphic>
-              </wp:anchor>
-            </w:drawing>
-          </mc:Choice>
-          <mc:Fallback>
-            <w:pict>
-              <v:shape id="Equal 53" o:spid="_x0000_s1026" style="position:absolute;margin-left:176.95pt;margin-top:13.75pt;width:37.75pt;height:23.6pt;z-index:251719680;visibility:visible;mso-wrap-style:square;mso-wrap-distance-left:9pt;mso-wrap-distance-top:0;mso-wrap-distance-right:9pt;mso-wrap-distance-bottom:0;mso-position-horizontal:absolute;mso-position-horizontal-relative:text;mso-position-vertical:absolute;mso-position-vertical-relative:text;v-text-anchor:middle" coordsize="479394,299803" o:gfxdata="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" path="m63544,61759r352306,l415850,132273r-352306,l63544,61759xm63544,167530r352306,l415850,238044r-352306,l63544,167530xe" fillcolor="white [3201]" strokecolor="#4f81bd [3204]" strokeweight="2pt">
-                <v:path arrowok="t" o:connecttype="custom" o:connectlocs="63544,61759;415850,61759;415850,132273;63544,132273;63544,61759;63544,167530;415850,167530;415850,238044;63544,238044;63544,167530" o:connectangles="0,0,0,0,0,0,0,0,0,0"/>
-              </v:shape>
-            </w:pict>
-          </mc:Fallback>
-        </mc:AlternateContent>
-      </w:r>
-      <w:r>
-        <w:rPr>
-          <w:noProof/>
-        </w:rPr>
-        <mc:AlternateContent>
-          <mc:Choice Requires="wps">
-            <w:drawing>
-              <wp:anchor distT="0" distB="0" distL="114300" distR="114300" simplePos="0" relativeHeight="251709440" behindDoc="0" locked="0" layoutInCell="1" allowOverlap="1" wp14:anchorId="0F90F41D" wp14:editId="46F1C8BD">
-                <wp:simplePos x="0" y="0"/>
-                <wp:positionH relativeFrom="margin">
-                  <wp:posOffset>2231713</wp:posOffset>
-                </wp:positionH>
-                <wp:positionV relativeFrom="paragraph">
-                  <wp:posOffset>157938</wp:posOffset>
-                </wp:positionV>
-                <wp:extent cx="2932138" cy="3865245"/>
-                <wp:effectExtent l="57150" t="38100" r="78105" b="97155"/>
-                <wp:wrapNone/>
-                <wp:docPr id="8" name="Rectangle 8"/>
-                <wp:cNvGraphicFramePr/>
-                <a:graphic xmlns:a="http://schemas.openxmlformats.org/drawingml/2006/main">
-                  <a:graphicData uri="http://schemas.microsoft.com/office/word/2010/wordprocessingShape">
-                    <wps:wsp>
-                      <wps:cNvSpPr/>
-                      <wps:spPr>
-                        <a:xfrm>
-                          <a:off x="0" y="0"/>
-                          <a:ext cx="2932138" cy="3865245"/>
-                        </a:xfrm>
-                        <a:prstGeom prst="rect">
-                          <a:avLst/>
-                        </a:prstGeom>
-                      </wps:spPr>
-                      <wps:style>
-                        <a:lnRef idx="1">
-                          <a:schemeClr val="accent1"/>
-                        </a:lnRef>
-                        <a:fillRef idx="2">
-                          <a:schemeClr val="accent1"/>
-                        </a:fillRef>
-                        <a:effectRef idx="1">
-                          <a:schemeClr val="accent1"/>
-                        </a:effectRef>
-                        <a:fontRef idx="minor">
-                          <a:schemeClr val="dk1"/>
-                        </a:fontRef>
-                      </wps:style>
-                      <wps:bodyPr rot="0" spcFirstLastPara="0" vertOverflow="overflow" horzOverflow="overflow" vert="horz" wrap="square" lIns="91440" tIns="45720" rIns="91440" bIns="45720" numCol="1" spcCol="0" rtlCol="0" fromWordArt="0" anchor="ctr" anchorCtr="0" forceAA="0" compatLnSpc="1">
-                        <a:prstTxWarp prst="textNoShape">
-                          <a:avLst/>
-                        </a:prstTxWarp>
-                        <a:noAutofit/>
-                      </wps:bodyPr>
-                    </wps:wsp>
-                  </a:graphicData>
-                </a:graphic>
-                <wp14:sizeRelH relativeFrom="margin">
-                  <wp14:pctWidth>0</wp14:pctWidth>
-                </wp14:sizeRelH>
-                <wp14:sizeRelV relativeFrom="margin">
-                  <wp14:pctHeight>0</wp14:pctHeight>
-                </wp14:sizeRelV>
-              </wp:anchor>
-            </w:drawing>
-          </mc:Choice>
-          <mc:Fallback>
-            <w:pict>
-              <v:rect id="Rectangle 8" o:spid="_x0000_s1026" style="position:absolute;margin-left:175.75pt;margin-top:12.45pt;width:230.9pt;height:304.35pt;z-index:251709440;visibility:visible;mso-wrap-style:square;mso-width-percent:0;mso-height-percent:0;mso-wrap-distance-left:9pt;mso-wrap-distance-top:0;mso-wrap-distance-right:9pt;mso-wrap-distance-bottom:0;mso-position-horizontal:absolute;mso-position-horizontal-relative:margin;mso-position-vertical:absolute;mso-position-vertical-relative:text;mso-width-percent:0;mso-height-percent:0;mso-width-relative:margin;mso-height-relative:margin;v-text-anchor:middle" o:gfxdata="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" fillcolor="#a7bfde [1620]" strokecolor="#4579b8 [3044]">
-                <v:fill color2="#e4ecf5 [500]" rotate="t" angle="180" colors="0 #a3c4ff;22938f #bfd5ff;1 #e5eeff" focus="100%" type="gradient"/>
-                <v:shadow on="t" color="black" opacity="24903f" origin=",.5" offset="0,.55556mm"/>
-                <w10:wrap anchorx="margin"/>
-              </v:rect>
-            </w:pict>
-          </mc:Fallback>
-        </mc:AlternateContent>
-      </w:r>
     </w:p>
     <w:p>
       <w:pPr>
@@ -935,182 +1962,6 @@
           <w:u w:val="single"/>
         </w:rPr>
       </w:pPr>
-      <w:r>
-        <w:rPr>
-          <w:b/>
-          <w:noProof/>
-          <w:u w:val="single"/>
-        </w:rPr>
-        <mc:AlternateContent>
-          <mc:Choice Requires="wps">
-            <w:drawing>
-              <wp:anchor distT="0" distB="0" distL="114300" distR="114300" simplePos="0" relativeHeight="251710464" behindDoc="0" locked="0" layoutInCell="1" allowOverlap="1" wp14:anchorId="690644D6" wp14:editId="308BBF6E">
-                <wp:simplePos x="0" y="0"/>
-                <wp:positionH relativeFrom="column">
-                  <wp:posOffset>2930306</wp:posOffset>
-                </wp:positionH>
-                <wp:positionV relativeFrom="paragraph">
-                  <wp:posOffset>196522</wp:posOffset>
-                </wp:positionV>
-                <wp:extent cx="1528445" cy="394137"/>
-                <wp:effectExtent l="0" t="0" r="14605" b="25400"/>
-                <wp:wrapNone/>
-                <wp:docPr id="25" name="Rectangle 25"/>
-                <wp:cNvGraphicFramePr/>
-                <a:graphic xmlns:a="http://schemas.openxmlformats.org/drawingml/2006/main">
-                  <a:graphicData uri="http://schemas.microsoft.com/office/word/2010/wordprocessingShape">
-                    <wps:wsp>
-                      <wps:cNvSpPr/>
-                      <wps:spPr>
-                        <a:xfrm>
-                          <a:off x="0" y="0"/>
-                          <a:ext cx="1528445" cy="394137"/>
-                        </a:xfrm>
-                        <a:prstGeom prst="rect">
-                          <a:avLst/>
-                        </a:prstGeom>
-                      </wps:spPr>
-                      <wps:style>
-                        <a:lnRef idx="2">
-                          <a:schemeClr val="accent1"/>
-                        </a:lnRef>
-                        <a:fillRef idx="1">
-                          <a:schemeClr val="lt1"/>
-                        </a:fillRef>
-                        <a:effectRef idx="0">
-                          <a:schemeClr val="accent1"/>
-                        </a:effectRef>
-                        <a:fontRef idx="minor">
-                          <a:schemeClr val="dk1"/>
-                        </a:fontRef>
-                      </wps:style>
-                      <wps:txbx>
-                        <w:txbxContent>
-                          <w:p>
-                            <w:pPr>
-                              <w:rPr>
-                                <w:sz w:val="32"/>
-                              </w:rPr>
-                            </w:pPr>
-                            <w:r>
-                              <w:rPr>
-                                <w:sz w:val="32"/>
-                              </w:rPr>
-                              <w:t xml:space="preserve"> Dr. Mehta</w:t>
-                            </w:r>
-                          </w:p>
-                        </w:txbxContent>
-                      </wps:txbx>
-                      <wps:bodyPr rot="0" spcFirstLastPara="0" vertOverflow="overflow" horzOverflow="overflow" vert="horz" wrap="square" lIns="91440" tIns="45720" rIns="91440" bIns="45720" numCol="1" spcCol="0" rtlCol="0" fromWordArt="0" anchor="ctr" anchorCtr="0" forceAA="0" compatLnSpc="1">
-                        <a:prstTxWarp prst="textNoShape">
-                          <a:avLst/>
-                        </a:prstTxWarp>
-                        <a:noAutofit/>
-                      </wps:bodyPr>
-                    </wps:wsp>
-                  </a:graphicData>
-                </a:graphic>
-                <wp14:sizeRelV relativeFrom="margin">
-                  <wp14:pctHeight>0</wp14:pctHeight>
-                </wp14:sizeRelV>
-              </wp:anchor>
-            </w:drawing>
-          </mc:Choice>
-          <mc:Fallback>
-            <w:pict>
-              <v:rect id="Rectangle 25" o:spid="_x0000_s1031" style="position:absolute;left:0;text-align:left;margin-left:230.75pt;margin-top:15.45pt;width:120.35pt;height:31.05pt;z-index:251710464;visibility:visible;mso-wrap-style:square;mso-height-percent:0;mso-wrap-distance-left:9pt;mso-wrap-distance-top:0;mso-wrap-distance-right:9pt;mso-wrap-distance-bottom:0;mso-position-horizontal:absolute;mso-position-horizontal-relative:text;mso-position-vertical:absolute;mso-position-vertical-relative:text;mso-height-percent:0;mso-height-relative:margin;v-text-anchor:middle" o:gfxdata="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" fillcolor="white [3201]" strokecolor="#4f81bd [3204]" strokeweight="2pt">
-                <v:textbox>
-                  <w:txbxContent>
-                    <w:p>
-                      <w:pPr>
-                        <w:rPr>
-                          <w:sz w:val="32"/>
-                        </w:rPr>
-                      </w:pPr>
-                      <w:r>
-                        <w:rPr>
-                          <w:sz w:val="32"/>
-                        </w:rPr>
-                        <w:t xml:space="preserve"> Dr. Mehta</w:t>
-                      </w:r>
-                    </w:p>
-                  </w:txbxContent>
-                </v:textbox>
-              </v:rect>
-            </w:pict>
-          </mc:Fallback>
-        </mc:AlternateContent>
-      </w:r>
-      <w:r>
-        <w:rPr>
-          <w:b/>
-          <w:noProof/>
-          <w:u w:val="single"/>
-        </w:rPr>
-        <mc:AlternateContent>
-          <mc:Choice Requires="wps">
-            <w:drawing>
-              <wp:anchor distT="0" distB="0" distL="114300" distR="114300" simplePos="0" relativeHeight="251720704" behindDoc="0" locked="0" layoutInCell="1" allowOverlap="1" wp14:anchorId="6F754A37" wp14:editId="01AD1B8B">
-                <wp:simplePos x="0" y="0"/>
-                <wp:positionH relativeFrom="column">
-                  <wp:posOffset>2249170</wp:posOffset>
-                </wp:positionH>
-                <wp:positionV relativeFrom="paragraph">
-                  <wp:posOffset>18529</wp:posOffset>
-                </wp:positionV>
-                <wp:extent cx="478790" cy="299720"/>
-                <wp:effectExtent l="0" t="0" r="0" b="0"/>
-                <wp:wrapNone/>
-                <wp:docPr id="54" name="Equal 54"/>
-                <wp:cNvGraphicFramePr/>
-                <a:graphic xmlns:a="http://schemas.openxmlformats.org/drawingml/2006/main">
-                  <a:graphicData uri="http://schemas.microsoft.com/office/word/2010/wordprocessingShape">
-                    <wps:wsp>
-                      <wps:cNvSpPr/>
-                      <wps:spPr>
-                        <a:xfrm>
-                          <a:off x="0" y="0"/>
-                          <a:ext cx="478790" cy="299720"/>
-                        </a:xfrm>
-                        <a:prstGeom prst="mathEqual">
-                          <a:avLst/>
-                        </a:prstGeom>
-                      </wps:spPr>
-                      <wps:style>
-                        <a:lnRef idx="2">
-                          <a:schemeClr val="accent1"/>
-                        </a:lnRef>
-                        <a:fillRef idx="1">
-                          <a:schemeClr val="lt1"/>
-                        </a:fillRef>
-                        <a:effectRef idx="0">
-                          <a:schemeClr val="accent1"/>
-                        </a:effectRef>
-                        <a:fontRef idx="minor">
-                          <a:schemeClr val="dk1"/>
-                        </a:fontRef>
-                      </wps:style>
-                      <wps:bodyPr rot="0" spcFirstLastPara="0" vertOverflow="overflow" horzOverflow="overflow" vert="horz" wrap="square" lIns="91440" tIns="45720" rIns="91440" bIns="45720" numCol="1" spcCol="0" rtlCol="0" fromWordArt="0" anchor="ctr" anchorCtr="0" forceAA="0" compatLnSpc="1">
-                        <a:prstTxWarp prst="textNoShape">
-                          <a:avLst/>
-                        </a:prstTxWarp>
-                        <a:noAutofit/>
-                      </wps:bodyPr>
-                    </wps:wsp>
-                  </a:graphicData>
-                </a:graphic>
-              </wp:anchor>
-            </w:drawing>
-          </mc:Choice>
-          <mc:Fallback>
-            <w:pict>
-              <v:shape id="Equal 54" o:spid="_x0000_s1026" style="position:absolute;margin-left:177.1pt;margin-top:1.45pt;width:37.7pt;height:23.6pt;z-index:251720704;visibility:visible;mso-wrap-style:square;mso-wrap-distance-left:9pt;mso-wrap-distance-top:0;mso-wrap-distance-right:9pt;mso-wrap-distance-bottom:0;mso-position-horizontal:absolute;mso-position-horizontal-relative:text;mso-position-vertical:absolute;mso-position-vertical-relative:text;v-text-anchor:middle" coordsize="478790,299720" o:gfxdata="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" path="m63464,61742r351862,l415326,132236r-351862,l63464,61742xm63464,167484r351862,l415326,237978r-351862,l63464,167484xe" fillcolor="white [3201]" strokecolor="#4f81bd [3204]" strokeweight="2pt">
-                <v:path arrowok="t" o:connecttype="custom" o:connectlocs="63464,61742;415326,61742;415326,132236;63464,132236;63464,61742;63464,167484;415326,167484;415326,237978;63464,237978;63464,167484" o:connectangles="0,0,0,0,0,0,0,0,0,0"/>
-              </v:shape>
-            </w:pict>
-          </mc:Fallback>
-        </mc:AlternateContent>
-      </w:r>
     </w:p>
     <w:p>
       <w:pPr>
@@ -1138,254 +1989,6 @@
           <w:u w:val="single"/>
         </w:rPr>
       </w:pPr>
-      <w:r>
-        <w:rPr>
-          <w:b/>
-          <w:noProof/>
-          <w:u w:val="single"/>
-        </w:rPr>
-        <mc:AlternateContent>
-          <mc:Choice Requires="wps">
-            <w:drawing>
-              <wp:anchor distT="0" distB="0" distL="114300" distR="114300" simplePos="0" relativeHeight="251712512" behindDoc="0" locked="0" layoutInCell="1" allowOverlap="1" wp14:anchorId="775DD94E" wp14:editId="66668310">
-                <wp:simplePos x="0" y="0"/>
-                <wp:positionH relativeFrom="column">
-                  <wp:posOffset>2606467</wp:posOffset>
-                </wp:positionH>
-                <wp:positionV relativeFrom="paragraph">
-                  <wp:posOffset>199838</wp:posOffset>
-                </wp:positionV>
-                <wp:extent cx="1094282" cy="673735"/>
-                <wp:effectExtent l="0" t="0" r="10795" b="12065"/>
-                <wp:wrapNone/>
-                <wp:docPr id="27" name="Rectangle 27"/>
-                <wp:cNvGraphicFramePr/>
-                <a:graphic xmlns:a="http://schemas.openxmlformats.org/drawingml/2006/main">
-                  <a:graphicData uri="http://schemas.microsoft.com/office/word/2010/wordprocessingShape">
-                    <wps:wsp>
-                      <wps:cNvSpPr/>
-                      <wps:spPr>
-                        <a:xfrm>
-                          <a:off x="0" y="0"/>
-                          <a:ext cx="1094282" cy="673735"/>
-                        </a:xfrm>
-                        <a:prstGeom prst="rect">
-                          <a:avLst/>
-                        </a:prstGeom>
-                      </wps:spPr>
-                      <wps:style>
-                        <a:lnRef idx="2">
-                          <a:schemeClr val="accent1"/>
-                        </a:lnRef>
-                        <a:fillRef idx="1">
-                          <a:schemeClr val="lt1"/>
-                        </a:fillRef>
-                        <a:effectRef idx="0">
-                          <a:schemeClr val="accent1"/>
-                        </a:effectRef>
-                        <a:fontRef idx="minor">
-                          <a:schemeClr val="dk1"/>
-                        </a:fontRef>
-                      </wps:style>
-                      <wps:txbx>
-                        <w:txbxContent>
-                          <w:p>
-                            <w:pPr>
-                              <w:jc w:val="center"/>
-                              <w:rPr>
-                                <w:sz w:val="2"/>
-                              </w:rPr>
-                            </w:pPr>
-                            <w:r>
-                              <w:rPr>
-                                <w:sz w:val="24"/>
-                              </w:rPr>
-                              <w:t>Monday</w:t>
-                            </w:r>
-                          </w:p>
-                          <w:p>
-                            <w:pPr>
-                              <w:jc w:val="center"/>
-                              <w:rPr>
-                                <w:sz w:val="24"/>
-                              </w:rPr>
-                            </w:pPr>
-                            <w:r>
-                              <w:rPr>
-                                <w:sz w:val="24"/>
-                              </w:rPr>
-                              <w:t>11-10-2018</w:t>
-                            </w:r>
-                          </w:p>
-                        </w:txbxContent>
-                      </wps:txbx>
-                      <wps:bodyPr rot="0" spcFirstLastPara="0" vertOverflow="overflow" horzOverflow="overflow" vert="horz" wrap="square" lIns="91440" tIns="45720" rIns="91440" bIns="45720" numCol="1" spcCol="0" rtlCol="0" fromWordArt="0" anchor="ctr" anchorCtr="0" forceAA="0" compatLnSpc="1">
-                        <a:prstTxWarp prst="textNoShape">
-                          <a:avLst/>
-                        </a:prstTxWarp>
-                        <a:noAutofit/>
-                      </wps:bodyPr>
-                    </wps:wsp>
-                  </a:graphicData>
-                </a:graphic>
-                <wp14:sizeRelH relativeFrom="margin">
-                  <wp14:pctWidth>0</wp14:pctWidth>
-                </wp14:sizeRelH>
-                <wp14:sizeRelV relativeFrom="margin">
-                  <wp14:pctHeight>0</wp14:pctHeight>
-                </wp14:sizeRelV>
-              </wp:anchor>
-            </w:drawing>
-          </mc:Choice>
-          <mc:Fallback>
-            <w:pict>
-              <v:rect id="Rectangle 27" o:spid="_x0000_s1032" style="position:absolute;left:0;text-align:left;margin-left:205.25pt;margin-top:15.75pt;width:86.15pt;height:53.05pt;z-index:251712512;visibility:visible;mso-wrap-style:square;mso-width-percent:0;mso-height-percent:0;mso-wrap-distance-left:9pt;mso-wrap-distance-top:0;mso-wrap-distance-right:9pt;mso-wrap-distance-bottom:0;mso-position-horizontal:absolute;mso-position-horizontal-relative:text;mso-position-vertical:absolute;mso-position-vertical-relative:text;mso-width-percent:0;mso-height-percent:0;mso-width-relative:margin;mso-height-relative:margin;v-text-anchor:middle" o:gfxdata="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" fillcolor="white [3201]" strokecolor="#4f81bd [3204]" strokeweight="2pt">
-                <v:textbox>
-                  <w:txbxContent>
-                    <w:p>
-                      <w:pPr>
-                        <w:jc w:val="center"/>
-                        <w:rPr>
-                          <w:sz w:val="2"/>
-                        </w:rPr>
-                      </w:pPr>
-                      <w:r>
-                        <w:rPr>
-                          <w:sz w:val="24"/>
-                        </w:rPr>
-                        <w:t>Monday</w:t>
-                      </w:r>
-                    </w:p>
-                    <w:p>
-                      <w:pPr>
-                        <w:jc w:val="center"/>
-                        <w:rPr>
-                          <w:sz w:val="24"/>
-                        </w:rPr>
-                      </w:pPr>
-                      <w:r>
-                        <w:rPr>
-                          <w:sz w:val="24"/>
-                        </w:rPr>
-                        <w:t>11-10-2018</w:t>
-                      </w:r>
-                    </w:p>
-                  </w:txbxContent>
-                </v:textbox>
-              </v:rect>
-            </w:pict>
-          </mc:Fallback>
-        </mc:AlternateContent>
-      </w:r>
-      <w:r>
-        <w:rPr>
-          <w:b/>
-          <w:noProof/>
-          <w:u w:val="single"/>
-        </w:rPr>
-        <mc:AlternateContent>
-          <mc:Choice Requires="wps">
-            <w:drawing>
-              <wp:anchor distT="0" distB="0" distL="114300" distR="114300" simplePos="0" relativeHeight="251713536" behindDoc="0" locked="0" layoutInCell="1" allowOverlap="1" wp14:anchorId="05BEF53A" wp14:editId="09D26194">
-                <wp:simplePos x="0" y="0"/>
-                <wp:positionH relativeFrom="column">
-                  <wp:posOffset>3700145</wp:posOffset>
-                </wp:positionH>
-                <wp:positionV relativeFrom="paragraph">
-                  <wp:posOffset>199390</wp:posOffset>
-                </wp:positionV>
-                <wp:extent cx="1033780" cy="329565"/>
-                <wp:effectExtent l="0" t="0" r="13970" b="13335"/>
-                <wp:wrapNone/>
-                <wp:docPr id="28" name="Rectangle 28"/>
-                <wp:cNvGraphicFramePr/>
-                <a:graphic xmlns:a="http://schemas.openxmlformats.org/drawingml/2006/main">
-                  <a:graphicData uri="http://schemas.microsoft.com/office/word/2010/wordprocessingShape">
-                    <wps:wsp>
-                      <wps:cNvSpPr/>
-                      <wps:spPr>
-                        <a:xfrm>
-                          <a:off x="0" y="0"/>
-                          <a:ext cx="1033780" cy="329565"/>
-                        </a:xfrm>
-                        <a:prstGeom prst="rect">
-                          <a:avLst/>
-                        </a:prstGeom>
-                      </wps:spPr>
-                      <wps:style>
-                        <a:lnRef idx="2">
-                          <a:schemeClr val="accent1"/>
-                        </a:lnRef>
-                        <a:fillRef idx="1">
-                          <a:schemeClr val="lt1"/>
-                        </a:fillRef>
-                        <a:effectRef idx="0">
-                          <a:schemeClr val="accent1"/>
-                        </a:effectRef>
-                        <a:fontRef idx="minor">
-                          <a:schemeClr val="dk1"/>
-                        </a:fontRef>
-                      </wps:style>
-                      <wps:txbx>
-                        <w:txbxContent>
-                          <w:p>
-                            <w:pPr>
-                              <w:rPr>
-                                <w:sz w:val="24"/>
-                              </w:rPr>
-                            </w:pPr>
-                            <w:r>
-                              <w:rPr>
-                                <w:sz w:val="24"/>
-                              </w:rPr>
-                              <w:t>10:00AM</w:t>
-                            </w:r>
-                          </w:p>
-                        </w:txbxContent>
-                      </wps:txbx>
-                      <wps:bodyPr rot="0" spcFirstLastPara="0" vertOverflow="overflow" horzOverflow="overflow" vert="horz" wrap="square" lIns="91440" tIns="45720" rIns="91440" bIns="45720" numCol="1" spcCol="0" rtlCol="0" fromWordArt="0" anchor="ctr" anchorCtr="0" forceAA="0" compatLnSpc="1">
-                        <a:prstTxWarp prst="textNoShape">
-                          <a:avLst/>
-                        </a:prstTxWarp>
-                        <a:noAutofit/>
-                      </wps:bodyPr>
-                    </wps:wsp>
-                  </a:graphicData>
-                </a:graphic>
-                <wp14:sizeRelH relativeFrom="margin">
-                  <wp14:pctWidth>0</wp14:pctWidth>
-                </wp14:sizeRelH>
-                <wp14:sizeRelV relativeFrom="margin">
-                  <wp14:pctHeight>0</wp14:pctHeight>
-                </wp14:sizeRelV>
-              </wp:anchor>
-            </w:drawing>
-          </mc:Choice>
-          <mc:Fallback>
-            <w:pict>
-              <v:rect id="Rectangle 28" o:spid="_x0000_s1033" style="position:absolute;left:0;text-align:left;margin-left:291.35pt;margin-top:15.7pt;width:81.4pt;height:25.95pt;z-index:251713536;visibility:visible;mso-wrap-style:square;mso-width-percent:0;mso-height-percent:0;mso-wrap-distance-left:9pt;mso-wrap-distance-top:0;mso-wrap-distance-right:9pt;mso-wrap-distance-bottom:0;mso-position-horizontal:absolute;mso-position-horizontal-relative:text;mso-position-vertical:absolute;mso-position-vertical-relative:text;mso-width-percent:0;mso-height-percent:0;mso-width-relative:margin;mso-height-relative:margin;v-text-anchor:middle" o:gfxdata="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" fillcolor="white [3201]" strokecolor="#4f81bd [3204]" strokeweight="2pt">
-                <v:textbox>
-                  <w:txbxContent>
-                    <w:p>
-                      <w:pPr>
-                        <w:rPr>
-                          <w:sz w:val="24"/>
-                        </w:rPr>
-                      </w:pPr>
-                      <w:r>
-                        <w:rPr>
-                          <w:sz w:val="24"/>
-                        </w:rPr>
-                        <w:t>10:00AM</w:t>
-                      </w:r>
-                    </w:p>
-                  </w:txbxContent>
-                </v:textbox>
-              </v:rect>
-            </w:pict>
-          </mc:Fallback>
-        </mc:AlternateContent>
-      </w:r>
     </w:p>
     <w:p>
       <w:pPr>
@@ -1395,269 +1998,6 @@
           <w:u w:val="single"/>
         </w:rPr>
       </w:pPr>
-      <w:r>
-        <w:rPr>
-          <w:b/>
-          <w:noProof/>
-          <w:u w:val="single"/>
-        </w:rPr>
-        <mc:AlternateContent>
-          <mc:Choice Requires="wps">
-            <w:drawing>
-              <wp:anchor distT="0" distB="0" distL="114300" distR="114300" simplePos="0" relativeHeight="251717632" behindDoc="0" locked="0" layoutInCell="1" allowOverlap="1" wp14:anchorId="66F62462" wp14:editId="0BDEB798">
-                <wp:simplePos x="0" y="0"/>
-                <wp:positionH relativeFrom="column">
-                  <wp:posOffset>2231713</wp:posOffset>
-                </wp:positionH>
-                <wp:positionV relativeFrom="paragraph">
-                  <wp:posOffset>-3456</wp:posOffset>
-                </wp:positionV>
-                <wp:extent cx="374754" cy="419725"/>
-                <wp:effectExtent l="19050" t="38100" r="44450" b="19050"/>
-                <wp:wrapNone/>
-                <wp:docPr id="40" name="Chevron 40"/>
-                <wp:cNvGraphicFramePr/>
-                <a:graphic xmlns:a="http://schemas.openxmlformats.org/drawingml/2006/main">
-                  <a:graphicData uri="http://schemas.microsoft.com/office/word/2010/wordprocessingShape">
-                    <wps:wsp>
-                      <wps:cNvSpPr/>
-                      <wps:spPr>
-                        <a:xfrm rot="10609956">
-                          <a:off x="0" y="0"/>
-                          <a:ext cx="374754" cy="419725"/>
-                        </a:xfrm>
-                        <a:prstGeom prst="chevron">
-                          <a:avLst/>
-                        </a:prstGeom>
-                      </wps:spPr>
-                      <wps:style>
-                        <a:lnRef idx="2">
-                          <a:schemeClr val="accent1"/>
-                        </a:lnRef>
-                        <a:fillRef idx="1">
-                          <a:schemeClr val="lt1"/>
-                        </a:fillRef>
-                        <a:effectRef idx="0">
-                          <a:schemeClr val="accent1"/>
-                        </a:effectRef>
-                        <a:fontRef idx="minor">
-                          <a:schemeClr val="dk1"/>
-                        </a:fontRef>
-                      </wps:style>
-                      <wps:bodyPr rot="0" spcFirstLastPara="0" vertOverflow="overflow" horzOverflow="overflow" vert="horz" wrap="square" lIns="91440" tIns="45720" rIns="91440" bIns="45720" numCol="1" spcCol="0" rtlCol="0" fromWordArt="0" anchor="ctr" anchorCtr="0" forceAA="0" compatLnSpc="1">
-                        <a:prstTxWarp prst="textNoShape">
-                          <a:avLst/>
-                        </a:prstTxWarp>
-                        <a:noAutofit/>
-                      </wps:bodyPr>
-                    </wps:wsp>
-                  </a:graphicData>
-                </a:graphic>
-                <wp14:sizeRelH relativeFrom="margin">
-                  <wp14:pctWidth>0</wp14:pctWidth>
-                </wp14:sizeRelH>
-              </wp:anchor>
-            </w:drawing>
-          </mc:Choice>
-          <mc:Fallback>
-            <w:pict>
-              <v:shapetype id="_x0000_t55" coordsize="21600,21600" o:spt="55" adj="16200" path="m@0,l,0@1,10800,,21600@0,21600,21600,10800xe">
-                <v:stroke joinstyle="miter"/>
-                <v:formulas>
-                  <v:f eqn="val #0"/>
-                  <v:f eqn="sum 21600 0 @0"/>
-                  <v:f eqn="prod #0 1 2"/>
-                </v:formulas>
-                <v:path o:connecttype="custom" o:connectlocs="@2,0;@1,10800;@2,21600;21600,10800" o:connectangles="270,180,90,0" textboxrect="0,0,10800,21600;0,0,16200,21600;0,0,21600,21600"/>
-                <v:handles>
-                  <v:h position="#0,topLeft" xrange="0,21600"/>
-                </v:handles>
-              </v:shapetype>
-              <v:shape id="Chevron 40" o:spid="_x0000_s1026" type="#_x0000_t55" style="position:absolute;margin-left:175.75pt;margin-top:-.25pt;width:29.5pt;height:33.05pt;rotation:11588901fd;z-index:251717632;visibility:visible;mso-wrap-style:square;mso-width-percent:0;mso-wrap-distance-left:9pt;mso-wrap-distance-top:0;mso-wrap-distance-right:9pt;mso-wrap-distance-bottom:0;mso-position-horizontal:absolute;mso-position-horizontal-relative:text;mso-position-vertical:absolute;mso-position-vertical-relative:text;mso-width-percent:0;mso-width-relative:margin;v-text-anchor:middle" o:gfxdata="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" adj="10800" fillcolor="white [3201]" strokecolor="#4f81bd [3204]" strokeweight="2pt"/>
-            </w:pict>
-          </mc:Fallback>
-        </mc:AlternateContent>
-      </w:r>
-      <w:r>
-        <w:rPr>
-          <w:b/>
-          <w:noProof/>
-          <w:u w:val="single"/>
-        </w:rPr>
-        <mc:AlternateContent>
-          <mc:Choice Requires="wps">
-            <w:drawing>
-              <wp:anchor distT="0" distB="0" distL="114300" distR="114300" simplePos="0" relativeHeight="251716608" behindDoc="0" locked="0" layoutInCell="1" allowOverlap="1" wp14:anchorId="7A35FC96" wp14:editId="0427F371">
-                <wp:simplePos x="0" y="0"/>
-                <wp:positionH relativeFrom="column">
-                  <wp:posOffset>4733186</wp:posOffset>
-                </wp:positionH>
-                <wp:positionV relativeFrom="paragraph">
-                  <wp:posOffset>-3175</wp:posOffset>
-                </wp:positionV>
-                <wp:extent cx="344597" cy="419725"/>
-                <wp:effectExtent l="19050" t="0" r="36830" b="19050"/>
-                <wp:wrapNone/>
-                <wp:docPr id="38" name="Chevron 38"/>
-                <wp:cNvGraphicFramePr/>
-                <a:graphic xmlns:a="http://schemas.openxmlformats.org/drawingml/2006/main">
-                  <a:graphicData uri="http://schemas.microsoft.com/office/word/2010/wordprocessingShape">
-                    <wps:wsp>
-                      <wps:cNvSpPr/>
-                      <wps:spPr>
-                        <a:xfrm>
-                          <a:off x="0" y="0"/>
-                          <a:ext cx="344597" cy="419725"/>
-                        </a:xfrm>
-                        <a:prstGeom prst="chevron">
-                          <a:avLst/>
-                        </a:prstGeom>
-                      </wps:spPr>
-                      <wps:style>
-                        <a:lnRef idx="2">
-                          <a:schemeClr val="accent1"/>
-                        </a:lnRef>
-                        <a:fillRef idx="1">
-                          <a:schemeClr val="lt1"/>
-                        </a:fillRef>
-                        <a:effectRef idx="0">
-                          <a:schemeClr val="accent1"/>
-                        </a:effectRef>
-                        <a:fontRef idx="minor">
-                          <a:schemeClr val="dk1"/>
-                        </a:fontRef>
-                      </wps:style>
-                      <wps:bodyPr rot="0" spcFirstLastPara="0" vertOverflow="overflow" horzOverflow="overflow" vert="horz" wrap="square" lIns="91440" tIns="45720" rIns="91440" bIns="45720" numCol="1" spcCol="0" rtlCol="0" fromWordArt="0" anchor="ctr" anchorCtr="0" forceAA="0" compatLnSpc="1">
-                        <a:prstTxWarp prst="textNoShape">
-                          <a:avLst/>
-                        </a:prstTxWarp>
-                        <a:noAutofit/>
-                      </wps:bodyPr>
-                    </wps:wsp>
-                  </a:graphicData>
-                </a:graphic>
-                <wp14:sizeRelH relativeFrom="margin">
-                  <wp14:pctWidth>0</wp14:pctWidth>
-                </wp14:sizeRelH>
-              </wp:anchor>
-            </w:drawing>
-          </mc:Choice>
-          <mc:Fallback>
-            <w:pict>
-              <v:shape id="Chevron 38" o:spid="_x0000_s1026" type="#_x0000_t55" style="position:absolute;margin-left:372.7pt;margin-top:-.25pt;width:27.15pt;height:33.05pt;z-index:251716608;visibility:visible;mso-wrap-style:square;mso-width-percent:0;mso-wrap-distance-left:9pt;mso-wrap-distance-top:0;mso-wrap-distance-right:9pt;mso-wrap-distance-bottom:0;mso-position-horizontal:absolute;mso-position-horizontal-relative:text;mso-position-vertical:absolute;mso-position-vertical-relative:text;mso-width-percent:0;mso-width-relative:margin;v-text-anchor:middle" o:gfxdata="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" adj="10800" fillcolor="white [3201]" strokecolor="#4f81bd [3204]" strokeweight="2pt"/>
-            </w:pict>
-          </mc:Fallback>
-        </mc:AlternateContent>
-      </w:r>
-      <w:r>
-        <w:rPr>
-          <w:b/>
-          <w:noProof/>
-          <w:u w:val="single"/>
-        </w:rPr>
-        <mc:AlternateContent>
-          <mc:Choice Requires="wps">
-            <w:drawing>
-              <wp:anchor distT="0" distB="0" distL="114300" distR="114300" simplePos="0" relativeHeight="251714560" behindDoc="0" locked="0" layoutInCell="1" allowOverlap="1" wp14:anchorId="0BB2EDBA" wp14:editId="6A56AA78">
-                <wp:simplePos x="0" y="0"/>
-                <wp:positionH relativeFrom="column">
-                  <wp:posOffset>3715739</wp:posOffset>
-                </wp:positionH>
-                <wp:positionV relativeFrom="paragraph">
-                  <wp:posOffset>206406</wp:posOffset>
-                </wp:positionV>
-                <wp:extent cx="1018790" cy="344774"/>
-                <wp:effectExtent l="0" t="0" r="10160" b="17780"/>
-                <wp:wrapNone/>
-                <wp:docPr id="34" name="Rectangle 34"/>
-                <wp:cNvGraphicFramePr/>
-                <a:graphic xmlns:a="http://schemas.openxmlformats.org/drawingml/2006/main">
-                  <a:graphicData uri="http://schemas.microsoft.com/office/word/2010/wordprocessingShape">
-                    <wps:wsp>
-                      <wps:cNvSpPr/>
-                      <wps:spPr>
-                        <a:xfrm>
-                          <a:off x="0" y="0"/>
-                          <a:ext cx="1018790" cy="344774"/>
-                        </a:xfrm>
-                        <a:prstGeom prst="rect">
-                          <a:avLst/>
-                        </a:prstGeom>
-                      </wps:spPr>
-                      <wps:style>
-                        <a:lnRef idx="2">
-                          <a:schemeClr val="accent1"/>
-                        </a:lnRef>
-                        <a:fillRef idx="1">
-                          <a:schemeClr val="lt1"/>
-                        </a:fillRef>
-                        <a:effectRef idx="0">
-                          <a:schemeClr val="accent1"/>
-                        </a:effectRef>
-                        <a:fontRef idx="minor">
-                          <a:schemeClr val="dk1"/>
-                        </a:fontRef>
-                      </wps:style>
-                      <wps:txbx>
-                        <w:txbxContent>
-                          <w:p>
-                            <w:pPr>
-                              <w:rPr>
-                                <w:sz w:val="24"/>
-                              </w:rPr>
-                            </w:pPr>
-                            <w:r>
-                              <w:rPr>
-                                <w:sz w:val="24"/>
-                              </w:rPr>
-                              <w:t>11:00AM</w:t>
-                            </w:r>
-                          </w:p>
-                        </w:txbxContent>
-                      </wps:txbx>
-                      <wps:bodyPr rot="0" spcFirstLastPara="0" vertOverflow="overflow" horzOverflow="overflow" vert="horz" wrap="square" lIns="91440" tIns="45720" rIns="91440" bIns="45720" numCol="1" spcCol="0" rtlCol="0" fromWordArt="0" anchor="ctr" anchorCtr="0" forceAA="0" compatLnSpc="1">
-                        <a:prstTxWarp prst="textNoShape">
-                          <a:avLst/>
-                        </a:prstTxWarp>
-                        <a:noAutofit/>
-                      </wps:bodyPr>
-                    </wps:wsp>
-                  </a:graphicData>
-                </a:graphic>
-                <wp14:sizeRelH relativeFrom="margin">
-                  <wp14:pctWidth>0</wp14:pctWidth>
-                </wp14:sizeRelH>
-                <wp14:sizeRelV relativeFrom="margin">
-                  <wp14:pctHeight>0</wp14:pctHeight>
-                </wp14:sizeRelV>
-              </wp:anchor>
-            </w:drawing>
-          </mc:Choice>
-          <mc:Fallback>
-            <w:pict>
-              <v:rect id="Rectangle 34" o:spid="_x0000_s1034" style="position:absolute;left:0;text-align:left;margin-left:292.6pt;margin-top:16.25pt;width:80.2pt;height:27.15pt;z-index:251714560;visibility:visible;mso-wrap-style:square;mso-width-percent:0;mso-height-percent:0;mso-wrap-distance-left:9pt;mso-wrap-distance-top:0;mso-wrap-distance-right:9pt;mso-wrap-distance-bottom:0;mso-position-horizontal:absolute;mso-position-horizontal-relative:text;mso-position-vertical:absolute;mso-position-vertical-relative:text;mso-width-percent:0;mso-height-percent:0;mso-width-relative:margin;mso-height-relative:margin;v-text-anchor:middle" o:gfxdata="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" fillcolor="white [3201]" strokecolor="#4f81bd [3204]" strokeweight="2pt">
-                <v:textbox>
-                  <w:txbxContent>
-                    <w:p>
-                      <w:pPr>
-                        <w:rPr>
-                          <w:sz w:val="24"/>
-                        </w:rPr>
-                      </w:pPr>
-                      <w:r>
-                        <w:rPr>
-                          <w:sz w:val="24"/>
-                        </w:rPr>
-                        <w:t>11:00AM</w:t>
-                      </w:r>
-                    </w:p>
-                  </w:txbxContent>
-                </v:textbox>
-              </v:rect>
-            </w:pict>
-          </mc:Fallback>
-        </mc:AlternateContent>
-      </w:r>
     </w:p>
     <w:p>
       <w:pPr>
@@ -1666,108 +2006,6 @@
           <w:u w:val="single"/>
         </w:rPr>
       </w:pPr>
-      <w:r>
-        <w:rPr>
-          <w:b/>
-          <w:noProof/>
-          <w:u w:val="single"/>
-        </w:rPr>
-        <mc:AlternateContent>
-          <mc:Choice Requires="wps">
-            <w:drawing>
-              <wp:anchor distT="0" distB="0" distL="114300" distR="114300" simplePos="0" relativeHeight="251715584" behindDoc="0" locked="0" layoutInCell="1" allowOverlap="1" wp14:anchorId="19D6BCC0" wp14:editId="5E13CE97">
-                <wp:simplePos x="0" y="0"/>
-                <wp:positionH relativeFrom="column">
-                  <wp:posOffset>2606467</wp:posOffset>
-                </wp:positionH>
-                <wp:positionV relativeFrom="paragraph">
-                  <wp:posOffset>302916</wp:posOffset>
-                </wp:positionV>
-                <wp:extent cx="2127812" cy="283845"/>
-                <wp:effectExtent l="0" t="0" r="25400" b="20955"/>
-                <wp:wrapNone/>
-                <wp:docPr id="35" name="Rectangle 35"/>
-                <wp:cNvGraphicFramePr/>
-                <a:graphic xmlns:a="http://schemas.openxmlformats.org/drawingml/2006/main">
-                  <a:graphicData uri="http://schemas.microsoft.com/office/word/2010/wordprocessingShape">
-                    <wps:wsp>
-                      <wps:cNvSpPr/>
-                      <wps:spPr>
-                        <a:xfrm>
-                          <a:off x="0" y="0"/>
-                          <a:ext cx="2127812" cy="283845"/>
-                        </a:xfrm>
-                        <a:prstGeom prst="rect">
-                          <a:avLst/>
-                        </a:prstGeom>
-                        <a:solidFill>
-                          <a:srgbClr val="92D050"/>
-                        </a:solidFill>
-                      </wps:spPr>
-                      <wps:style>
-                        <a:lnRef idx="2">
-                          <a:schemeClr val="accent1"/>
-                        </a:lnRef>
-                        <a:fillRef idx="1">
-                          <a:schemeClr val="lt1"/>
-                        </a:fillRef>
-                        <a:effectRef idx="0">
-                          <a:schemeClr val="accent1"/>
-                        </a:effectRef>
-                        <a:fontRef idx="minor">
-                          <a:schemeClr val="dk1"/>
-                        </a:fontRef>
-                      </wps:style>
-                      <wps:txbx>
-                        <w:txbxContent>
-                          <w:p>
-                            <w:pPr>
-                              <w:jc w:val="center"/>
-                            </w:pPr>
-                            <w:r>
-                              <w:t>30 Available token</w:t>
-                            </w:r>
-                          </w:p>
-                        </w:txbxContent>
-                      </wps:txbx>
-                      <wps:bodyPr rot="0" spcFirstLastPara="0" vertOverflow="overflow" horzOverflow="overflow" vert="horz" wrap="square" lIns="91440" tIns="45720" rIns="91440" bIns="45720" numCol="1" spcCol="0" rtlCol="0" fromWordArt="0" anchor="ctr" anchorCtr="0" forceAA="0" compatLnSpc="1">
-                        <a:prstTxWarp prst="textNoShape">
-                          <a:avLst/>
-                        </a:prstTxWarp>
-                        <a:noAutofit/>
-                      </wps:bodyPr>
-                    </wps:wsp>
-                  </a:graphicData>
-                </a:graphic>
-                <wp14:sizeRelH relativeFrom="margin">
-                  <wp14:pctWidth>0</wp14:pctWidth>
-                </wp14:sizeRelH>
-                <wp14:sizeRelV relativeFrom="margin">
-                  <wp14:pctHeight>0</wp14:pctHeight>
-                </wp14:sizeRelV>
-              </wp:anchor>
-            </w:drawing>
-          </mc:Choice>
-          <mc:Fallback>
-            <w:pict>
-              <v:rect id="Rectangle 35" o:spid="_x0000_s1035" style="position:absolute;margin-left:205.25pt;margin-top:23.85pt;width:167.55pt;height:22.35pt;z-index:251715584;visibility:visible;mso-wrap-style:square;mso-width-percent:0;mso-height-percent:0;mso-wrap-distance-left:9pt;mso-wrap-distance-top:0;mso-wrap-distance-right:9pt;mso-wrap-distance-bottom:0;mso-position-horizontal:absolute;mso-position-horizontal-relative:text;mso-position-vertical:absolute;mso-position-vertical-relative:text;mso-width-percent:0;mso-height-percent:0;mso-width-relative:margin;mso-height-relative:margin;v-text-anchor:middle" o:gfxdata="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" fillcolor="#92d050" strokecolor="#4f81bd [3204]" strokeweight="2pt">
-                <v:textbox>
-                  <w:txbxContent>
-                    <w:p>
-                      <w:pPr>
-                        <w:jc w:val="center"/>
-                      </w:pPr>
-                      <w:r>
-                        <w:t>30 Available token</w:t>
-                      </w:r>
-                    </w:p>
-                  </w:txbxContent>
-                </v:textbox>
-              </v:rect>
-            </w:pict>
-          </mc:Fallback>
-        </mc:AlternateContent>
-      </w:r>
     </w:p>
     <w:p>
       <w:pPr>
@@ -1786,217 +2024,6 @@
           <w:u w:val="single"/>
         </w:rPr>
       </w:pPr>
-      <w:r>
-        <w:rPr>
-          <w:b/>
-          <w:noProof/>
-          <w:u w:val="single"/>
-        </w:rPr>
-        <mc:AlternateContent>
-          <mc:Choice Requires="wps">
-            <w:drawing>
-              <wp:anchor distT="0" distB="0" distL="114300" distR="114300" simplePos="0" relativeHeight="251711488" behindDoc="0" locked="0" layoutInCell="1" allowOverlap="1" wp14:anchorId="38E96394" wp14:editId="6C9DEDBE">
-                <wp:simplePos x="0" y="0"/>
-                <wp:positionH relativeFrom="column">
-                  <wp:posOffset>2606467</wp:posOffset>
-                </wp:positionH>
-                <wp:positionV relativeFrom="paragraph">
-                  <wp:posOffset>61855</wp:posOffset>
-                </wp:positionV>
-                <wp:extent cx="2127250" cy="749508"/>
-                <wp:effectExtent l="0" t="0" r="25400" b="12700"/>
-                <wp:wrapNone/>
-                <wp:docPr id="26" name="Rectangle 26"/>
-                <wp:cNvGraphicFramePr/>
-                <a:graphic xmlns:a="http://schemas.openxmlformats.org/drawingml/2006/main">
-                  <a:graphicData uri="http://schemas.microsoft.com/office/word/2010/wordprocessingShape">
-                    <wps:wsp>
-                      <wps:cNvSpPr/>
-                      <wps:spPr>
-                        <a:xfrm>
-                          <a:off x="0" y="0"/>
-                          <a:ext cx="2127250" cy="749508"/>
-                        </a:xfrm>
-                        <a:prstGeom prst="rect">
-                          <a:avLst/>
-                        </a:prstGeom>
-                      </wps:spPr>
-                      <wps:style>
-                        <a:lnRef idx="2">
-                          <a:schemeClr val="accent1"/>
-                        </a:lnRef>
-                        <a:fillRef idx="1">
-                          <a:schemeClr val="lt1"/>
-                        </a:fillRef>
-                        <a:effectRef idx="0">
-                          <a:schemeClr val="accent1"/>
-                        </a:effectRef>
-                        <a:fontRef idx="minor">
-                          <a:schemeClr val="dk1"/>
-                        </a:fontRef>
-                      </wps:style>
-                      <wps:txbx>
-                        <w:txbxContent>
-                          <w:p>
-                            <w:pPr>
-                              <w:jc w:val="center"/>
-                              <w:rPr>
-                                <w:sz w:val="24"/>
-                              </w:rPr>
-                            </w:pPr>
-                            <w:r>
-                              <w:rPr>
-                                <w:sz w:val="24"/>
-                              </w:rPr>
-                              <w:t xml:space="preserve">Near </w:t>
-                            </w:r>
-                            <w:proofErr w:type="spellStart"/>
-                            <w:r>
-                              <w:rPr>
-                                <w:sz w:val="24"/>
-                              </w:rPr>
-                              <w:t>Maheshwari</w:t>
-                            </w:r>
-                            <w:proofErr w:type="spellEnd"/>
-                            <w:r>
-                              <w:rPr>
-                                <w:sz w:val="24"/>
-                              </w:rPr>
-                              <w:t xml:space="preserve"> </w:t>
-                            </w:r>
-                            <w:proofErr w:type="spellStart"/>
-                            <w:r>
-                              <w:rPr>
-                                <w:sz w:val="24"/>
-                              </w:rPr>
-                              <w:t>Udyan</w:t>
-                            </w:r>
-                            <w:proofErr w:type="spellEnd"/>
-                            <w:r>
-                              <w:rPr>
-                                <w:sz w:val="24"/>
-                              </w:rPr>
-                              <w:t xml:space="preserve">, </w:t>
-                            </w:r>
-                            <w:proofErr w:type="spellStart"/>
-                            <w:r>
-                              <w:rPr>
-                                <w:sz w:val="24"/>
-                              </w:rPr>
-                              <w:t>Matunga</w:t>
-                            </w:r>
-                            <w:proofErr w:type="spellEnd"/>
-                            <w:r>
-                              <w:rPr>
-                                <w:sz w:val="24"/>
-                              </w:rPr>
-                              <w:t xml:space="preserve"> East</w:t>
-                            </w:r>
-                            <w:proofErr w:type="gramStart"/>
-                            <w:r>
-                              <w:rPr>
-                                <w:sz w:val="24"/>
-                              </w:rPr>
-                              <w:t>,400019</w:t>
-                            </w:r>
-                            <w:proofErr w:type="gramEnd"/>
-                          </w:p>
-                        </w:txbxContent>
-                      </wps:txbx>
-                      <wps:bodyPr rot="0" spcFirstLastPara="0" vertOverflow="overflow" horzOverflow="overflow" vert="horz" wrap="square" lIns="91440" tIns="45720" rIns="91440" bIns="45720" numCol="1" spcCol="0" rtlCol="0" fromWordArt="0" anchor="ctr" anchorCtr="0" forceAA="0" compatLnSpc="1">
-                        <a:prstTxWarp prst="textNoShape">
-                          <a:avLst/>
-                        </a:prstTxWarp>
-                        <a:noAutofit/>
-                      </wps:bodyPr>
-                    </wps:wsp>
-                  </a:graphicData>
-                </a:graphic>
-                <wp14:sizeRelH relativeFrom="margin">
-                  <wp14:pctWidth>0</wp14:pctWidth>
-                </wp14:sizeRelH>
-                <wp14:sizeRelV relativeFrom="margin">
-                  <wp14:pctHeight>0</wp14:pctHeight>
-                </wp14:sizeRelV>
-              </wp:anchor>
-            </w:drawing>
-          </mc:Choice>
-          <mc:Fallback>
-            <w:pict>
-              <v:rect id="Rectangle 26" o:spid="_x0000_s1036" style="position:absolute;left:0;text-align:left;margin-left:205.25pt;margin-top:4.85pt;width:167.5pt;height:59pt;z-index:251711488;visibility:visible;mso-wrap-style:square;mso-width-percent:0;mso-height-percent:0;mso-wrap-distance-left:9pt;mso-wrap-distance-top:0;mso-wrap-distance-right:9pt;mso-wrap-distance-bottom:0;mso-position-horizontal:absolute;mso-position-horizontal-relative:text;mso-position-vertical:absolute;mso-position-vertical-relative:text;mso-width-percent:0;mso-height-percent:0;mso-width-relative:margin;mso-height-relative:margin;v-text-anchor:middle" o:gfxdata="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" fillcolor="white [3201]" strokecolor="#4f81bd [3204]" strokeweight="2pt">
-                <v:textbox>
-                  <w:txbxContent>
-                    <w:p>
-                      <w:pPr>
-                        <w:jc w:val="center"/>
-                        <w:rPr>
-                          <w:sz w:val="24"/>
-                        </w:rPr>
-                      </w:pPr>
-                      <w:r>
-                        <w:rPr>
-                          <w:sz w:val="24"/>
-                        </w:rPr>
-                        <w:t xml:space="preserve">Near </w:t>
-                      </w:r>
-                      <w:proofErr w:type="spellStart"/>
-                      <w:r>
-                        <w:rPr>
-                          <w:sz w:val="24"/>
-                        </w:rPr>
-                        <w:t>Maheshwari</w:t>
-                      </w:r>
-                      <w:proofErr w:type="spellEnd"/>
-                      <w:r>
-                        <w:rPr>
-                          <w:sz w:val="24"/>
-                        </w:rPr>
-                        <w:t xml:space="preserve"> </w:t>
-                      </w:r>
-                      <w:proofErr w:type="spellStart"/>
-                      <w:r>
-                        <w:rPr>
-                          <w:sz w:val="24"/>
-                        </w:rPr>
-                        <w:t>Udyan</w:t>
-                      </w:r>
-                      <w:proofErr w:type="spellEnd"/>
-                      <w:r>
-                        <w:rPr>
-                          <w:sz w:val="24"/>
-                        </w:rPr>
-                        <w:t xml:space="preserve">, </w:t>
-                      </w:r>
-                      <w:proofErr w:type="spellStart"/>
-                      <w:r>
-                        <w:rPr>
-                          <w:sz w:val="24"/>
-                        </w:rPr>
-                        <w:t>Matunga</w:t>
-                      </w:r>
-                      <w:proofErr w:type="spellEnd"/>
-                      <w:r>
-                        <w:rPr>
-                          <w:sz w:val="24"/>
-                        </w:rPr>
-                        <w:t xml:space="preserve"> East</w:t>
-                      </w:r>
-                      <w:proofErr w:type="gramStart"/>
-                      <w:r>
-                        <w:rPr>
-                          <w:sz w:val="24"/>
-                        </w:rPr>
-                        <w:t>,400019</w:t>
-                      </w:r>
-                      <w:proofErr w:type="gramEnd"/>
-                    </w:p>
-                  </w:txbxContent>
-                </v:textbox>
-              </v:rect>
-            </w:pict>
-          </mc:Fallback>
-        </mc:AlternateContent>
-      </w:r>
     </w:p>
     <w:p>
       <w:pPr>
@@ -2015,8 +2042,6 @@
           <w:u w:val="single"/>
         </w:rPr>
       </w:pPr>
-      <w:bookmarkStart w:id="0" w:name="_GoBack"/>
-      <w:bookmarkEnd w:id="0"/>
     </w:p>
     <w:p>
       <w:pPr>
@@ -2025,155 +2050,6 @@
           <w:b/>
           <w:u w:val="single"/>
         </w:rPr>
-      </w:pPr>
-      <w:r>
-        <w:rPr>
-          <w:b/>
-          <w:noProof/>
-          <w:u w:val="single"/>
-        </w:rPr>
-        <mc:AlternateContent>
-          <mc:Choice Requires="wps">
-            <w:drawing>
-              <wp:anchor distT="0" distB="0" distL="114300" distR="114300" simplePos="0" relativeHeight="251718656" behindDoc="0" locked="0" layoutInCell="1" allowOverlap="1" wp14:anchorId="01B68F15" wp14:editId="539BD23F">
-                <wp:simplePos x="0" y="0"/>
-                <wp:positionH relativeFrom="column">
-                  <wp:posOffset>3131123</wp:posOffset>
-                </wp:positionH>
-                <wp:positionV relativeFrom="paragraph">
-                  <wp:posOffset>66571</wp:posOffset>
-                </wp:positionV>
-                <wp:extent cx="1049312" cy="254833"/>
-                <wp:effectExtent l="0" t="0" r="17780" b="12065"/>
-                <wp:wrapNone/>
-                <wp:docPr id="41" name="Rectangle 41"/>
-                <wp:cNvGraphicFramePr/>
-                <a:graphic xmlns:a="http://schemas.openxmlformats.org/drawingml/2006/main">
-                  <a:graphicData uri="http://schemas.microsoft.com/office/word/2010/wordprocessingShape">
-                    <wps:wsp>
-                      <wps:cNvSpPr/>
-                      <wps:spPr>
-                        <a:xfrm>
-                          <a:off x="0" y="0"/>
-                          <a:ext cx="1049312" cy="254833"/>
-                        </a:xfrm>
-                        <a:prstGeom prst="rect">
-                          <a:avLst/>
-                        </a:prstGeom>
-                      </wps:spPr>
-                      <wps:style>
-                        <a:lnRef idx="2">
-                          <a:schemeClr val="accent2">
-                            <a:shade val="50000"/>
-                          </a:schemeClr>
-                        </a:lnRef>
-                        <a:fillRef idx="1">
-                          <a:schemeClr val="accent2"/>
-                        </a:fillRef>
-                        <a:effectRef idx="0">
-                          <a:schemeClr val="accent2"/>
-                        </a:effectRef>
-                        <a:fontRef idx="minor">
-                          <a:schemeClr val="lt1"/>
-                        </a:fontRef>
-                      </wps:style>
-                      <wps:txbx>
-                        <w:txbxContent>
-                          <w:p>
-                            <w:pPr>
-                              <w:jc w:val="center"/>
-                              <w:rPr>
-                                <w:sz w:val="24"/>
-                              </w:rPr>
-                            </w:pPr>
-                            <w:r>
-                              <w:rPr>
-                                <w:sz w:val="24"/>
-                              </w:rPr>
-                              <w:t>Start</w:t>
-                            </w:r>
-                          </w:p>
-                        </w:txbxContent>
-                      </wps:txbx>
-                      <wps:bodyPr rot="0" spcFirstLastPara="0" vertOverflow="overflow" horzOverflow="overflow" vert="horz" wrap="square" lIns="91440" tIns="45720" rIns="91440" bIns="45720" numCol="1" spcCol="0" rtlCol="0" fromWordArt="0" anchor="ctr" anchorCtr="0" forceAA="0" compatLnSpc="1">
-                        <a:prstTxWarp prst="textNoShape">
-                          <a:avLst/>
-                        </a:prstTxWarp>
-                        <a:noAutofit/>
-                      </wps:bodyPr>
-                    </wps:wsp>
-                  </a:graphicData>
-                </a:graphic>
-              </wp:anchor>
-            </w:drawing>
-          </mc:Choice>
-          <mc:Fallback>
-            <w:pict>
-              <v:rect id="Rectangle 41" o:spid="_x0000_s1037" style="position:absolute;left:0;text-align:left;margin-left:246.55pt;margin-top:5.25pt;width:82.6pt;height:20.05pt;z-index:251718656;visibility:visible;mso-wrap-style:square;mso-wrap-distance-left:9pt;mso-wrap-distance-top:0;mso-wrap-distance-right:9pt;mso-wrap-distance-bottom:0;mso-position-horizontal:absolute;mso-position-horizontal-relative:text;mso-position-vertical:absolute;mso-position-vertical-relative:text;v-text-anchor:middle" o:gfxdata="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" fillcolor="#c0504d [3205]" strokecolor="#622423 [1605]" strokeweight="2pt">
-                <v:textbox>
-                  <w:txbxContent>
-                    <w:p>
-                      <w:pPr>
-                        <w:jc w:val="center"/>
-                        <w:rPr>
-                          <w:sz w:val="24"/>
-                        </w:rPr>
-                      </w:pPr>
-                      <w:r>
-                        <w:rPr>
-                          <w:sz w:val="24"/>
-                        </w:rPr>
-                        <w:t>Start</w:t>
-                      </w:r>
-                    </w:p>
-                  </w:txbxContent>
-                </v:textbox>
-              </v:rect>
-            </w:pict>
-          </mc:Fallback>
-        </mc:AlternateContent>
-      </w:r>
-    </w:p>
-    <w:p>
-      <w:pPr>
-        <w:tabs>
-          <w:tab w:val="left" w:pos="7305"/>
-        </w:tabs>
-      </w:pPr>
-    </w:p>
-    <w:p>
-      <w:pPr>
-        <w:tabs>
-          <w:tab w:val="left" w:pos="7305"/>
-        </w:tabs>
-      </w:pPr>
-    </w:p>
-    <w:p>
-      <w:pPr>
-        <w:tabs>
-          <w:tab w:val="left" w:pos="7305"/>
-        </w:tabs>
-      </w:pPr>
-    </w:p>
-    <w:p>
-      <w:pPr>
-        <w:tabs>
-          <w:tab w:val="left" w:pos="7305"/>
-        </w:tabs>
-      </w:pPr>
-    </w:p>
-    <w:p>
-      <w:pPr>
-        <w:tabs>
-          <w:tab w:val="left" w:pos="7305"/>
-        </w:tabs>
-      </w:pPr>
-    </w:p>
-    <w:p>
-      <w:pPr>
-        <w:tabs>
-          <w:tab w:val="left" w:pos="7305"/>
-        </w:tabs>
       </w:pPr>
     </w:p>
     <w:p>
@@ -2212,26 +2088,49 @@
         <w:jc w:val="center"/>
         <w:rPr>
           <w:b/>
-          <w:sz w:val="28"/>
+          <w:sz w:val="36"/>
           <w:u w:val="single"/>
         </w:rPr>
       </w:pPr>
       <w:r>
         <w:rPr>
           <w:b/>
-          <w:sz w:val="28"/>
+          <w:sz w:val="36"/>
           <w:u w:val="single"/>
         </w:rPr>
-        <w:t>On Start/Continue</w:t>
+        <w:t xml:space="preserve">On </w:t>
       </w:r>
       <w:r>
         <w:rPr>
           <w:b/>
-          <w:sz w:val="28"/>
+          <w:sz w:val="36"/>
           <w:u w:val="single"/>
         </w:rPr>
-        <w:t xml:space="preserve"> Token</w:t>
-      </w:r>
+        <w:t>Continue</w:t>
+      </w:r>
+      <w:r>
+        <w:rPr>
+          <w:b/>
+          <w:sz w:val="36"/>
+          <w:u w:val="single"/>
+        </w:rPr>
+        <w:t xml:space="preserve"> Session</w:t>
+      </w:r>
+    </w:p>
+    <w:p>
+      <w:pPr>
+        <w:tabs>
+          <w:tab w:val="left" w:pos="3073"/>
+        </w:tabs>
+        <w:jc w:val="center"/>
+        <w:rPr>
+          <w:b/>
+          <w:sz w:val="36"/>
+          <w:u w:val="single"/>
+        </w:rPr>
+      </w:pPr>
+      <w:bookmarkStart w:id="0" w:name="_GoBack"/>
+      <w:bookmarkEnd w:id="0"/>
     </w:p>
     <w:p>
       <w:pPr>
@@ -2903,24 +2802,6 @@
           <w:tab w:val="left" w:pos="7995"/>
         </w:tabs>
       </w:pPr>
-      <w:r>
-        <w:rPr>
-          <w:sz w:val="48"/>
-        </w:rPr>
-        <w:t xml:space="preserve">--------------   </w:t>
-      </w:r>
-      <w:r>
-        <w:rPr>
-          <w:sz w:val="48"/>
-        </w:rPr>
-        <w:t>To be added later</w:t>
-      </w:r>
-      <w:r>
-        <w:rPr>
-          <w:sz w:val="48"/>
-        </w:rPr>
-        <w:t xml:space="preserve">   -------------</w:t>
-      </w:r>
     </w:p>
     <w:p>
       <w:pPr>
@@ -2928,6 +2809,1155 @@
           <w:tab w:val="left" w:pos="7995"/>
         </w:tabs>
       </w:pPr>
+    </w:p>
+    <w:p>
+      <w:pPr>
+        <w:tabs>
+          <w:tab w:val="left" w:pos="7995"/>
+        </w:tabs>
+      </w:pPr>
+    </w:p>
+    <w:p>
+      <w:pPr>
+        <w:tabs>
+          <w:tab w:val="left" w:pos="7995"/>
+        </w:tabs>
+      </w:pPr>
+    </w:p>
+    <w:p>
+      <w:pPr>
+        <w:tabs>
+          <w:tab w:val="left" w:pos="7995"/>
+        </w:tabs>
+      </w:pPr>
+    </w:p>
+    <w:p>
+      <w:pPr>
+        <w:tabs>
+          <w:tab w:val="left" w:pos="7995"/>
+        </w:tabs>
+        <w:jc w:val="center"/>
+        <w:rPr>
+          <w:b/>
+          <w:sz w:val="48"/>
+          <w:u w:val="single"/>
+        </w:rPr>
+      </w:pPr>
+      <w:r>
+        <w:rPr>
+          <w:b/>
+          <w:sz w:val="48"/>
+          <w:u w:val="single"/>
+        </w:rPr>
+        <w:lastRenderedPageBreak/>
+        <w:t>On Complete Session</w:t>
+      </w:r>
+    </w:p>
+    <w:p>
+      <w:pPr>
+        <w:tabs>
+          <w:tab w:val="left" w:pos="7995"/>
+        </w:tabs>
+        <w:rPr>
+          <w:sz w:val="48"/>
+        </w:rPr>
+      </w:pPr>
+    </w:p>
+    <w:p>
+      <w:pPr>
+        <w:tabs>
+          <w:tab w:val="left" w:pos="7995"/>
+        </w:tabs>
+        <w:rPr>
+          <w:sz w:val="48"/>
+        </w:rPr>
+      </w:pPr>
+      <w:r>
+        <w:rPr>
+          <w:noProof/>
+          <w:sz w:val="48"/>
+        </w:rPr>
+        <mc:AlternateContent>
+          <mc:Choice Requires="wps">
+            <w:drawing>
+              <wp:anchor distT="0" distB="0" distL="114300" distR="114300" simplePos="0" relativeHeight="251726848" behindDoc="0" locked="0" layoutInCell="1" allowOverlap="1" wp14:anchorId="16ED402D" wp14:editId="26C3CC6D">
+                <wp:simplePos x="0" y="0"/>
+                <wp:positionH relativeFrom="column">
+                  <wp:posOffset>2052320</wp:posOffset>
+                </wp:positionH>
+                <wp:positionV relativeFrom="paragraph">
+                  <wp:posOffset>198755</wp:posOffset>
+                </wp:positionV>
+                <wp:extent cx="478790" cy="299720"/>
+                <wp:effectExtent l="0" t="0" r="0" b="0"/>
+                <wp:wrapNone/>
+                <wp:docPr id="3" name="Equal 3"/>
+                <wp:cNvGraphicFramePr/>
+                <a:graphic xmlns:a="http://schemas.openxmlformats.org/drawingml/2006/main">
+                  <a:graphicData uri="http://schemas.microsoft.com/office/word/2010/wordprocessingShape">
+                    <wps:wsp>
+                      <wps:cNvSpPr/>
+                      <wps:spPr>
+                        <a:xfrm>
+                          <a:off x="0" y="0"/>
+                          <a:ext cx="478790" cy="299720"/>
+                        </a:xfrm>
+                        <a:prstGeom prst="mathEqual">
+                          <a:avLst/>
+                        </a:prstGeom>
+                      </wps:spPr>
+                      <wps:style>
+                        <a:lnRef idx="2">
+                          <a:schemeClr val="accent1"/>
+                        </a:lnRef>
+                        <a:fillRef idx="1">
+                          <a:schemeClr val="lt1"/>
+                        </a:fillRef>
+                        <a:effectRef idx="0">
+                          <a:schemeClr val="accent1"/>
+                        </a:effectRef>
+                        <a:fontRef idx="minor">
+                          <a:schemeClr val="dk1"/>
+                        </a:fontRef>
+                      </wps:style>
+                      <wps:bodyPr rot="0" spcFirstLastPara="0" vertOverflow="overflow" horzOverflow="overflow" vert="horz" wrap="square" lIns="91440" tIns="45720" rIns="91440" bIns="45720" numCol="1" spcCol="0" rtlCol="0" fromWordArt="0" anchor="ctr" anchorCtr="0" forceAA="0" compatLnSpc="1">
+                        <a:prstTxWarp prst="textNoShape">
+                          <a:avLst/>
+                        </a:prstTxWarp>
+                        <a:noAutofit/>
+                      </wps:bodyPr>
+                    </wps:wsp>
+                  </a:graphicData>
+                </a:graphic>
+              </wp:anchor>
+            </w:drawing>
+          </mc:Choice>
+          <mc:Fallback>
+            <w:pict>
+              <v:shape id="Equal 3" o:spid="_x0000_s1026" style="position:absolute;margin-left:161.6pt;margin-top:15.65pt;width:37.7pt;height:23.6pt;z-index:251726848;visibility:visible;mso-wrap-style:square;mso-wrap-distance-left:9pt;mso-wrap-distance-top:0;mso-wrap-distance-right:9pt;mso-wrap-distance-bottom:0;mso-position-horizontal:absolute;mso-position-horizontal-relative:text;mso-position-vertical:absolute;mso-position-vertical-relative:text;v-text-anchor:middle" coordsize="478790,299720" o:gfxdata="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" path="m63464,61742r351862,l415326,132236r-351862,l63464,61742xm63464,167484r351862,l415326,237978r-351862,l63464,167484xe" fillcolor="white [3201]" strokecolor="#4f81bd [3204]" strokeweight="2pt">
+                <v:path arrowok="t" o:connecttype="custom" o:connectlocs="63464,61742;415326,61742;415326,132236;63464,132236;63464,61742;63464,167484;415326,167484;415326,237978;63464,237978;63464,167484" o:connectangles="0,0,0,0,0,0,0,0,0,0"/>
+              </v:shape>
+            </w:pict>
+          </mc:Fallback>
+        </mc:AlternateContent>
+      </w:r>
+      <w:r>
+        <w:rPr>
+          <w:noProof/>
+          <w:sz w:val="48"/>
+        </w:rPr>
+        <mc:AlternateContent>
+          <mc:Choice Requires="wps">
+            <w:drawing>
+              <wp:anchor distT="0" distB="0" distL="114300" distR="114300" simplePos="0" relativeHeight="251725824" behindDoc="0" locked="0" layoutInCell="1" allowOverlap="1" wp14:anchorId="6A02A078" wp14:editId="01D30180">
+                <wp:simplePos x="0" y="0"/>
+                <wp:positionH relativeFrom="column">
+                  <wp:posOffset>2734945</wp:posOffset>
+                </wp:positionH>
+                <wp:positionV relativeFrom="paragraph">
+                  <wp:posOffset>542925</wp:posOffset>
+                </wp:positionV>
+                <wp:extent cx="1528445" cy="393700"/>
+                <wp:effectExtent l="0" t="0" r="14605" b="25400"/>
+                <wp:wrapNone/>
+                <wp:docPr id="2" name="Rectangle 2"/>
+                <wp:cNvGraphicFramePr/>
+                <a:graphic xmlns:a="http://schemas.openxmlformats.org/drawingml/2006/main">
+                  <a:graphicData uri="http://schemas.microsoft.com/office/word/2010/wordprocessingShape">
+                    <wps:wsp>
+                      <wps:cNvSpPr/>
+                      <wps:spPr>
+                        <a:xfrm>
+                          <a:off x="0" y="0"/>
+                          <a:ext cx="1528445" cy="393700"/>
+                        </a:xfrm>
+                        <a:prstGeom prst="rect">
+                          <a:avLst/>
+                        </a:prstGeom>
+                      </wps:spPr>
+                      <wps:style>
+                        <a:lnRef idx="2">
+                          <a:schemeClr val="accent1"/>
+                        </a:lnRef>
+                        <a:fillRef idx="1">
+                          <a:schemeClr val="lt1"/>
+                        </a:fillRef>
+                        <a:effectRef idx="0">
+                          <a:schemeClr val="accent1"/>
+                        </a:effectRef>
+                        <a:fontRef idx="minor">
+                          <a:schemeClr val="dk1"/>
+                        </a:fontRef>
+                      </wps:style>
+                      <wps:txbx>
+                        <w:txbxContent>
+                          <w:p>
+                            <w:pPr>
+                              <w:rPr>
+                                <w:sz w:val="32"/>
+                              </w:rPr>
+                            </w:pPr>
+                            <w:r>
+                              <w:rPr>
+                                <w:sz w:val="32"/>
+                              </w:rPr>
+                              <w:t xml:space="preserve"> Dr. Mehta</w:t>
+                            </w:r>
+                          </w:p>
+                        </w:txbxContent>
+                      </wps:txbx>
+                      <wps:bodyPr rot="0" spcFirstLastPara="0" vertOverflow="overflow" horzOverflow="overflow" vert="horz" wrap="square" lIns="91440" tIns="45720" rIns="91440" bIns="45720" numCol="1" spcCol="0" rtlCol="0" fromWordArt="0" anchor="ctr" anchorCtr="0" forceAA="0" compatLnSpc="1">
+                        <a:prstTxWarp prst="textNoShape">
+                          <a:avLst/>
+                        </a:prstTxWarp>
+                        <a:noAutofit/>
+                      </wps:bodyPr>
+                    </wps:wsp>
+                  </a:graphicData>
+                </a:graphic>
+                <wp14:sizeRelV relativeFrom="margin">
+                  <wp14:pctHeight>0</wp14:pctHeight>
+                </wp14:sizeRelV>
+              </wp:anchor>
+            </w:drawing>
+          </mc:Choice>
+          <mc:Fallback>
+            <w:pict>
+              <v:rect id="Rectangle 2" o:spid="_x0000_s1041" style="position:absolute;margin-left:215.35pt;margin-top:42.75pt;width:120.35pt;height:31pt;z-index:251725824;visibility:visible;mso-wrap-style:square;mso-height-percent:0;mso-wrap-distance-left:9pt;mso-wrap-distance-top:0;mso-wrap-distance-right:9pt;mso-wrap-distance-bottom:0;mso-position-horizontal:absolute;mso-position-horizontal-relative:text;mso-position-vertical:absolute;mso-position-vertical-relative:text;mso-height-percent:0;mso-height-relative:margin;v-text-anchor:middle" o:gfxdata="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" fillcolor="white [3201]" strokecolor="#4f81bd [3204]" strokeweight="2pt">
+                <v:textbox>
+                  <w:txbxContent>
+                    <w:p>
+                      <w:pPr>
+                        <w:rPr>
+                          <w:sz w:val="32"/>
+                        </w:rPr>
+                      </w:pPr>
+                      <w:r>
+                        <w:rPr>
+                          <w:sz w:val="32"/>
+                        </w:rPr>
+                        <w:t xml:space="preserve"> Dr. Mehta</w:t>
+                      </w:r>
+                    </w:p>
+                  </w:txbxContent>
+                </v:textbox>
+              </v:rect>
+            </w:pict>
+          </mc:Fallback>
+        </mc:AlternateContent>
+      </w:r>
+      <w:r>
+        <w:rPr>
+          <w:noProof/>
+          <w:sz w:val="48"/>
+        </w:rPr>
+        <mc:AlternateContent>
+          <mc:Choice Requires="wps">
+            <w:drawing>
+              <wp:anchor distT="0" distB="0" distL="114300" distR="114300" simplePos="0" relativeHeight="251724800" behindDoc="0" locked="0" layoutInCell="1" allowOverlap="1" wp14:anchorId="3983C94C" wp14:editId="0FCE411A">
+                <wp:simplePos x="0" y="0"/>
+                <wp:positionH relativeFrom="margin">
+                  <wp:posOffset>2036445</wp:posOffset>
+                </wp:positionH>
+                <wp:positionV relativeFrom="paragraph">
+                  <wp:posOffset>181610</wp:posOffset>
+                </wp:positionV>
+                <wp:extent cx="2931795" cy="3865245"/>
+                <wp:effectExtent l="57150" t="38100" r="78105" b="97155"/>
+                <wp:wrapNone/>
+                <wp:docPr id="1" name="Rectangle 1"/>
+                <wp:cNvGraphicFramePr/>
+                <a:graphic xmlns:a="http://schemas.openxmlformats.org/drawingml/2006/main">
+                  <a:graphicData uri="http://schemas.microsoft.com/office/word/2010/wordprocessingShape">
+                    <wps:wsp>
+                      <wps:cNvSpPr/>
+                      <wps:spPr>
+                        <a:xfrm>
+                          <a:off x="0" y="0"/>
+                          <a:ext cx="2931795" cy="3865245"/>
+                        </a:xfrm>
+                        <a:prstGeom prst="rect">
+                          <a:avLst/>
+                        </a:prstGeom>
+                      </wps:spPr>
+                      <wps:style>
+                        <a:lnRef idx="1">
+                          <a:schemeClr val="accent1"/>
+                        </a:lnRef>
+                        <a:fillRef idx="2">
+                          <a:schemeClr val="accent1"/>
+                        </a:fillRef>
+                        <a:effectRef idx="1">
+                          <a:schemeClr val="accent1"/>
+                        </a:effectRef>
+                        <a:fontRef idx="minor">
+                          <a:schemeClr val="dk1"/>
+                        </a:fontRef>
+                      </wps:style>
+                      <wps:bodyPr rot="0" spcFirstLastPara="0" vertOverflow="overflow" horzOverflow="overflow" vert="horz" wrap="square" lIns="91440" tIns="45720" rIns="91440" bIns="45720" numCol="1" spcCol="0" rtlCol="0" fromWordArt="0" anchor="ctr" anchorCtr="0" forceAA="0" compatLnSpc="1">
+                        <a:prstTxWarp prst="textNoShape">
+                          <a:avLst/>
+                        </a:prstTxWarp>
+                        <a:noAutofit/>
+                      </wps:bodyPr>
+                    </wps:wsp>
+                  </a:graphicData>
+                </a:graphic>
+                <wp14:sizeRelH relativeFrom="margin">
+                  <wp14:pctWidth>0</wp14:pctWidth>
+                </wp14:sizeRelH>
+                <wp14:sizeRelV relativeFrom="margin">
+                  <wp14:pctHeight>0</wp14:pctHeight>
+                </wp14:sizeRelV>
+              </wp:anchor>
+            </w:drawing>
+          </mc:Choice>
+          <mc:Fallback>
+            <w:pict>
+              <v:rect id="Rectangle 1" o:spid="_x0000_s1026" style="position:absolute;margin-left:160.35pt;margin-top:14.3pt;width:230.85pt;height:304.35pt;z-index:251724800;visibility:visible;mso-wrap-style:square;mso-width-percent:0;mso-height-percent:0;mso-wrap-distance-left:9pt;mso-wrap-distance-top:0;mso-wrap-distance-right:9pt;mso-wrap-distance-bottom:0;mso-position-horizontal:absolute;mso-position-horizontal-relative:margin;mso-position-vertical:absolute;mso-position-vertical-relative:text;mso-width-percent:0;mso-height-percent:0;mso-width-relative:margin;mso-height-relative:margin;v-text-anchor:middle" o:gfxdata="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" fillcolor="#a7bfde [1620]" strokecolor="#4579b8 [3044]">
+                <v:fill color2="#e4ecf5 [500]" rotate="t" angle="180" colors="0 #a3c4ff;22938f #bfd5ff;1 #e5eeff" focus="100%" type="gradient"/>
+                <v:shadow on="t" color="black" opacity="24903f" origin=",.5" offset="0,.55556mm"/>
+                <w10:wrap anchorx="margin"/>
+              </v:rect>
+            </w:pict>
+          </mc:Fallback>
+        </mc:AlternateContent>
+      </w:r>
+    </w:p>
+    <w:p>
+      <w:pPr>
+        <w:tabs>
+          <w:tab w:val="left" w:pos="7995"/>
+        </w:tabs>
+        <w:rPr>
+          <w:sz w:val="48"/>
+        </w:rPr>
+      </w:pPr>
+    </w:p>
+    <w:p>
+      <w:pPr>
+        <w:tabs>
+          <w:tab w:val="left" w:pos="7995"/>
+        </w:tabs>
+        <w:rPr>
+          <w:sz w:val="48"/>
+        </w:rPr>
+      </w:pPr>
+      <w:r>
+        <w:rPr>
+          <w:noProof/>
+          <w:sz w:val="48"/>
+        </w:rPr>
+        <mc:AlternateContent>
+          <mc:Choice Requires="wps">
+            <w:drawing>
+              <wp:anchor distT="0" distB="0" distL="114300" distR="114300" simplePos="0" relativeHeight="251728896" behindDoc="0" locked="0" layoutInCell="1" allowOverlap="1" wp14:anchorId="76A449C6" wp14:editId="17AF2E23">
+                <wp:simplePos x="0" y="0"/>
+                <wp:positionH relativeFrom="column">
+                  <wp:posOffset>2526665</wp:posOffset>
+                </wp:positionH>
+                <wp:positionV relativeFrom="paragraph">
+                  <wp:posOffset>286385</wp:posOffset>
+                </wp:positionV>
+                <wp:extent cx="1094105" cy="673735"/>
+                <wp:effectExtent l="0" t="0" r="10795" b="12065"/>
+                <wp:wrapNone/>
+                <wp:docPr id="4" name="Rectangle 4"/>
+                <wp:cNvGraphicFramePr/>
+                <a:graphic xmlns:a="http://schemas.openxmlformats.org/drawingml/2006/main">
+                  <a:graphicData uri="http://schemas.microsoft.com/office/word/2010/wordprocessingShape">
+                    <wps:wsp>
+                      <wps:cNvSpPr/>
+                      <wps:spPr>
+                        <a:xfrm>
+                          <a:off x="0" y="0"/>
+                          <a:ext cx="1094105" cy="673735"/>
+                        </a:xfrm>
+                        <a:prstGeom prst="rect">
+                          <a:avLst/>
+                        </a:prstGeom>
+                      </wps:spPr>
+                      <wps:style>
+                        <a:lnRef idx="2">
+                          <a:schemeClr val="accent1"/>
+                        </a:lnRef>
+                        <a:fillRef idx="1">
+                          <a:schemeClr val="lt1"/>
+                        </a:fillRef>
+                        <a:effectRef idx="0">
+                          <a:schemeClr val="accent1"/>
+                        </a:effectRef>
+                        <a:fontRef idx="minor">
+                          <a:schemeClr val="dk1"/>
+                        </a:fontRef>
+                      </wps:style>
+                      <wps:txbx>
+                        <w:txbxContent>
+                          <w:p>
+                            <w:pPr>
+                              <w:jc w:val="center"/>
+                              <w:rPr>
+                                <w:sz w:val="2"/>
+                              </w:rPr>
+                            </w:pPr>
+                            <w:r>
+                              <w:rPr>
+                                <w:sz w:val="24"/>
+                              </w:rPr>
+                              <w:t>Monday</w:t>
+                            </w:r>
+                          </w:p>
+                          <w:p>
+                            <w:pPr>
+                              <w:jc w:val="center"/>
+                              <w:rPr>
+                                <w:sz w:val="24"/>
+                              </w:rPr>
+                            </w:pPr>
+                            <w:r>
+                              <w:rPr>
+                                <w:sz w:val="24"/>
+                              </w:rPr>
+                              <w:t>11-10-2018</w:t>
+                            </w:r>
+                          </w:p>
+                        </w:txbxContent>
+                      </wps:txbx>
+                      <wps:bodyPr rot="0" spcFirstLastPara="0" vertOverflow="overflow" horzOverflow="overflow" vert="horz" wrap="square" lIns="91440" tIns="45720" rIns="91440" bIns="45720" numCol="1" spcCol="0" rtlCol="0" fromWordArt="0" anchor="ctr" anchorCtr="0" forceAA="0" compatLnSpc="1">
+                        <a:prstTxWarp prst="textNoShape">
+                          <a:avLst/>
+                        </a:prstTxWarp>
+                        <a:noAutofit/>
+                      </wps:bodyPr>
+                    </wps:wsp>
+                  </a:graphicData>
+                </a:graphic>
+                <wp14:sizeRelH relativeFrom="margin">
+                  <wp14:pctWidth>0</wp14:pctWidth>
+                </wp14:sizeRelH>
+                <wp14:sizeRelV relativeFrom="margin">
+                  <wp14:pctHeight>0</wp14:pctHeight>
+                </wp14:sizeRelV>
+              </wp:anchor>
+            </w:drawing>
+          </mc:Choice>
+          <mc:Fallback>
+            <w:pict>
+              <v:rect id="Rectangle 4" o:spid="_x0000_s1042" style="position:absolute;margin-left:198.95pt;margin-top:22.55pt;width:86.15pt;height:53.05pt;z-index:251728896;visibility:visible;mso-wrap-style:square;mso-width-percent:0;mso-height-percent:0;mso-wrap-distance-left:9pt;mso-wrap-distance-top:0;mso-wrap-distance-right:9pt;mso-wrap-distance-bottom:0;mso-position-horizontal:absolute;mso-position-horizontal-relative:text;mso-position-vertical:absolute;mso-position-vertical-relative:text;mso-width-percent:0;mso-height-percent:0;mso-width-relative:margin;mso-height-relative:margin;v-text-anchor:middle" o:gfxdata="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" fillcolor="white [3201]" strokecolor="#4f81bd [3204]" strokeweight="2pt">
+                <v:textbox>
+                  <w:txbxContent>
+                    <w:p>
+                      <w:pPr>
+                        <w:jc w:val="center"/>
+                        <w:rPr>
+                          <w:sz w:val="2"/>
+                        </w:rPr>
+                      </w:pPr>
+                      <w:r>
+                        <w:rPr>
+                          <w:sz w:val="24"/>
+                        </w:rPr>
+                        <w:t>Monday</w:t>
+                      </w:r>
+                    </w:p>
+                    <w:p>
+                      <w:pPr>
+                        <w:jc w:val="center"/>
+                        <w:rPr>
+                          <w:sz w:val="24"/>
+                        </w:rPr>
+                      </w:pPr>
+                      <w:r>
+                        <w:rPr>
+                          <w:sz w:val="24"/>
+                        </w:rPr>
+                        <w:t>11-10-2018</w:t>
+                      </w:r>
+                    </w:p>
+                  </w:txbxContent>
+                </v:textbox>
+              </v:rect>
+            </w:pict>
+          </mc:Fallback>
+        </mc:AlternateContent>
+      </w:r>
+      <w:r>
+        <w:rPr>
+          <w:noProof/>
+          <w:sz w:val="48"/>
+        </w:rPr>
+        <mc:AlternateContent>
+          <mc:Choice Requires="wps">
+            <w:drawing>
+              <wp:anchor distT="0" distB="0" distL="114300" distR="114300" simplePos="0" relativeHeight="251729920" behindDoc="0" locked="0" layoutInCell="1" allowOverlap="1" wp14:anchorId="3689BC46" wp14:editId="5D088ED0">
+                <wp:simplePos x="0" y="0"/>
+                <wp:positionH relativeFrom="column">
+                  <wp:posOffset>3620770</wp:posOffset>
+                </wp:positionH>
+                <wp:positionV relativeFrom="paragraph">
+                  <wp:posOffset>286385</wp:posOffset>
+                </wp:positionV>
+                <wp:extent cx="1033780" cy="329565"/>
+                <wp:effectExtent l="0" t="0" r="13970" b="13335"/>
+                <wp:wrapNone/>
+                <wp:docPr id="5" name="Rectangle 5"/>
+                <wp:cNvGraphicFramePr/>
+                <a:graphic xmlns:a="http://schemas.openxmlformats.org/drawingml/2006/main">
+                  <a:graphicData uri="http://schemas.microsoft.com/office/word/2010/wordprocessingShape">
+                    <wps:wsp>
+                      <wps:cNvSpPr/>
+                      <wps:spPr>
+                        <a:xfrm>
+                          <a:off x="0" y="0"/>
+                          <a:ext cx="1033780" cy="329565"/>
+                        </a:xfrm>
+                        <a:prstGeom prst="rect">
+                          <a:avLst/>
+                        </a:prstGeom>
+                      </wps:spPr>
+                      <wps:style>
+                        <a:lnRef idx="2">
+                          <a:schemeClr val="accent1"/>
+                        </a:lnRef>
+                        <a:fillRef idx="1">
+                          <a:schemeClr val="lt1"/>
+                        </a:fillRef>
+                        <a:effectRef idx="0">
+                          <a:schemeClr val="accent1"/>
+                        </a:effectRef>
+                        <a:fontRef idx="minor">
+                          <a:schemeClr val="dk1"/>
+                        </a:fontRef>
+                      </wps:style>
+                      <wps:txbx>
+                        <w:txbxContent>
+                          <w:p>
+                            <w:pPr>
+                              <w:rPr>
+                                <w:sz w:val="24"/>
+                              </w:rPr>
+                            </w:pPr>
+                            <w:r>
+                              <w:rPr>
+                                <w:sz w:val="24"/>
+                              </w:rPr>
+                              <w:t>10:00AM</w:t>
+                            </w:r>
+                          </w:p>
+                        </w:txbxContent>
+                      </wps:txbx>
+                      <wps:bodyPr rot="0" spcFirstLastPara="0" vertOverflow="overflow" horzOverflow="overflow" vert="horz" wrap="square" lIns="91440" tIns="45720" rIns="91440" bIns="45720" numCol="1" spcCol="0" rtlCol="0" fromWordArt="0" anchor="ctr" anchorCtr="0" forceAA="0" compatLnSpc="1">
+                        <a:prstTxWarp prst="textNoShape">
+                          <a:avLst/>
+                        </a:prstTxWarp>
+                        <a:noAutofit/>
+                      </wps:bodyPr>
+                    </wps:wsp>
+                  </a:graphicData>
+                </a:graphic>
+                <wp14:sizeRelH relativeFrom="margin">
+                  <wp14:pctWidth>0</wp14:pctWidth>
+                </wp14:sizeRelH>
+                <wp14:sizeRelV relativeFrom="margin">
+                  <wp14:pctHeight>0</wp14:pctHeight>
+                </wp14:sizeRelV>
+              </wp:anchor>
+            </w:drawing>
+          </mc:Choice>
+          <mc:Fallback>
+            <w:pict>
+              <v:rect id="Rectangle 5" o:spid="_x0000_s1043" style="position:absolute;margin-left:285.1pt;margin-top:22.55pt;width:81.4pt;height:25.95pt;z-index:251729920;visibility:visible;mso-wrap-style:square;mso-width-percent:0;mso-height-percent:0;mso-wrap-distance-left:9pt;mso-wrap-distance-top:0;mso-wrap-distance-right:9pt;mso-wrap-distance-bottom:0;mso-position-horizontal:absolute;mso-position-horizontal-relative:text;mso-position-vertical:absolute;mso-position-vertical-relative:text;mso-width-percent:0;mso-height-percent:0;mso-width-relative:margin;mso-height-relative:margin;v-text-anchor:middle" o:gfxdata="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" fillcolor="white [3201]" strokecolor="#4f81bd [3204]" strokeweight="2pt">
+                <v:textbox>
+                  <w:txbxContent>
+                    <w:p>
+                      <w:pPr>
+                        <w:rPr>
+                          <w:sz w:val="24"/>
+                        </w:rPr>
+                      </w:pPr>
+                      <w:r>
+                        <w:rPr>
+                          <w:sz w:val="24"/>
+                        </w:rPr>
+                        <w:t>10:00AM</w:t>
+                      </w:r>
+                    </w:p>
+                  </w:txbxContent>
+                </v:textbox>
+              </v:rect>
+            </w:pict>
+          </mc:Fallback>
+        </mc:AlternateContent>
+      </w:r>
+    </w:p>
+    <w:p>
+      <w:pPr>
+        <w:tabs>
+          <w:tab w:val="left" w:pos="7995"/>
+        </w:tabs>
+        <w:rPr>
+          <w:sz w:val="48"/>
+        </w:rPr>
+      </w:pPr>
+      <w:r>
+        <w:rPr>
+          <w:noProof/>
+          <w:sz w:val="48"/>
+        </w:rPr>
+        <mc:AlternateContent>
+          <mc:Choice Requires="wps">
+            <w:drawing>
+              <wp:anchor distT="0" distB="0" distL="114300" distR="114300" simplePos="0" relativeHeight="251730944" behindDoc="0" locked="0" layoutInCell="1" allowOverlap="1" wp14:anchorId="2C5BA30C" wp14:editId="528AC2E6">
+                <wp:simplePos x="0" y="0"/>
+                <wp:positionH relativeFrom="column">
+                  <wp:posOffset>3636120</wp:posOffset>
+                </wp:positionH>
+                <wp:positionV relativeFrom="paragraph">
+                  <wp:posOffset>61836</wp:posOffset>
+                </wp:positionV>
+                <wp:extent cx="1018540" cy="344170"/>
+                <wp:effectExtent l="0" t="0" r="10160" b="17780"/>
+                <wp:wrapNone/>
+                <wp:docPr id="10" name="Rectangle 10"/>
+                <wp:cNvGraphicFramePr/>
+                <a:graphic xmlns:a="http://schemas.openxmlformats.org/drawingml/2006/main">
+                  <a:graphicData uri="http://schemas.microsoft.com/office/word/2010/wordprocessingShape">
+                    <wps:wsp>
+                      <wps:cNvSpPr/>
+                      <wps:spPr>
+                        <a:xfrm>
+                          <a:off x="0" y="0"/>
+                          <a:ext cx="1018540" cy="344170"/>
+                        </a:xfrm>
+                        <a:prstGeom prst="rect">
+                          <a:avLst/>
+                        </a:prstGeom>
+                      </wps:spPr>
+                      <wps:style>
+                        <a:lnRef idx="2">
+                          <a:schemeClr val="accent1"/>
+                        </a:lnRef>
+                        <a:fillRef idx="1">
+                          <a:schemeClr val="lt1"/>
+                        </a:fillRef>
+                        <a:effectRef idx="0">
+                          <a:schemeClr val="accent1"/>
+                        </a:effectRef>
+                        <a:fontRef idx="minor">
+                          <a:schemeClr val="dk1"/>
+                        </a:fontRef>
+                      </wps:style>
+                      <wps:txbx>
+                        <w:txbxContent>
+                          <w:p>
+                            <w:pPr>
+                              <w:rPr>
+                                <w:sz w:val="24"/>
+                              </w:rPr>
+                            </w:pPr>
+                            <w:r>
+                              <w:rPr>
+                                <w:sz w:val="24"/>
+                              </w:rPr>
+                              <w:t>11:00AM</w:t>
+                            </w:r>
+                          </w:p>
+                        </w:txbxContent>
+                      </wps:txbx>
+                      <wps:bodyPr rot="0" spcFirstLastPara="0" vertOverflow="overflow" horzOverflow="overflow" vert="horz" wrap="square" lIns="91440" tIns="45720" rIns="91440" bIns="45720" numCol="1" spcCol="0" rtlCol="0" fromWordArt="0" anchor="ctr" anchorCtr="0" forceAA="0" compatLnSpc="1">
+                        <a:prstTxWarp prst="textNoShape">
+                          <a:avLst/>
+                        </a:prstTxWarp>
+                        <a:noAutofit/>
+                      </wps:bodyPr>
+                    </wps:wsp>
+                  </a:graphicData>
+                </a:graphic>
+                <wp14:sizeRelH relativeFrom="margin">
+                  <wp14:pctWidth>0</wp14:pctWidth>
+                </wp14:sizeRelH>
+                <wp14:sizeRelV relativeFrom="margin">
+                  <wp14:pctHeight>0</wp14:pctHeight>
+                </wp14:sizeRelV>
+              </wp:anchor>
+            </w:drawing>
+          </mc:Choice>
+          <mc:Fallback>
+            <w:pict>
+              <v:rect id="Rectangle 10" o:spid="_x0000_s1044" style="position:absolute;margin-left:286.3pt;margin-top:4.85pt;width:80.2pt;height:27.1pt;z-index:251730944;visibility:visible;mso-wrap-style:square;mso-width-percent:0;mso-height-percent:0;mso-wrap-distance-left:9pt;mso-wrap-distance-top:0;mso-wrap-distance-right:9pt;mso-wrap-distance-bottom:0;mso-position-horizontal:absolute;mso-position-horizontal-relative:text;mso-position-vertical:absolute;mso-position-vertical-relative:text;mso-width-percent:0;mso-height-percent:0;mso-width-relative:margin;mso-height-relative:margin;v-text-anchor:middle" o:gfxdata="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" fillcolor="white [3201]" strokecolor="#4f81bd [3204]" strokeweight="2pt">
+                <v:textbox>
+                  <w:txbxContent>
+                    <w:p>
+                      <w:pPr>
+                        <w:rPr>
+                          <w:sz w:val="24"/>
+                        </w:rPr>
+                      </w:pPr>
+                      <w:r>
+                        <w:rPr>
+                          <w:sz w:val="24"/>
+                        </w:rPr>
+                        <w:t>11:00AM</w:t>
+                      </w:r>
+                    </w:p>
+                  </w:txbxContent>
+                </v:textbox>
+              </v:rect>
+            </w:pict>
+          </mc:Fallback>
+        </mc:AlternateContent>
+      </w:r>
+    </w:p>
+    <w:p>
+      <w:pPr>
+        <w:tabs>
+          <w:tab w:val="left" w:pos="7995"/>
+        </w:tabs>
+        <w:rPr>
+          <w:sz w:val="48"/>
+        </w:rPr>
+      </w:pPr>
+      <w:r>
+        <w:rPr>
+          <w:b/>
+          <w:noProof/>
+          <w:u w:val="single"/>
+        </w:rPr>
+        <mc:AlternateContent>
+          <mc:Choice Requires="wps">
+            <w:drawing>
+              <wp:anchor distT="0" distB="0" distL="114300" distR="114300" simplePos="0" relativeHeight="251735040" behindDoc="0" locked="0" layoutInCell="1" allowOverlap="1" wp14:anchorId="6D654185" wp14:editId="608F885F">
+                <wp:simplePos x="0" y="0"/>
+                <wp:positionH relativeFrom="column">
+                  <wp:posOffset>3623310</wp:posOffset>
+                </wp:positionH>
+                <wp:positionV relativeFrom="paragraph">
+                  <wp:posOffset>199390</wp:posOffset>
+                </wp:positionV>
+                <wp:extent cx="1017905" cy="614045"/>
+                <wp:effectExtent l="0" t="0" r="10795" b="14605"/>
+                <wp:wrapNone/>
+                <wp:docPr id="22" name="Rectangle 22"/>
+                <wp:cNvGraphicFramePr/>
+                <a:graphic xmlns:a="http://schemas.openxmlformats.org/drawingml/2006/main">
+                  <a:graphicData uri="http://schemas.microsoft.com/office/word/2010/wordprocessingShape">
+                    <wps:wsp>
+                      <wps:cNvSpPr/>
+                      <wps:spPr>
+                        <a:xfrm>
+                          <a:off x="0" y="0"/>
+                          <a:ext cx="1017905" cy="614045"/>
+                        </a:xfrm>
+                        <a:prstGeom prst="rect">
+                          <a:avLst/>
+                        </a:prstGeom>
+                      </wps:spPr>
+                      <wps:style>
+                        <a:lnRef idx="2">
+                          <a:schemeClr val="accent3">
+                            <a:shade val="50000"/>
+                          </a:schemeClr>
+                        </a:lnRef>
+                        <a:fillRef idx="1">
+                          <a:schemeClr val="accent3"/>
+                        </a:fillRef>
+                        <a:effectRef idx="0">
+                          <a:schemeClr val="accent3"/>
+                        </a:effectRef>
+                        <a:fontRef idx="minor">
+                          <a:schemeClr val="lt1"/>
+                        </a:fontRef>
+                      </wps:style>
+                      <wps:txbx>
+                        <w:txbxContent>
+                          <w:p>
+                            <w:pPr>
+                              <w:jc w:val="center"/>
+                            </w:pPr>
+                            <w:r>
+                              <w:t>26  visited</w:t>
+                            </w:r>
+                          </w:p>
+                        </w:txbxContent>
+                      </wps:txbx>
+                      <wps:bodyPr rot="0" spcFirstLastPara="0" vertOverflow="overflow" horzOverflow="overflow" vert="horz" wrap="square" lIns="91440" tIns="45720" rIns="91440" bIns="45720" numCol="1" spcCol="0" rtlCol="0" fromWordArt="0" anchor="ctr" anchorCtr="0" forceAA="0" compatLnSpc="1">
+                        <a:prstTxWarp prst="textNoShape">
+                          <a:avLst/>
+                        </a:prstTxWarp>
+                        <a:noAutofit/>
+                      </wps:bodyPr>
+                    </wps:wsp>
+                  </a:graphicData>
+                </a:graphic>
+                <wp14:sizeRelH relativeFrom="margin">
+                  <wp14:pctWidth>0</wp14:pctWidth>
+                </wp14:sizeRelH>
+                <wp14:sizeRelV relativeFrom="margin">
+                  <wp14:pctHeight>0</wp14:pctHeight>
+                </wp14:sizeRelV>
+              </wp:anchor>
+            </w:drawing>
+          </mc:Choice>
+          <mc:Fallback>
+            <w:pict>
+              <v:rect id="Rectangle 22" o:spid="_x0000_s1045" style="position:absolute;margin-left:285.3pt;margin-top:15.7pt;width:80.15pt;height:48.35pt;z-index:251735040;visibility:visible;mso-wrap-style:square;mso-width-percent:0;mso-height-percent:0;mso-wrap-distance-left:9pt;mso-wrap-distance-top:0;mso-wrap-distance-right:9pt;mso-wrap-distance-bottom:0;mso-position-horizontal:absolute;mso-position-horizontal-relative:text;mso-position-vertical:absolute;mso-position-vertical-relative:text;mso-width-percent:0;mso-height-percent:0;mso-width-relative:margin;mso-height-relative:margin;v-text-anchor:middle" o:gfxdata="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" fillcolor="#9bbb59 [3206]" strokecolor="#4e6128 [1606]" strokeweight="2pt">
+                <v:textbox>
+                  <w:txbxContent>
+                    <w:p>
+                      <w:pPr>
+                        <w:jc w:val="center"/>
+                      </w:pPr>
+                      <w:r>
+                        <w:t>26  visited</w:t>
+                      </w:r>
+                    </w:p>
+                  </w:txbxContent>
+                </v:textbox>
+              </v:rect>
+            </w:pict>
+          </mc:Fallback>
+        </mc:AlternateContent>
+      </w:r>
+      <w:r>
+        <w:rPr>
+          <w:b/>
+          <w:noProof/>
+          <w:u w:val="single"/>
+        </w:rPr>
+        <mc:AlternateContent>
+          <mc:Choice Requires="wps">
+            <w:drawing>
+              <wp:anchor distT="0" distB="0" distL="114300" distR="114300" simplePos="0" relativeHeight="251732992" behindDoc="0" locked="0" layoutInCell="1" allowOverlap="1" wp14:anchorId="30BBDBA7" wp14:editId="31E65C07">
+                <wp:simplePos x="0" y="0"/>
+                <wp:positionH relativeFrom="column">
+                  <wp:posOffset>2536168</wp:posOffset>
+                </wp:positionH>
+                <wp:positionV relativeFrom="paragraph">
+                  <wp:posOffset>200091</wp:posOffset>
+                </wp:positionV>
+                <wp:extent cx="1078230" cy="614045"/>
+                <wp:effectExtent l="0" t="0" r="26670" b="14605"/>
+                <wp:wrapNone/>
+                <wp:docPr id="20" name="Rectangle 20"/>
+                <wp:cNvGraphicFramePr/>
+                <a:graphic xmlns:a="http://schemas.openxmlformats.org/drawingml/2006/main">
+                  <a:graphicData uri="http://schemas.microsoft.com/office/word/2010/wordprocessingShape">
+                    <wps:wsp>
+                      <wps:cNvSpPr/>
+                      <wps:spPr>
+                        <a:xfrm>
+                          <a:off x="0" y="0"/>
+                          <a:ext cx="1078230" cy="614045"/>
+                        </a:xfrm>
+                        <a:prstGeom prst="rect">
+                          <a:avLst/>
+                        </a:prstGeom>
+                      </wps:spPr>
+                      <wps:style>
+                        <a:lnRef idx="2">
+                          <a:schemeClr val="accent2">
+                            <a:shade val="50000"/>
+                          </a:schemeClr>
+                        </a:lnRef>
+                        <a:fillRef idx="1">
+                          <a:schemeClr val="accent2"/>
+                        </a:fillRef>
+                        <a:effectRef idx="0">
+                          <a:schemeClr val="accent2"/>
+                        </a:effectRef>
+                        <a:fontRef idx="minor">
+                          <a:schemeClr val="lt1"/>
+                        </a:fontRef>
+                      </wps:style>
+                      <wps:txbx>
+                        <w:txbxContent>
+                          <w:p>
+                            <w:pPr>
+                              <w:jc w:val="center"/>
+                            </w:pPr>
+                            <w:r>
+                              <w:t>7 not visited</w:t>
+                            </w:r>
+                          </w:p>
+                        </w:txbxContent>
+                      </wps:txbx>
+                      <wps:bodyPr rot="0" spcFirstLastPara="0" vertOverflow="overflow" horzOverflow="overflow" vert="horz" wrap="square" lIns="91440" tIns="45720" rIns="91440" bIns="45720" numCol="1" spcCol="0" rtlCol="0" fromWordArt="0" anchor="ctr" anchorCtr="0" forceAA="0" compatLnSpc="1">
+                        <a:prstTxWarp prst="textNoShape">
+                          <a:avLst/>
+                        </a:prstTxWarp>
+                        <a:noAutofit/>
+                      </wps:bodyPr>
+                    </wps:wsp>
+                  </a:graphicData>
+                </a:graphic>
+                <wp14:sizeRelH relativeFrom="margin">
+                  <wp14:pctWidth>0</wp14:pctWidth>
+                </wp14:sizeRelH>
+                <wp14:sizeRelV relativeFrom="margin">
+                  <wp14:pctHeight>0</wp14:pctHeight>
+                </wp14:sizeRelV>
+              </wp:anchor>
+            </w:drawing>
+          </mc:Choice>
+          <mc:Fallback>
+            <w:pict>
+              <v:rect id="Rectangle 20" o:spid="_x0000_s1046" style="position:absolute;margin-left:199.7pt;margin-top:15.75pt;width:84.9pt;height:48.35pt;z-index:251732992;visibility:visible;mso-wrap-style:square;mso-width-percent:0;mso-height-percent:0;mso-wrap-distance-left:9pt;mso-wrap-distance-top:0;mso-wrap-distance-right:9pt;mso-wrap-distance-bottom:0;mso-position-horizontal:absolute;mso-position-horizontal-relative:text;mso-position-vertical:absolute;mso-position-vertical-relative:text;mso-width-percent:0;mso-height-percent:0;mso-width-relative:margin;mso-height-relative:margin;v-text-anchor:middle" o:gfxdata="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" fillcolor="#c0504d [3205]" strokecolor="#622423 [1605]" strokeweight="2pt">
+                <v:textbox>
+                  <w:txbxContent>
+                    <w:p>
+                      <w:pPr>
+                        <w:jc w:val="center"/>
+                      </w:pPr>
+                      <w:r>
+                        <w:t>7 not visited</w:t>
+                      </w:r>
+                    </w:p>
+                  </w:txbxContent>
+                </v:textbox>
+              </v:rect>
+            </w:pict>
+          </mc:Fallback>
+        </mc:AlternateContent>
+      </w:r>
+    </w:p>
+    <w:p>
+      <w:pPr>
+        <w:tabs>
+          <w:tab w:val="left" w:pos="7995"/>
+        </w:tabs>
+        <w:rPr>
+          <w:sz w:val="48"/>
+        </w:rPr>
+      </w:pPr>
+    </w:p>
+    <w:p>
+      <w:pPr>
+        <w:tabs>
+          <w:tab w:val="left" w:pos="7995"/>
+        </w:tabs>
+        <w:rPr>
+          <w:sz w:val="48"/>
+        </w:rPr>
+      </w:pPr>
+      <w:r>
+        <w:rPr>
+          <w:b/>
+          <w:noProof/>
+          <w:u w:val="single"/>
+        </w:rPr>
+        <mc:AlternateContent>
+          <mc:Choice Requires="wps">
+            <w:drawing>
+              <wp:anchor distT="0" distB="0" distL="114300" distR="114300" simplePos="0" relativeHeight="251737088" behindDoc="0" locked="0" layoutInCell="1" allowOverlap="1" wp14:anchorId="6895DF4F" wp14:editId="58A4C811">
+                <wp:simplePos x="0" y="0"/>
+                <wp:positionH relativeFrom="column">
+                  <wp:posOffset>3046095</wp:posOffset>
+                </wp:positionH>
+                <wp:positionV relativeFrom="paragraph">
+                  <wp:posOffset>128270</wp:posOffset>
+                </wp:positionV>
+                <wp:extent cx="1049020" cy="254635"/>
+                <wp:effectExtent l="0" t="0" r="17780" b="12065"/>
+                <wp:wrapNone/>
+                <wp:docPr id="29" name="Rectangle 29"/>
+                <wp:cNvGraphicFramePr/>
+                <a:graphic xmlns:a="http://schemas.openxmlformats.org/drawingml/2006/main">
+                  <a:graphicData uri="http://schemas.microsoft.com/office/word/2010/wordprocessingShape">
+                    <wps:wsp>
+                      <wps:cNvSpPr/>
+                      <wps:spPr>
+                        <a:xfrm>
+                          <a:off x="0" y="0"/>
+                          <a:ext cx="1049020" cy="254635"/>
+                        </a:xfrm>
+                        <a:prstGeom prst="rect">
+                          <a:avLst/>
+                        </a:prstGeom>
+                      </wps:spPr>
+                      <wps:style>
+                        <a:lnRef idx="2">
+                          <a:schemeClr val="accent2">
+                            <a:shade val="50000"/>
+                          </a:schemeClr>
+                        </a:lnRef>
+                        <a:fillRef idx="1">
+                          <a:schemeClr val="accent2"/>
+                        </a:fillRef>
+                        <a:effectRef idx="0">
+                          <a:schemeClr val="accent2"/>
+                        </a:effectRef>
+                        <a:fontRef idx="minor">
+                          <a:schemeClr val="lt1"/>
+                        </a:fontRef>
+                      </wps:style>
+                      <wps:txbx>
+                        <w:txbxContent>
+                          <w:p>
+                            <w:pPr>
+                              <w:jc w:val="center"/>
+                              <w:rPr>
+                                <w:sz w:val="24"/>
+                              </w:rPr>
+                            </w:pPr>
+                            <w:r>
+                              <w:rPr>
+                                <w:sz w:val="24"/>
+                              </w:rPr>
+                              <w:t>End Session</w:t>
+                            </w:r>
+                          </w:p>
+                        </w:txbxContent>
+                      </wps:txbx>
+                      <wps:bodyPr rot="0" spcFirstLastPara="0" vertOverflow="overflow" horzOverflow="overflow" vert="horz" wrap="square" lIns="91440" tIns="45720" rIns="91440" bIns="45720" numCol="1" spcCol="0" rtlCol="0" fromWordArt="0" anchor="ctr" anchorCtr="0" forceAA="0" compatLnSpc="1">
+                        <a:prstTxWarp prst="textNoShape">
+                          <a:avLst/>
+                        </a:prstTxWarp>
+                        <a:noAutofit/>
+                      </wps:bodyPr>
+                    </wps:wsp>
+                  </a:graphicData>
+                </a:graphic>
+              </wp:anchor>
+            </w:drawing>
+          </mc:Choice>
+          <mc:Fallback>
+            <w:pict>
+              <v:rect id="Rectangle 29" o:spid="_x0000_s1047" style="position:absolute;margin-left:239.85pt;margin-top:10.1pt;width:82.6pt;height:20.05pt;z-index:251737088;visibility:visible;mso-wrap-style:square;mso-wrap-distance-left:9pt;mso-wrap-distance-top:0;mso-wrap-distance-right:9pt;mso-wrap-distance-bottom:0;mso-position-horizontal:absolute;mso-position-horizontal-relative:text;mso-position-vertical:absolute;mso-position-vertical-relative:text;v-text-anchor:middle" o:gfxdata="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" fillcolor="#c0504d [3205]" strokecolor="#622423 [1605]" strokeweight="2pt">
+                <v:textbox>
+                  <w:txbxContent>
+                    <w:p>
+                      <w:pPr>
+                        <w:jc w:val="center"/>
+                        <w:rPr>
+                          <w:sz w:val="24"/>
+                        </w:rPr>
+                      </w:pPr>
+                      <w:r>
+                        <w:rPr>
+                          <w:sz w:val="24"/>
+                        </w:rPr>
+                        <w:t>End Session</w:t>
+                      </w:r>
+                    </w:p>
+                  </w:txbxContent>
+                </v:textbox>
+              </v:rect>
+            </w:pict>
+          </mc:Fallback>
+        </mc:AlternateContent>
+      </w:r>
+    </w:p>
+    <w:p>
+      <w:pPr>
+        <w:tabs>
+          <w:tab w:val="left" w:pos="7995"/>
+        </w:tabs>
+        <w:rPr>
+          <w:sz w:val="48"/>
+        </w:rPr>
+      </w:pPr>
+    </w:p>
+    <w:p>
+      <w:pPr>
+        <w:tabs>
+          <w:tab w:val="left" w:pos="7995"/>
+        </w:tabs>
+        <w:rPr>
+          <w:sz w:val="48"/>
+        </w:rPr>
+      </w:pPr>
+    </w:p>
+    <w:p>
+      <w:pPr>
+        <w:tabs>
+          <w:tab w:val="left" w:pos="7995"/>
+        </w:tabs>
+        <w:rPr>
+          <w:sz w:val="48"/>
+        </w:rPr>
+      </w:pPr>
+    </w:p>
+    <w:p>
+      <w:pPr>
+        <w:tabs>
+          <w:tab w:val="left" w:pos="7995"/>
+        </w:tabs>
+        <w:rPr>
+          <w:sz w:val="48"/>
+        </w:rPr>
+      </w:pPr>
+    </w:p>
+    <w:p>
+      <w:pPr>
+        <w:tabs>
+          <w:tab w:val="left" w:pos="7995"/>
+        </w:tabs>
+        <w:rPr>
+          <w:sz w:val="48"/>
+        </w:rPr>
+      </w:pPr>
+    </w:p>
+    <w:p>
+      <w:pPr>
+        <w:tabs>
+          <w:tab w:val="left" w:pos="7995"/>
+        </w:tabs>
+        <w:rPr>
+          <w:sz w:val="48"/>
+        </w:rPr>
+      </w:pPr>
+    </w:p>
+    <w:p>
+      <w:pPr>
+        <w:tabs>
+          <w:tab w:val="left" w:pos="7995"/>
+        </w:tabs>
+        <w:rPr>
+          <w:sz w:val="48"/>
+        </w:rPr>
+      </w:pPr>
+    </w:p>
+    <w:p>
+      <w:pPr>
+        <w:tabs>
+          <w:tab w:val="left" w:pos="7995"/>
+        </w:tabs>
+        <w:rPr>
+          <w:sz w:val="48"/>
+        </w:rPr>
+      </w:pPr>
+    </w:p>
+    <w:p>
+      <w:pPr>
+        <w:tabs>
+          <w:tab w:val="left" w:pos="7995"/>
+        </w:tabs>
+      </w:pPr>
+      <w:r>
+        <w:rPr>
+          <w:sz w:val="48"/>
+        </w:rPr>
+        <w:lastRenderedPageBreak/>
+        <w:t xml:space="preserve">             </w:t>
+      </w:r>
+      <w:r>
+        <w:rPr>
+          <w:sz w:val="48"/>
+        </w:rPr>
+        <w:t xml:space="preserve">--------------   </w:t>
+      </w:r>
+      <w:r>
+        <w:rPr>
+          <w:sz w:val="48"/>
+        </w:rPr>
+        <w:t>To be added later</w:t>
+      </w:r>
+      <w:r>
+        <w:rPr>
+          <w:sz w:val="48"/>
+        </w:rPr>
+        <w:t xml:space="preserve">   -------------</w:t>
+      </w:r>
     </w:p>
     <w:p>
       <w:pPr>

</xml_diff>